<commit_message>
[releng] E-BookStore sample - Update M2Doc templates versions to 3.2.2
</commit_message>
<xml_diff>
--- a/samples/plugins/org.obeonetwork.is.samples/contents/E-BookStore/documentation/doc-src/E-BookStore_Cinematic_template.generated.docx
+++ b/samples/plugins/org.obeonetwork.is.samples/contents/E-BookStore/documentation/doc-src/E-BookStore_Cinematic_template.generated.docx
@@ -2056,12 +2056,12 @@
                     <w:drawing>
                       <wp:inline distT="0" distR="0" distB="0" distL="0">
                         <wp:extent cx="203200" cy="203200"/>
-                        <wp:docPr id="0" name="Drawing 0" descr="file:/tmp/CinematicRoot__47-1sBVIEeetFdz5pzgWAw12476097310607640383.png"/>
+                        <wp:docPr id="0" name="Drawing 0" descr="file:/tmp/CinematicRoot__47-1sBVIEeetFdz5pzgWAw5080567459862552583.png"/>
                         <a:graphic xmlns:a="http://schemas.openxmlformats.org/drawingml/2006/main">
                           <a:graphicData uri="http://schemas.openxmlformats.org/drawingml/2006/picture">
                             <pic:pic xmlns:pic="http://schemas.openxmlformats.org/drawingml/2006/picture">
                               <pic:nvPicPr>
-                                <pic:cNvPr id="0" name="Picture 0" descr="file:/tmp/CinematicRoot__47-1sBVIEeetFdz5pzgWAw12476097310607640383.png"/>
+                                <pic:cNvPr id="0" name="Picture 0" descr="file:/tmp/CinematicRoot__47-1sBVIEeetFdz5pzgWAw5080567459862552583.png"/>
                                 <pic:cNvPicPr>
                                   <a:picLocks noChangeAspect="true"/>
                                 </pic:cNvPicPr>
@@ -2122,12 +2122,12 @@
                     <w:drawing>
                       <wp:inline distT="0" distR="0" distB="0" distL="0">
                         <wp:extent cx="203200" cy="203200"/>
-                        <wp:docPr id="1" name="Drawing 1" descr="file:/tmp/Package__48qyPBVIEeetFdz5pzgWAw14352480276648212618.png"/>
+                        <wp:docPr id="1" name="Drawing 1" descr="file:/tmp/Package__48qyPBVIEeetFdz5pzgWAw5276995059369271557.png"/>
                         <a:graphic xmlns:a="http://schemas.openxmlformats.org/drawingml/2006/main">
                           <a:graphicData uri="http://schemas.openxmlformats.org/drawingml/2006/picture">
                             <pic:pic xmlns:pic="http://schemas.openxmlformats.org/drawingml/2006/picture">
                               <pic:nvPicPr>
-                                <pic:cNvPr id="0" name="Picture 1" descr="file:/tmp/Package__48qyPBVIEeetFdz5pzgWAw14352480276648212618.png"/>
+                                <pic:cNvPr id="0" name="Picture 1" descr="file:/tmp/Package__48qyPBVIEeetFdz5pzgWAw5276995059369271557.png"/>
                                 <pic:cNvPicPr>
                                   <a:picLocks noChangeAspect="true"/>
                                 </pic:cNvPicPr>
@@ -2188,12 +2188,12 @@
                     <w:drawing>
                       <wp:inline distT="0" distR="0" distB="0" distL="0">
                         <wp:extent cx="203200" cy="203200"/>
-                        <wp:docPr id="2" name="Drawing 2" descr="file:/tmp/ViewContainer__48gaJBVIEeetFdz5pzgWAw1605931199558601307.png"/>
+                        <wp:docPr id="2" name="Drawing 2" descr="file:/tmp/ViewContainer__48gaJBVIEeetFdz5pzgWAw15093307323521355862.png"/>
                         <a:graphic xmlns:a="http://schemas.openxmlformats.org/drawingml/2006/main">
                           <a:graphicData uri="http://schemas.openxmlformats.org/drawingml/2006/picture">
                             <pic:pic xmlns:pic="http://schemas.openxmlformats.org/drawingml/2006/picture">
                               <pic:nvPicPr>
-                                <pic:cNvPr id="0" name="Picture 2" descr="file:/tmp/ViewContainer__48gaJBVIEeetFdz5pzgWAw1605931199558601307.png"/>
+                                <pic:cNvPr id="0" name="Picture 2" descr="file:/tmp/ViewContainer__48gaJBVIEeetFdz5pzgWAw15093307323521355862.png"/>
                                 <pic:cNvPicPr>
                                   <a:picLocks noChangeAspect="true"/>
                                 </pic:cNvPicPr>
@@ -2254,12 +2254,12 @@
                     <w:drawing>
                       <wp:inline distT="0" distR="0" distB="0" distL="0">
                         <wp:extent cx="203200" cy="203200"/>
-                        <wp:docPr id="3" name="Drawing 3" descr="file:/tmp/ViewContainer__48qLRRVIEeetFdz5pzgWAw7132635846384373227.png"/>
+                        <wp:docPr id="3" name="Drawing 3" descr="file:/tmp/ViewContainer__48qLRRVIEeetFdz5pzgWAw12994208234327131935.png"/>
                         <a:graphic xmlns:a="http://schemas.openxmlformats.org/drawingml/2006/main">
                           <a:graphicData uri="http://schemas.openxmlformats.org/drawingml/2006/picture">
                             <pic:pic xmlns:pic="http://schemas.openxmlformats.org/drawingml/2006/picture">
                               <pic:nvPicPr>
-                                <pic:cNvPr id="0" name="Picture 3" descr="file:/tmp/ViewContainer__48qLRRVIEeetFdz5pzgWAw7132635846384373227.png"/>
+                                <pic:cNvPr id="0" name="Picture 3" descr="file:/tmp/ViewContainer__48qLRRVIEeetFdz5pzgWAw12994208234327131935.png"/>
                                 <pic:cNvPicPr>
                                   <a:picLocks noChangeAspect="true"/>
                                 </pic:cNvPicPr>
@@ -2320,12 +2320,12 @@
                     <w:drawing>
                       <wp:inline distT="0" distR="0" distB="0" distL="0">
                         <wp:extent cx="203200" cy="203200"/>
-                        <wp:docPr id="4" name="Drawing 4" descr="file:/tmp/Toolkit__IxeAcKLCEeuqs9mIRWXCLA6082040044684540041.png"/>
+                        <wp:docPr id="4" name="Drawing 4" descr="file:/tmp/Toolkit__IxeAcKLCEeuqs9mIRWXCLA4809733318006153894.png"/>
                         <a:graphic xmlns:a="http://schemas.openxmlformats.org/drawingml/2006/main">
                           <a:graphicData uri="http://schemas.openxmlformats.org/drawingml/2006/picture">
                             <pic:pic xmlns:pic="http://schemas.openxmlformats.org/drawingml/2006/picture">
                               <pic:nvPicPr>
-                                <pic:cNvPr id="0" name="Picture 4" descr="file:/tmp/Toolkit__IxeAcKLCEeuqs9mIRWXCLA6082040044684540041.png"/>
+                                <pic:cNvPr id="0" name="Picture 4" descr="file:/tmp/Toolkit__IxeAcKLCEeuqs9mIRWXCLA4809733318006153894.png"/>
                                 <pic:cNvPicPr>
                                   <a:picLocks noChangeAspect="true"/>
                                 </pic:cNvPicPr>
@@ -2615,12 +2615,12 @@
                     <w:drawing>
                       <wp:inline distT="0" distR="0" distB="0" distL="0">
                         <wp:extent cx="203200" cy="203200"/>
-                        <wp:docPr id="5" name="Drawing 5" descr="file:/tmp/ViewContainer__48gaJBVIEeetFdz5pzgWAw5281716019592692035.png"/>
+                        <wp:docPr id="5" name="Drawing 5" descr="file:/tmp/ViewContainer__48gaJBVIEeetFdz5pzgWAw10297047134648040321.png"/>
                         <a:graphic xmlns:a="http://schemas.openxmlformats.org/drawingml/2006/main">
                           <a:graphicData uri="http://schemas.openxmlformats.org/drawingml/2006/picture">
                             <pic:pic xmlns:pic="http://schemas.openxmlformats.org/drawingml/2006/picture">
                               <pic:nvPicPr>
-                                <pic:cNvPr id="0" name="Picture 5" descr="file:/tmp/ViewContainer__48gaJBVIEeetFdz5pzgWAw5281716019592692035.png"/>
+                                <pic:cNvPr id="0" name="Picture 5" descr="file:/tmp/ViewContainer__48gaJBVIEeetFdz5pzgWAw10297047134648040321.png"/>
                                 <pic:cNvPicPr>
                                   <a:picLocks noChangeAspect="true"/>
                                 </pic:cNvPicPr>
@@ -2681,12 +2681,12 @@
                     <w:drawing>
                       <wp:inline distT="0" distR="0" distB="0" distL="0">
                         <wp:extent cx="203200" cy="203200"/>
-                        <wp:docPr id="6" name="Drawing 6" descr="file:/tmp/ViewContainer__48jdcBVIEeetFdz5pzgWAw11477058159972619823.png"/>
+                        <wp:docPr id="6" name="Drawing 6" descr="file:/tmp/ViewContainer__48jdcBVIEeetFdz5pzgWAw1145887460621168463.png"/>
                         <a:graphic xmlns:a="http://schemas.openxmlformats.org/drawingml/2006/main">
                           <a:graphicData uri="http://schemas.openxmlformats.org/drawingml/2006/picture">
                             <pic:pic xmlns:pic="http://schemas.openxmlformats.org/drawingml/2006/picture">
                               <pic:nvPicPr>
-                                <pic:cNvPr id="0" name="Picture 6" descr="file:/tmp/ViewContainer__48jdcBVIEeetFdz5pzgWAw11477058159972619823.png"/>
+                                <pic:cNvPr id="0" name="Picture 6" descr="file:/tmp/ViewContainer__48jdcBVIEeetFdz5pzgWAw1145887460621168463.png"/>
                                 <pic:cNvPicPr>
                                   <a:picLocks noChangeAspect="true"/>
                                 </pic:cNvPicPr>
@@ -2747,12 +2747,12 @@
                     <w:drawing>
                       <wp:inline distT="0" distR="0" distB="0" distL="0">
                         <wp:extent cx="203200" cy="203200"/>
-                        <wp:docPr id="7" name="Drawing 7" descr="file:/tmp/ViewContainer__48qLIBVIEeetFdz5pzgWAw17606270227348075008.png"/>
+                        <wp:docPr id="7" name="Drawing 7" descr="file:/tmp/ViewContainer__48qLIBVIEeetFdz5pzgWAw13934841465424744334.png"/>
                         <a:graphic xmlns:a="http://schemas.openxmlformats.org/drawingml/2006/main">
                           <a:graphicData uri="http://schemas.openxmlformats.org/drawingml/2006/picture">
                             <pic:pic xmlns:pic="http://schemas.openxmlformats.org/drawingml/2006/picture">
                               <pic:nvPicPr>
-                                <pic:cNvPr id="0" name="Picture 7" descr="file:/tmp/ViewContainer__48qLIBVIEeetFdz5pzgWAw17606270227348075008.png"/>
+                                <pic:cNvPr id="0" name="Picture 7" descr="file:/tmp/ViewContainer__48qLIBVIEeetFdz5pzgWAw13934841465424744334.png"/>
                                 <pic:cNvPicPr>
                                   <a:picLocks noChangeAspect="true"/>
                                 </pic:cNvPicPr>
@@ -2813,12 +2813,12 @@
                     <w:drawing>
                       <wp:inline distT="0" distR="0" distB="0" distL="0">
                         <wp:extent cx="203200" cy="203200"/>
-                        <wp:docPr id="8" name="Drawing 8" descr="file:/tmp/ViewContainer__48qLLxVIEeetFdz5pzgWAw9659612281484043815.png"/>
+                        <wp:docPr id="8" name="Drawing 8" descr="file:/tmp/ViewContainer__48qLLxVIEeetFdz5pzgWAw14714836021176079241.png"/>
                         <a:graphic xmlns:a="http://schemas.openxmlformats.org/drawingml/2006/main">
                           <a:graphicData uri="http://schemas.openxmlformats.org/drawingml/2006/picture">
                             <pic:pic xmlns:pic="http://schemas.openxmlformats.org/drawingml/2006/picture">
                               <pic:nvPicPr>
-                                <pic:cNvPr id="0" name="Picture 8" descr="file:/tmp/ViewContainer__48qLLxVIEeetFdz5pzgWAw9659612281484043815.png"/>
+                                <pic:cNvPr id="0" name="Picture 8" descr="file:/tmp/ViewContainer__48qLLxVIEeetFdz5pzgWAw14714836021176079241.png"/>
                                 <pic:cNvPicPr>
                                   <a:picLocks noChangeAspect="true"/>
                                 </pic:cNvPicPr>
@@ -2879,12 +2879,12 @@
                     <w:drawing>
                       <wp:inline distT="0" distR="0" distB="0" distL="0">
                         <wp:extent cx="203200" cy="177800"/>
-                        <wp:docPr id="9" name="Drawing 9" descr="file:/tmp/ViewElement__48qLLBVIEeetFdz5pzgWAw4445987626642937508.png"/>
+                        <wp:docPr id="9" name="Drawing 9" descr="file:/tmp/ViewElement__48qLLBVIEeetFdz5pzgWAw3277827297229868660.png"/>
                         <a:graphic xmlns:a="http://schemas.openxmlformats.org/drawingml/2006/main">
                           <a:graphicData uri="http://schemas.openxmlformats.org/drawingml/2006/picture">
                             <pic:pic xmlns:pic="http://schemas.openxmlformats.org/drawingml/2006/picture">
                               <pic:nvPicPr>
-                                <pic:cNvPr id="0" name="Picture 9" descr="file:/tmp/ViewElement__48qLLBVIEeetFdz5pzgWAw4445987626642937508.png"/>
+                                <pic:cNvPr id="0" name="Picture 9" descr="file:/tmp/ViewElement__48qLLBVIEeetFdz5pzgWAw3277827297229868660.png"/>
                                 <pic:cNvPicPr>
                                   <a:picLocks noChangeAspect="true"/>
                                 </pic:cNvPicPr>
@@ -2948,12 +2948,12 @@
               <w:drawing>
                 <wp:inline distT="0" distR="0" distB="0" distL="0">
                   <wp:extent cx="5080000" cy="3365500"/>
-                  <wp:docPr id="10" name="Drawing 10" descr="file:/tmp/HomePage%20View%20Container%20Mockup_copy-m2doc9984570113819137559.jpg"/>
+                  <wp:docPr id="10" name="Drawing 10" descr="file:/tmp/HomePage%20View%20Container%20Mockup_copy-m2doc7973808819980713002.jpg"/>
                   <a:graphic xmlns:a="http://schemas.openxmlformats.org/drawingml/2006/main">
                     <a:graphicData uri="http://schemas.openxmlformats.org/drawingml/2006/picture">
                       <pic:pic xmlns:pic="http://schemas.openxmlformats.org/drawingml/2006/picture">
                         <pic:nvPicPr>
-                          <pic:cNvPr id="0" name="Picture 10" descr="file:/tmp/HomePage%20View%20Container%20Mockup_copy-m2doc9984570113819137559.jpg"/>
+                          <pic:cNvPr id="0" name="Picture 10" descr="file:/tmp/HomePage%20View%20Container%20Mockup_copy-m2doc7973808819980713002.jpg"/>
                           <pic:cNvPicPr>
                             <a:picLocks noChangeAspect="true"/>
                           </pic:cNvPicPr>
@@ -4599,12 +4599,12 @@
                     <w:drawing>
                       <wp:inline distT="0" distR="0" distB="0" distL="0">
                         <wp:extent cx="203200" cy="203200"/>
-                        <wp:docPr id="11" name="Drawing 11" descr="file:/tmp/ViewContainer__48qLRRVIEeetFdz5pzgWAw7785662728396609147.png"/>
+                        <wp:docPr id="11" name="Drawing 11" descr="file:/tmp/ViewContainer__48qLRRVIEeetFdz5pzgWAw14771443488090614607.png"/>
                         <a:graphic xmlns:a="http://schemas.openxmlformats.org/drawingml/2006/main">
                           <a:graphicData uri="http://schemas.openxmlformats.org/drawingml/2006/picture">
                             <pic:pic xmlns:pic="http://schemas.openxmlformats.org/drawingml/2006/picture">
                               <pic:nvPicPr>
-                                <pic:cNvPr id="0" name="Picture 11" descr="file:/tmp/ViewContainer__48qLRRVIEeetFdz5pzgWAw7785662728396609147.png"/>
+                                <pic:cNvPr id="0" name="Picture 11" descr="file:/tmp/ViewContainer__48qLRRVIEeetFdz5pzgWAw14771443488090614607.png"/>
                                 <pic:cNvPicPr>
                                   <a:picLocks noChangeAspect="true"/>
                                 </pic:cNvPicPr>
@@ -4665,12 +4665,12 @@
                     <w:drawing>
                       <wp:inline distT="0" distR="0" distB="0" distL="0">
                         <wp:extent cx="203200" cy="177800"/>
-                        <wp:docPr id="12" name="Drawing 12" descr="file:/tmp/ViewElement__48qLRxVIEeetFdz5pzgWAw2580104657840386609.png"/>
+                        <wp:docPr id="12" name="Drawing 12" descr="file:/tmp/ViewElement__48qLRxVIEeetFdz5pzgWAw2834889003424738138.png"/>
                         <a:graphic xmlns:a="http://schemas.openxmlformats.org/drawingml/2006/main">
                           <a:graphicData uri="http://schemas.openxmlformats.org/drawingml/2006/picture">
                             <pic:pic xmlns:pic="http://schemas.openxmlformats.org/drawingml/2006/picture">
                               <pic:nvPicPr>
-                                <pic:cNvPr id="0" name="Picture 12" descr="file:/tmp/ViewElement__48qLRxVIEeetFdz5pzgWAw2580104657840386609.png"/>
+                                <pic:cNvPr id="0" name="Picture 12" descr="file:/tmp/ViewElement__48qLRxVIEeetFdz5pzgWAw2834889003424738138.png"/>
                                 <pic:cNvPicPr>
                                   <a:picLocks noChangeAspect="true"/>
                                 </pic:cNvPicPr>
@@ -4731,12 +4731,12 @@
                     <w:drawing>
                       <wp:inline distT="0" distR="0" distB="0" distL="0">
                         <wp:extent cx="203200" cy="203200"/>
-                        <wp:docPr id="13" name="Drawing 13" descr="file:/tmp/ViewElement__48qyMBVIEeetFdz5pzgWAw1439926420165248714.png"/>
+                        <wp:docPr id="13" name="Drawing 13" descr="file:/tmp/ViewElement__48qyMBVIEeetFdz5pzgWAw17774093934812549396.png"/>
                         <a:graphic xmlns:a="http://schemas.openxmlformats.org/drawingml/2006/main">
                           <a:graphicData uri="http://schemas.openxmlformats.org/drawingml/2006/picture">
                             <pic:pic xmlns:pic="http://schemas.openxmlformats.org/drawingml/2006/picture">
                               <pic:nvPicPr>
-                                <pic:cNvPr id="0" name="Picture 13" descr="file:/tmp/ViewElement__48qyMBVIEeetFdz5pzgWAw1439926420165248714.png"/>
+                                <pic:cNvPr id="0" name="Picture 13" descr="file:/tmp/ViewElement__48qyMBVIEeetFdz5pzgWAw17774093934812549396.png"/>
                                 <pic:cNvPicPr>
                                   <a:picLocks noChangeAspect="true"/>
                                 </pic:cNvPicPr>
@@ -4797,12 +4797,12 @@
                     <w:drawing>
                       <wp:inline distT="0" distR="0" distB="0" distL="0">
                         <wp:extent cx="203200" cy="177800"/>
-                        <wp:docPr id="14" name="Drawing 14" descr="file:/tmp/ViewElement__48qyMhVIEeetFdz5pzgWAw203548583112583135.png"/>
+                        <wp:docPr id="14" name="Drawing 14" descr="file:/tmp/ViewElement__48qyMhVIEeetFdz5pzgWAw4191061808470158846.png"/>
                         <a:graphic xmlns:a="http://schemas.openxmlformats.org/drawingml/2006/main">
                           <a:graphicData uri="http://schemas.openxmlformats.org/drawingml/2006/picture">
                             <pic:pic xmlns:pic="http://schemas.openxmlformats.org/drawingml/2006/picture">
                               <pic:nvPicPr>
-                                <pic:cNvPr id="0" name="Picture 14" descr="file:/tmp/ViewElement__48qyMhVIEeetFdz5pzgWAw203548583112583135.png"/>
+                                <pic:cNvPr id="0" name="Picture 14" descr="file:/tmp/ViewElement__48qyMhVIEeetFdz5pzgWAw4191061808470158846.png"/>
                                 <pic:cNvPicPr>
                                   <a:picLocks noChangeAspect="true"/>
                                 </pic:cNvPicPr>
@@ -4863,12 +4863,12 @@
                     <w:drawing>
                       <wp:inline distT="0" distR="0" distB="0" distL="0">
                         <wp:extent cx="203200" cy="190500"/>
-                        <wp:docPr id="15" name="Drawing 15" descr="file:/tmp/ViewElement__48qyNBVIEeetFdz5pzgWAw11012357807132164683.png"/>
+                        <wp:docPr id="15" name="Drawing 15" descr="file:/tmp/ViewElement__48qyNBVIEeetFdz5pzgWAw14881129245344376616.png"/>
                         <a:graphic xmlns:a="http://schemas.openxmlformats.org/drawingml/2006/main">
                           <a:graphicData uri="http://schemas.openxmlformats.org/drawingml/2006/picture">
                             <pic:pic xmlns:pic="http://schemas.openxmlformats.org/drawingml/2006/picture">
                               <pic:nvPicPr>
-                                <pic:cNvPr id="0" name="Picture 15" descr="file:/tmp/ViewElement__48qyNBVIEeetFdz5pzgWAw11012357807132164683.png"/>
+                                <pic:cNvPr id="0" name="Picture 15" descr="file:/tmp/ViewElement__48qyNBVIEeetFdz5pzgWAw14881129245344376616.png"/>
                                 <pic:cNvPicPr>
                                   <a:picLocks noChangeAspect="true"/>
                                 </pic:cNvPicPr>
@@ -4929,12 +4929,12 @@
                     <w:drawing>
                       <wp:inline distT="0" distR="0" distB="0" distL="0">
                         <wp:extent cx="203200" cy="190500"/>
-                        <wp:docPr id="16" name="Drawing 16" descr="file:/tmp/ViewElement__48qyOBVIEeetFdz5pzgWAw6291178949306829048.png"/>
+                        <wp:docPr id="16" name="Drawing 16" descr="file:/tmp/ViewElement__48qyOBVIEeetFdz5pzgWAw6998353526753894791.png"/>
                         <a:graphic xmlns:a="http://schemas.openxmlformats.org/drawingml/2006/main">
                           <a:graphicData uri="http://schemas.openxmlformats.org/drawingml/2006/picture">
                             <pic:pic xmlns:pic="http://schemas.openxmlformats.org/drawingml/2006/picture">
                               <pic:nvPicPr>
-                                <pic:cNvPr id="0" name="Picture 16" descr="file:/tmp/ViewElement__48qyOBVIEeetFdz5pzgWAw6291178949306829048.png"/>
+                                <pic:cNvPr id="0" name="Picture 16" descr="file:/tmp/ViewElement__48qyOBVIEeetFdz5pzgWAw6998353526753894791.png"/>
                                 <pic:cNvPicPr>
                                   <a:picLocks noChangeAspect="true"/>
                                 </pic:cNvPicPr>
@@ -4998,12 +4998,12 @@
               <w:drawing>
                 <wp:inline distT="0" distR="0" distB="0" distL="0">
                   <wp:extent cx="5080000" cy="3352800"/>
-                  <wp:docPr id="17" name="Drawing 17" descr="file:/tmp/CreateAccount%20View%20Container%20Mockup_copy-m2doc10350649184124125405.jpg"/>
+                  <wp:docPr id="17" name="Drawing 17" descr="file:/tmp/CreateAccount%20View%20Container%20Mockup_copy-m2doc15593062568688541500.jpg"/>
                   <a:graphic xmlns:a="http://schemas.openxmlformats.org/drawingml/2006/main">
                     <a:graphicData uri="http://schemas.openxmlformats.org/drawingml/2006/picture">
                       <pic:pic xmlns:pic="http://schemas.openxmlformats.org/drawingml/2006/picture">
                         <pic:nvPicPr>
-                          <pic:cNvPr id="0" name="Picture 17" descr="file:/tmp/CreateAccount%20View%20Container%20Mockup_copy-m2doc10350649184124125405.jpg"/>
+                          <pic:cNvPr id="0" name="Picture 17" descr="file:/tmp/CreateAccount%20View%20Container%20Mockup_copy-m2doc15593062568688541500.jpg"/>
                           <pic:cNvPicPr>
                             <a:picLocks noChangeAspect="true"/>
                           </pic:cNvPicPr>
@@ -7441,12 +7441,12 @@
                     <w:drawing>
                       <wp:inline distT="0" distR="0" distB="0" distL="0">
                         <wp:extent cx="203200" cy="203200"/>
-                        <wp:docPr id="18" name="Drawing 18" descr="file:/tmp/Package__48qyPBVIEeetFdz5pzgWAw17308546997900564390.png"/>
+                        <wp:docPr id="18" name="Drawing 18" descr="file:/tmp/Package__48qyPBVIEeetFdz5pzgWAw16623330219548081280.png"/>
                         <a:graphic xmlns:a="http://schemas.openxmlformats.org/drawingml/2006/main">
                           <a:graphicData uri="http://schemas.openxmlformats.org/drawingml/2006/picture">
                             <pic:pic xmlns:pic="http://schemas.openxmlformats.org/drawingml/2006/picture">
                               <pic:nvPicPr>
-                                <pic:cNvPr id="0" name="Picture 18" descr="file:/tmp/Package__48qyPBVIEeetFdz5pzgWAw17308546997900564390.png"/>
+                                <pic:cNvPr id="0" name="Picture 18" descr="file:/tmp/Package__48qyPBVIEeetFdz5pzgWAw16623330219548081280.png"/>
                                 <pic:cNvPicPr>
                                   <a:picLocks noChangeAspect="true"/>
                                 </pic:cNvPicPr>
@@ -7507,12 +7507,12 @@
                     <w:drawing>
                       <wp:inline distT="0" distR="0" distB="0" distL="0">
                         <wp:extent cx="203200" cy="203200"/>
-                        <wp:docPr id="19" name="Drawing 19" descr="file:/tmp/ViewContainer__48vDrhVIEeetFdz5pzgWAw17522736322171055095.png"/>
+                        <wp:docPr id="19" name="Drawing 19" descr="file:/tmp/ViewContainer__48vDrhVIEeetFdz5pzgWAw177343856189434448.png"/>
                         <a:graphic xmlns:a="http://schemas.openxmlformats.org/drawingml/2006/main">
                           <a:graphicData uri="http://schemas.openxmlformats.org/drawingml/2006/picture">
                             <pic:pic xmlns:pic="http://schemas.openxmlformats.org/drawingml/2006/picture">
                               <pic:nvPicPr>
-                                <pic:cNvPr id="0" name="Picture 19" descr="file:/tmp/ViewContainer__48vDrhVIEeetFdz5pzgWAw17522736322171055095.png"/>
+                                <pic:cNvPr id="0" name="Picture 19" descr="file:/tmp/ViewContainer__48vDrhVIEeetFdz5pzgWAw177343856189434448.png"/>
                                 <pic:cNvPicPr>
                                   <a:picLocks noChangeAspect="true"/>
                                 </pic:cNvPicPr>
@@ -7573,12 +7573,12 @@
                     <w:drawing>
                       <wp:inline distT="0" distR="0" distB="0" distL="0">
                         <wp:extent cx="203200" cy="203200"/>
-                        <wp:docPr id="20" name="Drawing 20" descr="file:/tmp/ViewContainer__48vDwBVIEeetFdz5pzgWAw10370502533580761889.png"/>
+                        <wp:docPr id="20" name="Drawing 20" descr="file:/tmp/ViewContainer__48vDwBVIEeetFdz5pzgWAw7178276699005805852.png"/>
                         <a:graphic xmlns:a="http://schemas.openxmlformats.org/drawingml/2006/main">
                           <a:graphicData uri="http://schemas.openxmlformats.org/drawingml/2006/picture">
                             <pic:pic xmlns:pic="http://schemas.openxmlformats.org/drawingml/2006/picture">
                               <pic:nvPicPr>
-                                <pic:cNvPr id="0" name="Picture 20" descr="file:/tmp/ViewContainer__48vDwBVIEeetFdz5pzgWAw10370502533580761889.png"/>
+                                <pic:cNvPr id="0" name="Picture 20" descr="file:/tmp/ViewContainer__48vDwBVIEeetFdz5pzgWAw7178276699005805852.png"/>
                                 <pic:cNvPicPr>
                                   <a:picLocks noChangeAspect="true"/>
                                 </pic:cNvPicPr>
@@ -7842,12 +7842,12 @@
                     <w:drawing>
                       <wp:inline distT="0" distR="0" distB="0" distL="0">
                         <wp:extent cx="203200" cy="203200"/>
-                        <wp:docPr id="21" name="Drawing 21" descr="file:/tmp/ViewContainer__48vDrhVIEeetFdz5pzgWAw14686208172884333125.png"/>
+                        <wp:docPr id="21" name="Drawing 21" descr="file:/tmp/ViewContainer__48vDrhVIEeetFdz5pzgWAw7870992860573104710.png"/>
                         <a:graphic xmlns:a="http://schemas.openxmlformats.org/drawingml/2006/main">
                           <a:graphicData uri="http://schemas.openxmlformats.org/drawingml/2006/picture">
                             <pic:pic xmlns:pic="http://schemas.openxmlformats.org/drawingml/2006/picture">
                               <pic:nvPicPr>
-                                <pic:cNvPr id="0" name="Picture 21" descr="file:/tmp/ViewContainer__48vDrhVIEeetFdz5pzgWAw14686208172884333125.png"/>
+                                <pic:cNvPr id="0" name="Picture 21" descr="file:/tmp/ViewContainer__48vDrhVIEeetFdz5pzgWAw7870992860573104710.png"/>
                                 <pic:cNvPicPr>
                                   <a:picLocks noChangeAspect="true"/>
                                 </pic:cNvPicPr>
@@ -7908,12 +7908,12 @@
                     <w:drawing>
                       <wp:inline distT="0" distR="0" distB="0" distL="0">
                         <wp:extent cx="203200" cy="177800"/>
-                        <wp:docPr id="22" name="Drawing 22" descr="file:/tmp/ViewElement__48vDsBVIEeetFdz5pzgWAw13421938999695866450.png"/>
+                        <wp:docPr id="22" name="Drawing 22" descr="file:/tmp/ViewElement__48vDsBVIEeetFdz5pzgWAw7444980422558994642.png"/>
                         <a:graphic xmlns:a="http://schemas.openxmlformats.org/drawingml/2006/main">
                           <a:graphicData uri="http://schemas.openxmlformats.org/drawingml/2006/picture">
                             <pic:pic xmlns:pic="http://schemas.openxmlformats.org/drawingml/2006/picture">
                               <pic:nvPicPr>
-                                <pic:cNvPr id="0" name="Picture 22" descr="file:/tmp/ViewElement__48vDsBVIEeetFdz5pzgWAw13421938999695866450.png"/>
+                                <pic:cNvPr id="0" name="Picture 22" descr="file:/tmp/ViewElement__48vDsBVIEeetFdz5pzgWAw7444980422558994642.png"/>
                                 <pic:cNvPicPr>
                                   <a:picLocks noChangeAspect="true"/>
                                 </pic:cNvPicPr>
@@ -7974,12 +7974,12 @@
                     <w:drawing>
                       <wp:inline distT="0" distR="0" distB="0" distL="0">
                         <wp:extent cx="203200" cy="203200"/>
-                        <wp:docPr id="23" name="Drawing 23" descr="file:/tmp/ViewElement__48vDshVIEeetFdz5pzgWAw9425599871654670323.png"/>
+                        <wp:docPr id="23" name="Drawing 23" descr="file:/tmp/ViewElement__48vDshVIEeetFdz5pzgWAw7504918556354989758.png"/>
                         <a:graphic xmlns:a="http://schemas.openxmlformats.org/drawingml/2006/main">
                           <a:graphicData uri="http://schemas.openxmlformats.org/drawingml/2006/picture">
                             <pic:pic xmlns:pic="http://schemas.openxmlformats.org/drawingml/2006/picture">
                               <pic:nvPicPr>
-                                <pic:cNvPr id="0" name="Picture 23" descr="file:/tmp/ViewElement__48vDshVIEeetFdz5pzgWAw9425599871654670323.png"/>
+                                <pic:cNvPr id="0" name="Picture 23" descr="file:/tmp/ViewElement__48vDshVIEeetFdz5pzgWAw7504918556354989758.png"/>
                                 <pic:cNvPicPr>
                                   <a:picLocks noChangeAspect="true"/>
                                 </pic:cNvPicPr>
@@ -8040,12 +8040,12 @@
                     <w:drawing>
                       <wp:inline distT="0" distR="0" distB="0" distL="0">
                         <wp:extent cx="203200" cy="190500"/>
-                        <wp:docPr id="24" name="Drawing 24" descr="file:/tmp/ViewElement__48vDtBVIEeetFdz5pzgWAw18384006630355439885.png"/>
+                        <wp:docPr id="24" name="Drawing 24" descr="file:/tmp/ViewElement__48vDtBVIEeetFdz5pzgWAw14792232644019345191.png"/>
                         <a:graphic xmlns:a="http://schemas.openxmlformats.org/drawingml/2006/main">
                           <a:graphicData uri="http://schemas.openxmlformats.org/drawingml/2006/picture">
                             <pic:pic xmlns:pic="http://schemas.openxmlformats.org/drawingml/2006/picture">
                               <pic:nvPicPr>
-                                <pic:cNvPr id="0" name="Picture 24" descr="file:/tmp/ViewElement__48vDtBVIEeetFdz5pzgWAw18384006630355439885.png"/>
+                                <pic:cNvPr id="0" name="Picture 24" descr="file:/tmp/ViewElement__48vDtBVIEeetFdz5pzgWAw14792232644019345191.png"/>
                                 <pic:cNvPicPr>
                                   <a:picLocks noChangeAspect="true"/>
                                 </pic:cNvPicPr>
@@ -8106,12 +8106,12 @@
                     <w:drawing>
                       <wp:inline distT="0" distR="0" distB="0" distL="0">
                         <wp:extent cx="203200" cy="190500"/>
-                        <wp:docPr id="25" name="Drawing 25" descr="file:/tmp/ViewElement__48vDuBVIEeetFdz5pzgWAw5922739024552544711.png"/>
+                        <wp:docPr id="25" name="Drawing 25" descr="file:/tmp/ViewElement__48vDuBVIEeetFdz5pzgWAw5447237154478291481.png"/>
                         <a:graphic xmlns:a="http://schemas.openxmlformats.org/drawingml/2006/main">
                           <a:graphicData uri="http://schemas.openxmlformats.org/drawingml/2006/picture">
                             <pic:pic xmlns:pic="http://schemas.openxmlformats.org/drawingml/2006/picture">
                               <pic:nvPicPr>
-                                <pic:cNvPr id="0" name="Picture 25" descr="file:/tmp/ViewElement__48vDuBVIEeetFdz5pzgWAw5922739024552544711.png"/>
+                                <pic:cNvPr id="0" name="Picture 25" descr="file:/tmp/ViewElement__48vDuBVIEeetFdz5pzgWAw5447237154478291481.png"/>
                                 <pic:cNvPicPr>
                                   <a:picLocks noChangeAspect="true"/>
                                 </pic:cNvPicPr>
@@ -8172,12 +8172,12 @@
                     <w:drawing>
                       <wp:inline distT="0" distR="0" distB="0" distL="0">
                         <wp:extent cx="203200" cy="177800"/>
-                        <wp:docPr id="26" name="Drawing 26" descr="file:/tmp/ViewElement__48vDvBVIEeetFdz5pzgWAw15796312765905871234.png"/>
+                        <wp:docPr id="26" name="Drawing 26" descr="file:/tmp/ViewElement__48vDvBVIEeetFdz5pzgWAw18235856541506919051.png"/>
                         <a:graphic xmlns:a="http://schemas.openxmlformats.org/drawingml/2006/main">
                           <a:graphicData uri="http://schemas.openxmlformats.org/drawingml/2006/picture">
                             <pic:pic xmlns:pic="http://schemas.openxmlformats.org/drawingml/2006/picture">
                               <pic:nvPicPr>
-                                <pic:cNvPr id="0" name="Picture 26" descr="file:/tmp/ViewElement__48vDvBVIEeetFdz5pzgWAw15796312765905871234.png"/>
+                                <pic:cNvPr id="0" name="Picture 26" descr="file:/tmp/ViewElement__48vDvBVIEeetFdz5pzgWAw18235856541506919051.png"/>
                                 <pic:cNvPicPr>
                                   <a:picLocks noChangeAspect="true"/>
                                 </pic:cNvPicPr>
@@ -10138,12 +10138,12 @@
                     <w:drawing>
                       <wp:inline distT="0" distR="0" distB="0" distL="0">
                         <wp:extent cx="203200" cy="203200"/>
-                        <wp:docPr id="27" name="Drawing 27" descr="file:/tmp/ViewContainer__48vDwBVIEeetFdz5pzgWAw7381232709308634769.png"/>
+                        <wp:docPr id="27" name="Drawing 27" descr="file:/tmp/ViewContainer__48vDwBVIEeetFdz5pzgWAw6817665221722814805.png"/>
                         <a:graphic xmlns:a="http://schemas.openxmlformats.org/drawingml/2006/main">
                           <a:graphicData uri="http://schemas.openxmlformats.org/drawingml/2006/picture">
                             <pic:pic xmlns:pic="http://schemas.openxmlformats.org/drawingml/2006/picture">
                               <pic:nvPicPr>
-                                <pic:cNvPr id="0" name="Picture 27" descr="file:/tmp/ViewContainer__48vDwBVIEeetFdz5pzgWAw7381232709308634769.png"/>
+                                <pic:cNvPr id="0" name="Picture 27" descr="file:/tmp/ViewContainer__48vDwBVIEeetFdz5pzgWAw6817665221722814805.png"/>
                                 <pic:cNvPicPr>
                                   <a:picLocks noChangeAspect="true"/>
                                 </pic:cNvPicPr>
@@ -10204,12 +10204,12 @@
                     <w:drawing>
                       <wp:inline distT="0" distR="0" distB="0" distL="0">
                         <wp:extent cx="203200" cy="177800"/>
-                        <wp:docPr id="28" name="Drawing 28" descr="file:/tmp/ViewElement__48vDwhVIEeetFdz5pzgWAw10998970745609071876.png"/>
+                        <wp:docPr id="28" name="Drawing 28" descr="file:/tmp/ViewElement__48vDwhVIEeetFdz5pzgWAw1849975696477561021.png"/>
                         <a:graphic xmlns:a="http://schemas.openxmlformats.org/drawingml/2006/main">
                           <a:graphicData uri="http://schemas.openxmlformats.org/drawingml/2006/picture">
                             <pic:pic xmlns:pic="http://schemas.openxmlformats.org/drawingml/2006/picture">
                               <pic:nvPicPr>
-                                <pic:cNvPr id="0" name="Picture 28" descr="file:/tmp/ViewElement__48vDwhVIEeetFdz5pzgWAw10998970745609071876.png"/>
+                                <pic:cNvPr id="0" name="Picture 28" descr="file:/tmp/ViewElement__48vDwhVIEeetFdz5pzgWAw1849975696477561021.png"/>
                                 <pic:cNvPicPr>
                                   <a:picLocks noChangeAspect="true"/>
                                 </pic:cNvPicPr>
@@ -10270,12 +10270,12 @@
                     <w:drawing>
                       <wp:inline distT="0" distR="0" distB="0" distL="0">
                         <wp:extent cx="203200" cy="177800"/>
-                        <wp:docPr id="29" name="Drawing 29" descr="file:/tmp/ViewElement__48vDxBVIEeetFdz5pzgWAw10108931986709857322.png"/>
+                        <wp:docPr id="29" name="Drawing 29" descr="file:/tmp/ViewElement__48vDxBVIEeetFdz5pzgWAw14034668466364147033.png"/>
                         <a:graphic xmlns:a="http://schemas.openxmlformats.org/drawingml/2006/main">
                           <a:graphicData uri="http://schemas.openxmlformats.org/drawingml/2006/picture">
                             <pic:pic xmlns:pic="http://schemas.openxmlformats.org/drawingml/2006/picture">
                               <pic:nvPicPr>
-                                <pic:cNvPr id="0" name="Picture 29" descr="file:/tmp/ViewElement__48vDxBVIEeetFdz5pzgWAw10108931986709857322.png"/>
+                                <pic:cNvPr id="0" name="Picture 29" descr="file:/tmp/ViewElement__48vDxBVIEeetFdz5pzgWAw14034668466364147033.png"/>
                                 <pic:cNvPicPr>
                                   <a:picLocks noChangeAspect="true"/>
                                 </pic:cNvPicPr>
@@ -10336,12 +10336,12 @@
                     <w:drawing>
                       <wp:inline distT="0" distR="0" distB="0" distL="0">
                         <wp:extent cx="203200" cy="177800"/>
-                        <wp:docPr id="30" name="Drawing 30" descr="file:/tmp/ViewElement__48vDxhVIEeetFdz5pzgWAw4139245070732635447.png"/>
+                        <wp:docPr id="30" name="Drawing 30" descr="file:/tmp/ViewElement__48vDxhVIEeetFdz5pzgWAw3513529781198622819.png"/>
                         <a:graphic xmlns:a="http://schemas.openxmlformats.org/drawingml/2006/main">
                           <a:graphicData uri="http://schemas.openxmlformats.org/drawingml/2006/picture">
                             <pic:pic xmlns:pic="http://schemas.openxmlformats.org/drawingml/2006/picture">
                               <pic:nvPicPr>
-                                <pic:cNvPr id="0" name="Picture 30" descr="file:/tmp/ViewElement__48vDxhVIEeetFdz5pzgWAw4139245070732635447.png"/>
+                                <pic:cNvPr id="0" name="Picture 30" descr="file:/tmp/ViewElement__48vDxhVIEeetFdz5pzgWAw3513529781198622819.png"/>
                                 <pic:cNvPicPr>
                                   <a:picLocks noChangeAspect="true"/>
                                 </pic:cNvPicPr>
@@ -10402,12 +10402,12 @@
                     <w:drawing>
                       <wp:inline distT="0" distR="0" distB="0" distL="0">
                         <wp:extent cx="203200" cy="190500"/>
-                        <wp:docPr id="31" name="Drawing 31" descr="file:/tmp/ViewElement__48vDyBVIEeetFdz5pzgWAw1097411932736986572.png"/>
+                        <wp:docPr id="31" name="Drawing 31" descr="file:/tmp/ViewElement__48vDyBVIEeetFdz5pzgWAw2206535754897208350.png"/>
                         <a:graphic xmlns:a="http://schemas.openxmlformats.org/drawingml/2006/main">
                           <a:graphicData uri="http://schemas.openxmlformats.org/drawingml/2006/picture">
                             <pic:pic xmlns:pic="http://schemas.openxmlformats.org/drawingml/2006/picture">
                               <pic:nvPicPr>
-                                <pic:cNvPr id="0" name="Picture 31" descr="file:/tmp/ViewElement__48vDyBVIEeetFdz5pzgWAw1097411932736986572.png"/>
+                                <pic:cNvPr id="0" name="Picture 31" descr="file:/tmp/ViewElement__48vDyBVIEeetFdz5pzgWAw2206535754897208350.png"/>
                                 <pic:cNvPicPr>
                                   <a:picLocks noChangeAspect="true"/>
                                 </pic:cNvPicPr>
@@ -10468,12 +10468,12 @@
                     <w:drawing>
                       <wp:inline distT="0" distR="0" distB="0" distL="0">
                         <wp:extent cx="203200" cy="190500"/>
-                        <wp:docPr id="32" name="Drawing 32" descr="file:/tmp/ViewElement__48vDzBVIEeetFdz5pzgWAw10969565744033705291.png"/>
+                        <wp:docPr id="32" name="Drawing 32" descr="file:/tmp/ViewElement__48vDzBVIEeetFdz5pzgWAw12890140565142712640.png"/>
                         <a:graphic xmlns:a="http://schemas.openxmlformats.org/drawingml/2006/main">
                           <a:graphicData uri="http://schemas.openxmlformats.org/drawingml/2006/picture">
                             <pic:pic xmlns:pic="http://schemas.openxmlformats.org/drawingml/2006/picture">
                               <pic:nvPicPr>
-                                <pic:cNvPr id="0" name="Picture 32" descr="file:/tmp/ViewElement__48vDzBVIEeetFdz5pzgWAw10969565744033705291.png"/>
+                                <pic:cNvPr id="0" name="Picture 32" descr="file:/tmp/ViewElement__48vDzBVIEeetFdz5pzgWAw12890140565142712640.png"/>
                                 <pic:cNvPicPr>
                                   <a:picLocks noChangeAspect="true"/>
                                 </pic:cNvPicPr>
@@ -12790,12 +12790,12 @@
         <w:drawing>
           <wp:inline distT="0" distR="0" distB="0" distL="0">
             <wp:extent cx="5080000" cy="2222500"/>
-            <wp:docPr id="33" name="Drawing 33" descr="file:/tmp/E-BookStore%20Package%20Diagram_copy-m2doc7885357050869397106.jpg"/>
+            <wp:docPr id="33" name="Drawing 33" descr="file:/tmp/E-BookStore%20Package%20Diagram_copy-m2doc16689545362507351835.jpg"/>
             <a:graphic xmlns:a="http://schemas.openxmlformats.org/drawingml/2006/main">
               <a:graphicData uri="http://schemas.openxmlformats.org/drawingml/2006/picture">
                 <pic:pic xmlns:pic="http://schemas.openxmlformats.org/drawingml/2006/picture">
                   <pic:nvPicPr>
-                    <pic:cNvPr id="0" name="Picture 33" descr="file:/tmp/E-BookStore%20Package%20Diagram_copy-m2doc7885357050869397106.jpg"/>
+                    <pic:cNvPr id="0" name="Picture 33" descr="file:/tmp/E-BookStore%20Package%20Diagram_copy-m2doc16689545362507351835.jpg"/>
                     <pic:cNvPicPr>
                       <a:picLocks noChangeAspect="true"/>
                     </pic:cNvPicPr>
@@ -12981,12 +12981,12 @@
         <w:drawing>
           <wp:inline distT="0" distR="0" distB="0" distL="0">
             <wp:extent cx="5080000" cy="2616200"/>
-            <wp:docPr id="34" name="Drawing 34" descr="file:/tmp/Main%20Flow%20Diagram_copy-m2doc18106484653388792548.jpg"/>
+            <wp:docPr id="34" name="Drawing 34" descr="file:/tmp/Main%20Flow%20Diagram_copy-m2doc3441765661578170406.jpg"/>
             <a:graphic xmlns:a="http://schemas.openxmlformats.org/drawingml/2006/main">
               <a:graphicData uri="http://schemas.openxmlformats.org/drawingml/2006/picture">
                 <pic:pic xmlns:pic="http://schemas.openxmlformats.org/drawingml/2006/picture">
                   <pic:nvPicPr>
-                    <pic:cNvPr id="0" name="Picture 34" descr="file:/tmp/Main%20Flow%20Diagram_copy-m2doc18106484653388792548.jpg"/>
+                    <pic:cNvPr id="0" name="Picture 34" descr="file:/tmp/Main%20Flow%20Diagram_copy-m2doc3441765661578170406.jpg"/>
                     <pic:cNvPicPr>
                       <a:picLocks noChangeAspect="true"/>
                     </pic:cNvPicPr>
@@ -18655,12 +18655,12 @@
         <w:drawing>
           <wp:inline distT="0" distR="0" distB="0" distL="0">
             <wp:extent cx="5080000" cy="4775200"/>
-            <wp:docPr id="35" name="Drawing 35" descr="file:/tmp/Checkout%20Flow%20Diagram_copy-m2doc8764414950109362243.jpg"/>
+            <wp:docPr id="35" name="Drawing 35" descr="file:/tmp/Checkout%20Flow%20Diagram_copy-m2doc2706488970565671925.jpg"/>
             <a:graphic xmlns:a="http://schemas.openxmlformats.org/drawingml/2006/main">
               <a:graphicData uri="http://schemas.openxmlformats.org/drawingml/2006/picture">
                 <pic:pic xmlns:pic="http://schemas.openxmlformats.org/drawingml/2006/picture">
                   <pic:nvPicPr>
-                    <pic:cNvPr id="0" name="Picture 35" descr="file:/tmp/Checkout%20Flow%20Diagram_copy-m2doc8764414950109362243.jpg"/>
+                    <pic:cNvPr id="0" name="Picture 35" descr="file:/tmp/Checkout%20Flow%20Diagram_copy-m2doc2706488970565671925.jpg"/>
                     <pic:cNvPicPr>
                       <a:picLocks noChangeAspect="true"/>
                     </pic:cNvPicPr>
@@ -23484,12 +23484,12 @@
               <w:drawing>
                 <wp:inline distT="0" distR="0" distB="0" distL="0">
                   <wp:extent cx="203200" cy="203200"/>
-                  <wp:docPr id="36" name="Drawing 36" descr="file:/tmp/ViewContainer__48gaJBVIEeetFdz5pzgWAw897088661433640280.png"/>
+                  <wp:docPr id="36" name="Drawing 36" descr="file:/tmp/ViewContainer__48gaJBVIEeetFdz5pzgWAw13590281340802834361.png"/>
                   <a:graphic xmlns:a="http://schemas.openxmlformats.org/drawingml/2006/main">
                     <a:graphicData uri="http://schemas.openxmlformats.org/drawingml/2006/picture">
                       <pic:pic xmlns:pic="http://schemas.openxmlformats.org/drawingml/2006/picture">
                         <pic:nvPicPr>
-                          <pic:cNvPr id="0" name="Picture 36" descr="file:/tmp/ViewContainer__48gaJBVIEeetFdz5pzgWAw897088661433640280.png"/>
+                          <pic:cNvPr id="0" name="Picture 36" descr="file:/tmp/ViewContainer__48gaJBVIEeetFdz5pzgWAw13590281340802834361.png"/>
                           <pic:cNvPicPr>
                             <a:picLocks noChangeAspect="true"/>
                           </pic:cNvPicPr>
@@ -23544,12 +23544,12 @@
               <w:drawing>
                 <wp:inline distT="0" distR="0" distB="0" distL="0">
                   <wp:extent cx="203200" cy="203200"/>
-                  <wp:docPr id="37" name="Drawing 37" descr="file:/tmp/ViewContainer__48jdcBVIEeetFdz5pzgWAw16880277650564575520.png"/>
+                  <wp:docPr id="37" name="Drawing 37" descr="file:/tmp/ViewContainer__48jdcBVIEeetFdz5pzgWAw543683450601218114.png"/>
                   <a:graphic xmlns:a="http://schemas.openxmlformats.org/drawingml/2006/main">
                     <a:graphicData uri="http://schemas.openxmlformats.org/drawingml/2006/picture">
                       <pic:pic xmlns:pic="http://schemas.openxmlformats.org/drawingml/2006/picture">
                         <pic:nvPicPr>
-                          <pic:cNvPr id="0" name="Picture 37" descr="file:/tmp/ViewContainer__48jdcBVIEeetFdz5pzgWAw16880277650564575520.png"/>
+                          <pic:cNvPr id="0" name="Picture 37" descr="file:/tmp/ViewContainer__48jdcBVIEeetFdz5pzgWAw543683450601218114.png"/>
                           <pic:cNvPicPr>
                             <a:picLocks noChangeAspect="true"/>
                           </pic:cNvPicPr>
@@ -23604,12 +23604,12 @@
               <w:drawing>
                 <wp:inline distT="0" distR="0" distB="0" distL="0">
                   <wp:extent cx="203200" cy="203200"/>
-                  <wp:docPr id="38" name="Drawing 38" descr="file:/tmp/ViewContainer__48qLIBVIEeetFdz5pzgWAw16549266044300207419.png"/>
+                  <wp:docPr id="38" name="Drawing 38" descr="file:/tmp/ViewContainer__48qLIBVIEeetFdz5pzgWAw5431763620867606626.png"/>
                   <a:graphic xmlns:a="http://schemas.openxmlformats.org/drawingml/2006/main">
                     <a:graphicData uri="http://schemas.openxmlformats.org/drawingml/2006/picture">
                       <pic:pic xmlns:pic="http://schemas.openxmlformats.org/drawingml/2006/picture">
                         <pic:nvPicPr>
-                          <pic:cNvPr id="0" name="Picture 38" descr="file:/tmp/ViewContainer__48qLIBVIEeetFdz5pzgWAw16549266044300207419.png"/>
+                          <pic:cNvPr id="0" name="Picture 38" descr="file:/tmp/ViewContainer__48qLIBVIEeetFdz5pzgWAw5431763620867606626.png"/>
                           <pic:cNvPicPr>
                             <a:picLocks noChangeAspect="true"/>
                           </pic:cNvPicPr>
@@ -23664,12 +23664,12 @@
               <w:drawing>
                 <wp:inline distT="0" distR="0" distB="0" distL="0">
                   <wp:extent cx="203200" cy="203200"/>
-                  <wp:docPr id="39" name="Drawing 39" descr="file:/tmp/ViewContainer__48qLLxVIEeetFdz5pzgWAw16997313757541290659.png"/>
+                  <wp:docPr id="39" name="Drawing 39" descr="file:/tmp/ViewContainer__48qLLxVIEeetFdz5pzgWAw7937928664748177829.png"/>
                   <a:graphic xmlns:a="http://schemas.openxmlformats.org/drawingml/2006/main">
                     <a:graphicData uri="http://schemas.openxmlformats.org/drawingml/2006/picture">
                       <pic:pic xmlns:pic="http://schemas.openxmlformats.org/drawingml/2006/picture">
                         <pic:nvPicPr>
-                          <pic:cNvPr id="0" name="Picture 39" descr="file:/tmp/ViewContainer__48qLLxVIEeetFdz5pzgWAw16997313757541290659.png"/>
+                          <pic:cNvPr id="0" name="Picture 39" descr="file:/tmp/ViewContainer__48qLLxVIEeetFdz5pzgWAw7937928664748177829.png"/>
                           <pic:cNvPicPr>
                             <a:picLocks noChangeAspect="true"/>
                           </pic:cNvPicPr>
@@ -23724,12 +23724,12 @@
               <w:drawing>
                 <wp:inline distT="0" distR="0" distB="0" distL="0">
                   <wp:extent cx="203200" cy="177800"/>
-                  <wp:docPr id="40" name="Drawing 40" descr="file:/tmp/ViewElement__48qLLBVIEeetFdz5pzgWAw6807371297035647164.png"/>
+                  <wp:docPr id="40" name="Drawing 40" descr="file:/tmp/ViewElement__48qLLBVIEeetFdz5pzgWAw12409465590871695795.png"/>
                   <a:graphic xmlns:a="http://schemas.openxmlformats.org/drawingml/2006/main">
                     <a:graphicData uri="http://schemas.openxmlformats.org/drawingml/2006/picture">
                       <pic:pic xmlns:pic="http://schemas.openxmlformats.org/drawingml/2006/picture">
                         <pic:nvPicPr>
-                          <pic:cNvPr id="0" name="Picture 40" descr="file:/tmp/ViewElement__48qLLBVIEeetFdz5pzgWAw6807371297035647164.png"/>
+                          <pic:cNvPr id="0" name="Picture 40" descr="file:/tmp/ViewElement__48qLLBVIEeetFdz5pzgWAw12409465590871695795.png"/>
                           <pic:cNvPicPr>
                             <a:picLocks noChangeAspect="true"/>
                           </pic:cNvPicPr>
@@ -23831,12 +23831,12 @@
               <w:drawing>
                 <wp:inline distT="0" distR="0" distB="0" distL="0">
                   <wp:extent cx="203200" cy="203200"/>
-                  <wp:docPr id="41" name="Drawing 41" descr="file:/tmp/ViewContainer__48qLRRVIEeetFdz5pzgWAw12298863404656091337.png"/>
+                  <wp:docPr id="41" name="Drawing 41" descr="file:/tmp/ViewContainer__48qLRRVIEeetFdz5pzgWAw18066332353181425323.png"/>
                   <a:graphic xmlns:a="http://schemas.openxmlformats.org/drawingml/2006/main">
                     <a:graphicData uri="http://schemas.openxmlformats.org/drawingml/2006/picture">
                       <pic:pic xmlns:pic="http://schemas.openxmlformats.org/drawingml/2006/picture">
                         <pic:nvPicPr>
-                          <pic:cNvPr id="0" name="Picture 41" descr="file:/tmp/ViewContainer__48qLRRVIEeetFdz5pzgWAw12298863404656091337.png"/>
+                          <pic:cNvPr id="0" name="Picture 41" descr="file:/tmp/ViewContainer__48qLRRVIEeetFdz5pzgWAw18066332353181425323.png"/>
                           <pic:cNvPicPr>
                             <a:picLocks noChangeAspect="true"/>
                           </pic:cNvPicPr>
@@ -23891,12 +23891,12 @@
               <w:drawing>
                 <wp:inline distT="0" distR="0" distB="0" distL="0">
                   <wp:extent cx="203200" cy="177800"/>
-                  <wp:docPr id="42" name="Drawing 42" descr="file:/tmp/ViewElement__48qLRxVIEeetFdz5pzgWAw16811230765857029212.png"/>
+                  <wp:docPr id="42" name="Drawing 42" descr="file:/tmp/ViewElement__48qLRxVIEeetFdz5pzgWAw9143242393445192747.png"/>
                   <a:graphic xmlns:a="http://schemas.openxmlformats.org/drawingml/2006/main">
                     <a:graphicData uri="http://schemas.openxmlformats.org/drawingml/2006/picture">
                       <pic:pic xmlns:pic="http://schemas.openxmlformats.org/drawingml/2006/picture">
                         <pic:nvPicPr>
-                          <pic:cNvPr id="0" name="Picture 42" descr="file:/tmp/ViewElement__48qLRxVIEeetFdz5pzgWAw16811230765857029212.png"/>
+                          <pic:cNvPr id="0" name="Picture 42" descr="file:/tmp/ViewElement__48qLRxVIEeetFdz5pzgWAw9143242393445192747.png"/>
                           <pic:cNvPicPr>
                             <a:picLocks noChangeAspect="true"/>
                           </pic:cNvPicPr>
@@ -23951,12 +23951,12 @@
               <w:drawing>
                 <wp:inline distT="0" distR="0" distB="0" distL="0">
                   <wp:extent cx="203200" cy="203200"/>
-                  <wp:docPr id="43" name="Drawing 43" descr="file:/tmp/ViewElement__48qyMBVIEeetFdz5pzgWAw14056057330994893607.png"/>
+                  <wp:docPr id="43" name="Drawing 43" descr="file:/tmp/ViewElement__48qyMBVIEeetFdz5pzgWAw10063437513876969516.png"/>
                   <a:graphic xmlns:a="http://schemas.openxmlformats.org/drawingml/2006/main">
                     <a:graphicData uri="http://schemas.openxmlformats.org/drawingml/2006/picture">
                       <pic:pic xmlns:pic="http://schemas.openxmlformats.org/drawingml/2006/picture">
                         <pic:nvPicPr>
-                          <pic:cNvPr id="0" name="Picture 43" descr="file:/tmp/ViewElement__48qyMBVIEeetFdz5pzgWAw14056057330994893607.png"/>
+                          <pic:cNvPr id="0" name="Picture 43" descr="file:/tmp/ViewElement__48qyMBVIEeetFdz5pzgWAw10063437513876969516.png"/>
                           <pic:cNvPicPr>
                             <a:picLocks noChangeAspect="true"/>
                           </pic:cNvPicPr>
@@ -24011,12 +24011,12 @@
               <w:drawing>
                 <wp:inline distT="0" distR="0" distB="0" distL="0">
                   <wp:extent cx="203200" cy="177800"/>
-                  <wp:docPr id="44" name="Drawing 44" descr="file:/tmp/ViewElement__48qyMhVIEeetFdz5pzgWAw17442460375895780271.png"/>
+                  <wp:docPr id="44" name="Drawing 44" descr="file:/tmp/ViewElement__48qyMhVIEeetFdz5pzgWAw8662094652433798535.png"/>
                   <a:graphic xmlns:a="http://schemas.openxmlformats.org/drawingml/2006/main">
                     <a:graphicData uri="http://schemas.openxmlformats.org/drawingml/2006/picture">
                       <pic:pic xmlns:pic="http://schemas.openxmlformats.org/drawingml/2006/picture">
                         <pic:nvPicPr>
-                          <pic:cNvPr id="0" name="Picture 44" descr="file:/tmp/ViewElement__48qyMhVIEeetFdz5pzgWAw17442460375895780271.png"/>
+                          <pic:cNvPr id="0" name="Picture 44" descr="file:/tmp/ViewElement__48qyMhVIEeetFdz5pzgWAw8662094652433798535.png"/>
                           <pic:cNvPicPr>
                             <a:picLocks noChangeAspect="true"/>
                           </pic:cNvPicPr>
@@ -24071,12 +24071,12 @@
               <w:drawing>
                 <wp:inline distT="0" distR="0" distB="0" distL="0">
                   <wp:extent cx="203200" cy="190500"/>
-                  <wp:docPr id="45" name="Drawing 45" descr="file:/tmp/ViewElement__48qyNBVIEeetFdz5pzgWAw17180038744574684741.png"/>
+                  <wp:docPr id="45" name="Drawing 45" descr="file:/tmp/ViewElement__48qyNBVIEeetFdz5pzgWAw11383530211848451088.png"/>
                   <a:graphic xmlns:a="http://schemas.openxmlformats.org/drawingml/2006/main">
                     <a:graphicData uri="http://schemas.openxmlformats.org/drawingml/2006/picture">
                       <pic:pic xmlns:pic="http://schemas.openxmlformats.org/drawingml/2006/picture">
                         <pic:nvPicPr>
-                          <pic:cNvPr id="0" name="Picture 45" descr="file:/tmp/ViewElement__48qyNBVIEeetFdz5pzgWAw17180038744574684741.png"/>
+                          <pic:cNvPr id="0" name="Picture 45" descr="file:/tmp/ViewElement__48qyNBVIEeetFdz5pzgWAw11383530211848451088.png"/>
                           <pic:cNvPicPr>
                             <a:picLocks noChangeAspect="true"/>
                           </pic:cNvPicPr>
@@ -24131,12 +24131,12 @@
               <w:drawing>
                 <wp:inline distT="0" distR="0" distB="0" distL="0">
                   <wp:extent cx="203200" cy="190500"/>
-                  <wp:docPr id="46" name="Drawing 46" descr="file:/tmp/ViewElement__48qyOBVIEeetFdz5pzgWAw4813929204251372025.png"/>
+                  <wp:docPr id="46" name="Drawing 46" descr="file:/tmp/ViewElement__48qyOBVIEeetFdz5pzgWAw3415523857025522805.png"/>
                   <a:graphic xmlns:a="http://schemas.openxmlformats.org/drawingml/2006/main">
                     <a:graphicData uri="http://schemas.openxmlformats.org/drawingml/2006/picture">
                       <pic:pic xmlns:pic="http://schemas.openxmlformats.org/drawingml/2006/picture">
                         <pic:nvPicPr>
-                          <pic:cNvPr id="0" name="Picture 46" descr="file:/tmp/ViewElement__48qyOBVIEeetFdz5pzgWAw4813929204251372025.png"/>
+                          <pic:cNvPr id="0" name="Picture 46" descr="file:/tmp/ViewElement__48qyOBVIEeetFdz5pzgWAw3415523857025522805.png"/>
                           <pic:cNvPicPr>
                             <a:picLocks noChangeAspect="true"/>
                           </pic:cNvPicPr>
@@ -24238,12 +24238,12 @@
               <w:drawing>
                 <wp:inline distT="0" distR="0" distB="0" distL="0">
                   <wp:extent cx="203200" cy="203200"/>
-                  <wp:docPr id="47" name="Drawing 47" descr="file:/tmp/ViewContainer__48gaJBVIEeetFdz5pzgWAw3688409504025983187.png"/>
+                  <wp:docPr id="47" name="Drawing 47" descr="file:/tmp/ViewContainer__48gaJBVIEeetFdz5pzgWAw17731457201102355680.png"/>
                   <a:graphic xmlns:a="http://schemas.openxmlformats.org/drawingml/2006/main">
                     <a:graphicData uri="http://schemas.openxmlformats.org/drawingml/2006/picture">
                       <pic:pic xmlns:pic="http://schemas.openxmlformats.org/drawingml/2006/picture">
                         <pic:nvPicPr>
-                          <pic:cNvPr id="0" name="Picture 47" descr="file:/tmp/ViewContainer__48gaJBVIEeetFdz5pzgWAw3688409504025983187.png"/>
+                          <pic:cNvPr id="0" name="Picture 47" descr="file:/tmp/ViewContainer__48gaJBVIEeetFdz5pzgWAw17731457201102355680.png"/>
                           <pic:cNvPicPr>
                             <a:picLocks noChangeAspect="true"/>
                           </pic:cNvPicPr>
@@ -24298,12 +24298,12 @@
               <w:drawing>
                 <wp:inline distT="0" distR="0" distB="0" distL="0">
                   <wp:extent cx="203200" cy="203200"/>
-                  <wp:docPr id="48" name="Drawing 48" descr="file:/tmp/ViewContainer__48jdcBVIEeetFdz5pzgWAw18321012211063687710.png"/>
+                  <wp:docPr id="48" name="Drawing 48" descr="file:/tmp/ViewContainer__48jdcBVIEeetFdz5pzgWAw13294572392721587044.png"/>
                   <a:graphic xmlns:a="http://schemas.openxmlformats.org/drawingml/2006/main">
                     <a:graphicData uri="http://schemas.openxmlformats.org/drawingml/2006/picture">
                       <pic:pic xmlns:pic="http://schemas.openxmlformats.org/drawingml/2006/picture">
                         <pic:nvPicPr>
-                          <pic:cNvPr id="0" name="Picture 48" descr="file:/tmp/ViewContainer__48jdcBVIEeetFdz5pzgWAw18321012211063687710.png"/>
+                          <pic:cNvPr id="0" name="Picture 48" descr="file:/tmp/ViewContainer__48jdcBVIEeetFdz5pzgWAw13294572392721587044.png"/>
                           <pic:cNvPicPr>
                             <a:picLocks noChangeAspect="true"/>
                           </pic:cNvPicPr>
@@ -24358,12 +24358,12 @@
               <w:drawing>
                 <wp:inline distT="0" distR="0" distB="0" distL="0">
                   <wp:extent cx="203200" cy="203200"/>
-                  <wp:docPr id="49" name="Drawing 49" descr="file:/tmp/ViewContainer__48qLIBVIEeetFdz5pzgWAw109082442326261196.png"/>
+                  <wp:docPr id="49" name="Drawing 49" descr="file:/tmp/ViewContainer__48qLIBVIEeetFdz5pzgWAw12428824185790993746.png"/>
                   <a:graphic xmlns:a="http://schemas.openxmlformats.org/drawingml/2006/main">
                     <a:graphicData uri="http://schemas.openxmlformats.org/drawingml/2006/picture">
                       <pic:pic xmlns:pic="http://schemas.openxmlformats.org/drawingml/2006/picture">
                         <pic:nvPicPr>
-                          <pic:cNvPr id="0" name="Picture 49" descr="file:/tmp/ViewContainer__48qLIBVIEeetFdz5pzgWAw109082442326261196.png"/>
+                          <pic:cNvPr id="0" name="Picture 49" descr="file:/tmp/ViewContainer__48qLIBVIEeetFdz5pzgWAw12428824185790993746.png"/>
                           <pic:cNvPicPr>
                             <a:picLocks noChangeAspect="true"/>
                           </pic:cNvPicPr>
@@ -24418,12 +24418,12 @@
               <w:drawing>
                 <wp:inline distT="0" distR="0" distB="0" distL="0">
                   <wp:extent cx="203200" cy="203200"/>
-                  <wp:docPr id="50" name="Drawing 50" descr="file:/tmp/ViewContainer__48qLLxVIEeetFdz5pzgWAw4070153872319069285.png"/>
+                  <wp:docPr id="50" name="Drawing 50" descr="file:/tmp/ViewContainer__48qLLxVIEeetFdz5pzgWAw150876681639070274.png"/>
                   <a:graphic xmlns:a="http://schemas.openxmlformats.org/drawingml/2006/main">
                     <a:graphicData uri="http://schemas.openxmlformats.org/drawingml/2006/picture">
                       <pic:pic xmlns:pic="http://schemas.openxmlformats.org/drawingml/2006/picture">
                         <pic:nvPicPr>
-                          <pic:cNvPr id="0" name="Picture 50" descr="file:/tmp/ViewContainer__48qLLxVIEeetFdz5pzgWAw4070153872319069285.png"/>
+                          <pic:cNvPr id="0" name="Picture 50" descr="file:/tmp/ViewContainer__48qLLxVIEeetFdz5pzgWAw150876681639070274.png"/>
                           <pic:cNvPicPr>
                             <a:picLocks noChangeAspect="true"/>
                           </pic:cNvPicPr>
@@ -24478,12 +24478,12 @@
               <w:drawing>
                 <wp:inline distT="0" distR="0" distB="0" distL="0">
                   <wp:extent cx="203200" cy="177800"/>
-                  <wp:docPr id="51" name="Drawing 51" descr="file:/tmp/ViewElement__48qLLBVIEeetFdz5pzgWAw13141511164934798928.png"/>
+                  <wp:docPr id="51" name="Drawing 51" descr="file:/tmp/ViewElement__48qLLBVIEeetFdz5pzgWAw14091808732601329094.png"/>
                   <a:graphic xmlns:a="http://schemas.openxmlformats.org/drawingml/2006/main">
                     <a:graphicData uri="http://schemas.openxmlformats.org/drawingml/2006/picture">
                       <pic:pic xmlns:pic="http://schemas.openxmlformats.org/drawingml/2006/picture">
                         <pic:nvPicPr>
-                          <pic:cNvPr id="0" name="Picture 51" descr="file:/tmp/ViewElement__48qLLBVIEeetFdz5pzgWAw13141511164934798928.png"/>
+                          <pic:cNvPr id="0" name="Picture 51" descr="file:/tmp/ViewElement__48qLLBVIEeetFdz5pzgWAw14091808732601329094.png"/>
                           <pic:cNvPicPr>
                             <a:picLocks noChangeAspect="true"/>
                           </pic:cNvPicPr>
@@ -24585,12 +24585,12 @@
               <w:drawing>
                 <wp:inline distT="0" distR="0" distB="0" distL="0">
                   <wp:extent cx="203200" cy="203200"/>
-                  <wp:docPr id="52" name="Drawing 52" descr="file:/tmp/ViewContainer__48jdcBVIEeetFdz5pzgWAw7656702204368298429.png"/>
+                  <wp:docPr id="52" name="Drawing 52" descr="file:/tmp/ViewContainer__48jdcBVIEeetFdz5pzgWAw2540056461798790605.png"/>
                   <a:graphic xmlns:a="http://schemas.openxmlformats.org/drawingml/2006/main">
                     <a:graphicData uri="http://schemas.openxmlformats.org/drawingml/2006/picture">
                       <pic:pic xmlns:pic="http://schemas.openxmlformats.org/drawingml/2006/picture">
                         <pic:nvPicPr>
-                          <pic:cNvPr id="0" name="Picture 52" descr="file:/tmp/ViewContainer__48jdcBVIEeetFdz5pzgWAw7656702204368298429.png"/>
+                          <pic:cNvPr id="0" name="Picture 52" descr="file:/tmp/ViewContainer__48jdcBVIEeetFdz5pzgWAw2540056461798790605.png"/>
                           <pic:cNvPicPr>
                             <a:picLocks noChangeAspect="true"/>
                           </pic:cNvPicPr>
@@ -24645,12 +24645,12 @@
               <w:drawing>
                 <wp:inline distT="0" distR="0" distB="0" distL="0">
                   <wp:extent cx="203200" cy="190500"/>
-                  <wp:docPr id="53" name="Drawing 53" descr="file:/tmp/ViewElement__48jdchVIEeetFdz5pzgWAw17752997672705025022.png"/>
+                  <wp:docPr id="53" name="Drawing 53" descr="file:/tmp/ViewElement__48jdchVIEeetFdz5pzgWAw6103727759984031489.png"/>
                   <a:graphic xmlns:a="http://schemas.openxmlformats.org/drawingml/2006/main">
                     <a:graphicData uri="http://schemas.openxmlformats.org/drawingml/2006/picture">
                       <pic:pic xmlns:pic="http://schemas.openxmlformats.org/drawingml/2006/picture">
                         <pic:nvPicPr>
-                          <pic:cNvPr id="0" name="Picture 53" descr="file:/tmp/ViewElement__48jdchVIEeetFdz5pzgWAw17752997672705025022.png"/>
+                          <pic:cNvPr id="0" name="Picture 53" descr="file:/tmp/ViewElement__48jdchVIEeetFdz5pzgWAw6103727759984031489.png"/>
                           <pic:cNvPicPr>
                             <a:picLocks noChangeAspect="true"/>
                           </pic:cNvPicPr>
@@ -24705,12 +24705,12 @@
               <w:drawing>
                 <wp:inline distT="0" distR="0" distB="0" distL="0">
                   <wp:extent cx="203200" cy="190500"/>
-                  <wp:docPr id="54" name="Drawing 54" descr="file:/tmp/ViewElement__48jddBVIEeetFdz5pzgWAw18412893982082821025.png"/>
+                  <wp:docPr id="54" name="Drawing 54" descr="file:/tmp/ViewElement__48jddBVIEeetFdz5pzgWAw13140407952832106429.png"/>
                   <a:graphic xmlns:a="http://schemas.openxmlformats.org/drawingml/2006/main">
                     <a:graphicData uri="http://schemas.openxmlformats.org/drawingml/2006/picture">
                       <pic:pic xmlns:pic="http://schemas.openxmlformats.org/drawingml/2006/picture">
                         <pic:nvPicPr>
-                          <pic:cNvPr id="0" name="Picture 54" descr="file:/tmp/ViewElement__48jddBVIEeetFdz5pzgWAw18412893982082821025.png"/>
+                          <pic:cNvPr id="0" name="Picture 54" descr="file:/tmp/ViewElement__48jddBVIEeetFdz5pzgWAw13140407952832106429.png"/>
                           <pic:cNvPicPr>
                             <a:picLocks noChangeAspect="true"/>
                           </pic:cNvPicPr>
@@ -24765,12 +24765,12 @@
               <w:drawing>
                 <wp:inline distT="0" distR="0" distB="0" distL="0">
                   <wp:extent cx="203200" cy="177800"/>
-                  <wp:docPr id="55" name="Drawing 55" descr="file:/tmp/ViewElement__48jddhVIEeetFdz5pzgWAw13470572647013965708.png"/>
+                  <wp:docPr id="55" name="Drawing 55" descr="file:/tmp/ViewElement__48jddhVIEeetFdz5pzgWAw17170921238470173998.png"/>
                   <a:graphic xmlns:a="http://schemas.openxmlformats.org/drawingml/2006/main">
                     <a:graphicData uri="http://schemas.openxmlformats.org/drawingml/2006/picture">
                       <pic:pic xmlns:pic="http://schemas.openxmlformats.org/drawingml/2006/picture">
                         <pic:nvPicPr>
-                          <pic:cNvPr id="0" name="Picture 55" descr="file:/tmp/ViewElement__48jddhVIEeetFdz5pzgWAw13470572647013965708.png"/>
+                          <pic:cNvPr id="0" name="Picture 55" descr="file:/tmp/ViewElement__48jddhVIEeetFdz5pzgWAw17170921238470173998.png"/>
                           <pic:cNvPicPr>
                             <a:picLocks noChangeAspect="true"/>
                           </pic:cNvPicPr>
@@ -24825,12 +24825,12 @@
               <w:drawing>
                 <wp:inline distT="0" distR="0" distB="0" distL="0">
                   <wp:extent cx="203200" cy="190500"/>
-                  <wp:docPr id="56" name="Drawing 56" descr="file:/tmp/ViewElement__48jdeBVIEeetFdz5pzgWAw1442963516090776217.png"/>
+                  <wp:docPr id="56" name="Drawing 56" descr="file:/tmp/ViewElement__48jdeBVIEeetFdz5pzgWAw9208457979657806601.png"/>
                   <a:graphic xmlns:a="http://schemas.openxmlformats.org/drawingml/2006/main">
                     <a:graphicData uri="http://schemas.openxmlformats.org/drawingml/2006/picture">
                       <pic:pic xmlns:pic="http://schemas.openxmlformats.org/drawingml/2006/picture">
                         <pic:nvPicPr>
-                          <pic:cNvPr id="0" name="Picture 56" descr="file:/tmp/ViewElement__48jdeBVIEeetFdz5pzgWAw1442963516090776217.png"/>
+                          <pic:cNvPr id="0" name="Picture 56" descr="file:/tmp/ViewElement__48jdeBVIEeetFdz5pzgWAw9208457979657806601.png"/>
                           <pic:cNvPicPr>
                             <a:picLocks noChangeAspect="true"/>
                           </pic:cNvPicPr>
@@ -24932,12 +24932,12 @@
               <w:drawing>
                 <wp:inline distT="0" distR="0" distB="0" distL="0">
                   <wp:extent cx="203200" cy="203200"/>
-                  <wp:docPr id="57" name="Drawing 57" descr="file:/tmp/ViewContainer__48qLIBVIEeetFdz5pzgWAw6873718479365337846.png"/>
+                  <wp:docPr id="57" name="Drawing 57" descr="file:/tmp/ViewContainer__48qLIBVIEeetFdz5pzgWAw8414933149150259177.png"/>
                   <a:graphic xmlns:a="http://schemas.openxmlformats.org/drawingml/2006/main">
                     <a:graphicData uri="http://schemas.openxmlformats.org/drawingml/2006/picture">
                       <pic:pic xmlns:pic="http://schemas.openxmlformats.org/drawingml/2006/picture">
                         <pic:nvPicPr>
-                          <pic:cNvPr id="0" name="Picture 57" descr="file:/tmp/ViewContainer__48qLIBVIEeetFdz5pzgWAw6873718479365337846.png"/>
+                          <pic:cNvPr id="0" name="Picture 57" descr="file:/tmp/ViewContainer__48qLIBVIEeetFdz5pzgWAw8414933149150259177.png"/>
                           <pic:cNvPicPr>
                             <a:picLocks noChangeAspect="true"/>
                           </pic:cNvPicPr>
@@ -24992,12 +24992,12 @@
               <w:drawing>
                 <wp:inline distT="0" distR="0" distB="0" distL="0">
                   <wp:extent cx="203200" cy="190500"/>
-                  <wp:docPr id="58" name="Drawing 58" descr="file:/tmp/ViewElement__48qLIhVIEeetFdz5pzgWAw14314136308266434029.png"/>
+                  <wp:docPr id="58" name="Drawing 58" descr="file:/tmp/ViewElement__48qLIhVIEeetFdz5pzgWAw4300770808575048989.png"/>
                   <a:graphic xmlns:a="http://schemas.openxmlformats.org/drawingml/2006/main">
                     <a:graphicData uri="http://schemas.openxmlformats.org/drawingml/2006/picture">
                       <pic:pic xmlns:pic="http://schemas.openxmlformats.org/drawingml/2006/picture">
                         <pic:nvPicPr>
-                          <pic:cNvPr id="0" name="Picture 58" descr="file:/tmp/ViewElement__48qLIhVIEeetFdz5pzgWAw14314136308266434029.png"/>
+                          <pic:cNvPr id="0" name="Picture 58" descr="file:/tmp/ViewElement__48qLIhVIEeetFdz5pzgWAw4300770808575048989.png"/>
                           <pic:cNvPicPr>
                             <a:picLocks noChangeAspect="true"/>
                           </pic:cNvPicPr>
@@ -25052,12 +25052,12 @@
               <w:drawing>
                 <wp:inline distT="0" distR="0" distB="0" distL="0">
                   <wp:extent cx="203200" cy="190500"/>
-                  <wp:docPr id="59" name="Drawing 59" descr="file:/tmp/ViewElement__48qLJBVIEeetFdz5pzgWAw17623508008750616351.png"/>
+                  <wp:docPr id="59" name="Drawing 59" descr="file:/tmp/ViewElement__48qLJBVIEeetFdz5pzgWAw14057377781956633134.png"/>
                   <a:graphic xmlns:a="http://schemas.openxmlformats.org/drawingml/2006/main">
                     <a:graphicData uri="http://schemas.openxmlformats.org/drawingml/2006/picture">
                       <pic:pic xmlns:pic="http://schemas.openxmlformats.org/drawingml/2006/picture">
                         <pic:nvPicPr>
-                          <pic:cNvPr id="0" name="Picture 59" descr="file:/tmp/ViewElement__48qLJBVIEeetFdz5pzgWAw17623508008750616351.png"/>
+                          <pic:cNvPr id="0" name="Picture 59" descr="file:/tmp/ViewElement__48qLJBVIEeetFdz5pzgWAw14057377781956633134.png"/>
                           <pic:cNvPicPr>
                             <a:picLocks noChangeAspect="true"/>
                           </pic:cNvPicPr>
@@ -25112,12 +25112,12 @@
               <w:drawing>
                 <wp:inline distT="0" distR="0" distB="0" distL="0">
                   <wp:extent cx="203200" cy="190500"/>
-                  <wp:docPr id="60" name="Drawing 60" descr="file:/tmp/ViewElement__48qLJhVIEeetFdz5pzgWAw12619402052902392286.png"/>
+                  <wp:docPr id="60" name="Drawing 60" descr="file:/tmp/ViewElement__48qLJhVIEeetFdz5pzgWAw5698590714954830932.png"/>
                   <a:graphic xmlns:a="http://schemas.openxmlformats.org/drawingml/2006/main">
                     <a:graphicData uri="http://schemas.openxmlformats.org/drawingml/2006/picture">
                       <pic:pic xmlns:pic="http://schemas.openxmlformats.org/drawingml/2006/picture">
                         <pic:nvPicPr>
-                          <pic:cNvPr id="0" name="Picture 60" descr="file:/tmp/ViewElement__48qLJhVIEeetFdz5pzgWAw12619402052902392286.png"/>
+                          <pic:cNvPr id="0" name="Picture 60" descr="file:/tmp/ViewElement__48qLJhVIEeetFdz5pzgWAw5698590714954830932.png"/>
                           <pic:cNvPicPr>
                             <a:picLocks noChangeAspect="true"/>
                           </pic:cNvPicPr>
@@ -25172,12 +25172,12 @@
               <w:drawing>
                 <wp:inline distT="0" distR="0" distB="0" distL="0">
                   <wp:extent cx="203200" cy="177800"/>
-                  <wp:docPr id="61" name="Drawing 61" descr="file:/tmp/ViewElement__48qLKBVIEeetFdz5pzgWAw6068246013820472477.png"/>
+                  <wp:docPr id="61" name="Drawing 61" descr="file:/tmp/ViewElement__48qLKBVIEeetFdz5pzgWAw15398310526028073448.png"/>
                   <a:graphic xmlns:a="http://schemas.openxmlformats.org/drawingml/2006/main">
                     <a:graphicData uri="http://schemas.openxmlformats.org/drawingml/2006/picture">
                       <pic:pic xmlns:pic="http://schemas.openxmlformats.org/drawingml/2006/picture">
                         <pic:nvPicPr>
-                          <pic:cNvPr id="0" name="Picture 61" descr="file:/tmp/ViewElement__48qLKBVIEeetFdz5pzgWAw6068246013820472477.png"/>
+                          <pic:cNvPr id="0" name="Picture 61" descr="file:/tmp/ViewElement__48qLKBVIEeetFdz5pzgWAw15398310526028073448.png"/>
                           <pic:cNvPicPr>
                             <a:picLocks noChangeAspect="true"/>
                           </pic:cNvPicPr>
@@ -25279,12 +25279,12 @@
               <w:drawing>
                 <wp:inline distT="0" distR="0" distB="0" distL="0">
                   <wp:extent cx="203200" cy="203200"/>
-                  <wp:docPr id="62" name="Drawing 62" descr="file:/tmp/ViewContainer__48qLLxVIEeetFdz5pzgWAw764300247927603199.png"/>
+                  <wp:docPr id="62" name="Drawing 62" descr="file:/tmp/ViewContainer__48qLLxVIEeetFdz5pzgWAw4338454993335637433.png"/>
                   <a:graphic xmlns:a="http://schemas.openxmlformats.org/drawingml/2006/main">
                     <a:graphicData uri="http://schemas.openxmlformats.org/drawingml/2006/picture">
                       <pic:pic xmlns:pic="http://schemas.openxmlformats.org/drawingml/2006/picture">
                         <pic:nvPicPr>
-                          <pic:cNvPr id="0" name="Picture 62" descr="file:/tmp/ViewContainer__48qLLxVIEeetFdz5pzgWAw764300247927603199.png"/>
+                          <pic:cNvPr id="0" name="Picture 62" descr="file:/tmp/ViewContainer__48qLLxVIEeetFdz5pzgWAw4338454993335637433.png"/>
                           <pic:cNvPicPr>
                             <a:picLocks noChangeAspect="true"/>
                           </pic:cNvPicPr>
@@ -25339,12 +25339,12 @@
               <w:drawing>
                 <wp:inline distT="0" distR="0" distB="0" distL="0">
                   <wp:extent cx="203200" cy="203200"/>
-                  <wp:docPr id="63" name="Drawing 63" descr="file:/tmp/ViewContainer__48qLMRVIEeetFdz5pzgWAw11994436962223628474.png"/>
+                  <wp:docPr id="63" name="Drawing 63" descr="file:/tmp/ViewContainer__48qLMRVIEeetFdz5pzgWAw10498221255912273675.png"/>
                   <a:graphic xmlns:a="http://schemas.openxmlformats.org/drawingml/2006/main">
                     <a:graphicData uri="http://schemas.openxmlformats.org/drawingml/2006/picture">
                       <pic:pic xmlns:pic="http://schemas.openxmlformats.org/drawingml/2006/picture">
                         <pic:nvPicPr>
-                          <pic:cNvPr id="0" name="Picture 63" descr="file:/tmp/ViewContainer__48qLMRVIEeetFdz5pzgWAw11994436962223628474.png"/>
+                          <pic:cNvPr id="0" name="Picture 63" descr="file:/tmp/ViewContainer__48qLMRVIEeetFdz5pzgWAw10498221255912273675.png"/>
                           <pic:cNvPicPr>
                             <a:picLocks noChangeAspect="true"/>
                           </pic:cNvPicPr>
@@ -25399,12 +25399,12 @@
               <w:drawing>
                 <wp:inline distT="0" distR="0" distB="0" distL="0">
                   <wp:extent cx="203200" cy="190500"/>
-                  <wp:docPr id="64" name="Drawing 64" descr="file:/tmp/ViewElement__48qLPxVIEeetFdz5pzgWAw1632460816300627319.png"/>
+                  <wp:docPr id="64" name="Drawing 64" descr="file:/tmp/ViewElement__48qLPxVIEeetFdz5pzgWAw4672373636034881889.png"/>
                   <a:graphic xmlns:a="http://schemas.openxmlformats.org/drawingml/2006/main">
                     <a:graphicData uri="http://schemas.openxmlformats.org/drawingml/2006/picture">
                       <pic:pic xmlns:pic="http://schemas.openxmlformats.org/drawingml/2006/picture">
                         <pic:nvPicPr>
-                          <pic:cNvPr id="0" name="Picture 64" descr="file:/tmp/ViewElement__48qLPxVIEeetFdz5pzgWAw1632460816300627319.png"/>
+                          <pic:cNvPr id="0" name="Picture 64" descr="file:/tmp/ViewElement__48qLPxVIEeetFdz5pzgWAw4672373636034881889.png"/>
                           <pic:cNvPicPr>
                             <a:picLocks noChangeAspect="true"/>
                           </pic:cNvPicPr>
@@ -25506,12 +25506,12 @@
               <w:drawing>
                 <wp:inline distT="0" distR="0" distB="0" distL="0">
                   <wp:extent cx="203200" cy="203200"/>
-                  <wp:docPr id="65" name="Drawing 65" descr="file:/tmp/ViewContainer__48qLMRVIEeetFdz5pzgWAw12758859895143527646.png"/>
+                  <wp:docPr id="65" name="Drawing 65" descr="file:/tmp/ViewContainer__48qLMRVIEeetFdz5pzgWAw6093319917401267033.png"/>
                   <a:graphic xmlns:a="http://schemas.openxmlformats.org/drawingml/2006/main">
                     <a:graphicData uri="http://schemas.openxmlformats.org/drawingml/2006/picture">
                       <pic:pic xmlns:pic="http://schemas.openxmlformats.org/drawingml/2006/picture">
                         <pic:nvPicPr>
-                          <pic:cNvPr id="0" name="Picture 65" descr="file:/tmp/ViewContainer__48qLMRVIEeetFdz5pzgWAw12758859895143527646.png"/>
+                          <pic:cNvPr id="0" name="Picture 65" descr="file:/tmp/ViewContainer__48qLMRVIEeetFdz5pzgWAw6093319917401267033.png"/>
                           <pic:cNvPicPr>
                             <a:picLocks noChangeAspect="true"/>
                           </pic:cNvPicPr>
@@ -25566,12 +25566,12 @@
               <w:drawing>
                 <wp:inline distT="0" distR="0" distB="0" distL="0">
                   <wp:extent cx="203200" cy="190500"/>
-                  <wp:docPr id="66" name="Drawing 66" descr="file:/tmp/ViewElement__48qLMxVIEeetFdz5pzgWAw3937700878663408212.png"/>
+                  <wp:docPr id="66" name="Drawing 66" descr="file:/tmp/ViewElement__48qLMxVIEeetFdz5pzgWAw12325206395269414705.png"/>
                   <a:graphic xmlns:a="http://schemas.openxmlformats.org/drawingml/2006/main">
                     <a:graphicData uri="http://schemas.openxmlformats.org/drawingml/2006/picture">
                       <pic:pic xmlns:pic="http://schemas.openxmlformats.org/drawingml/2006/picture">
                         <pic:nvPicPr>
-                          <pic:cNvPr id="0" name="Picture 66" descr="file:/tmp/ViewElement__48qLMxVIEeetFdz5pzgWAw3937700878663408212.png"/>
+                          <pic:cNvPr id="0" name="Picture 66" descr="file:/tmp/ViewElement__48qLMxVIEeetFdz5pzgWAw12325206395269414705.png"/>
                           <pic:cNvPicPr>
                             <a:picLocks noChangeAspect="true"/>
                           </pic:cNvPicPr>
@@ -25626,12 +25626,12 @@
               <w:drawing>
                 <wp:inline distT="0" distR="0" distB="0" distL="0">
                   <wp:extent cx="203200" cy="190500"/>
-                  <wp:docPr id="67" name="Drawing 67" descr="file:/tmp/ViewElement__48qLNRVIEeetFdz5pzgWAw6673734989795251469.png"/>
+                  <wp:docPr id="67" name="Drawing 67" descr="file:/tmp/ViewElement__48qLNRVIEeetFdz5pzgWAw9318902949478322162.png"/>
                   <a:graphic xmlns:a="http://schemas.openxmlformats.org/drawingml/2006/main">
                     <a:graphicData uri="http://schemas.openxmlformats.org/drawingml/2006/picture">
                       <pic:pic xmlns:pic="http://schemas.openxmlformats.org/drawingml/2006/picture">
                         <pic:nvPicPr>
-                          <pic:cNvPr id="0" name="Picture 67" descr="file:/tmp/ViewElement__48qLNRVIEeetFdz5pzgWAw6673734989795251469.png"/>
+                          <pic:cNvPr id="0" name="Picture 67" descr="file:/tmp/ViewElement__48qLNRVIEeetFdz5pzgWAw9318902949478322162.png"/>
                           <pic:cNvPicPr>
                             <a:picLocks noChangeAspect="true"/>
                           </pic:cNvPicPr>
@@ -25686,12 +25686,12 @@
               <w:drawing>
                 <wp:inline distT="0" distR="0" distB="0" distL="0">
                   <wp:extent cx="203200" cy="190500"/>
-                  <wp:docPr id="68" name="Drawing 68" descr="file:/tmp/ViewElement__48qLNxVIEeetFdz5pzgWAw14368974125776733750.png"/>
+                  <wp:docPr id="68" name="Drawing 68" descr="file:/tmp/ViewElement__48qLNxVIEeetFdz5pzgWAw7338500552789041652.png"/>
                   <a:graphic xmlns:a="http://schemas.openxmlformats.org/drawingml/2006/main">
                     <a:graphicData uri="http://schemas.openxmlformats.org/drawingml/2006/picture">
                       <pic:pic xmlns:pic="http://schemas.openxmlformats.org/drawingml/2006/picture">
                         <pic:nvPicPr>
-                          <pic:cNvPr id="0" name="Picture 68" descr="file:/tmp/ViewElement__48qLNxVIEeetFdz5pzgWAw14368974125776733750.png"/>
+                          <pic:cNvPr id="0" name="Picture 68" descr="file:/tmp/ViewElement__48qLNxVIEeetFdz5pzgWAw7338500552789041652.png"/>
                           <pic:cNvPicPr>
                             <a:picLocks noChangeAspect="true"/>
                           </pic:cNvPicPr>
@@ -25746,12 +25746,12 @@
               <w:drawing>
                 <wp:inline distT="0" distR="0" distB="0" distL="0">
                   <wp:extent cx="203200" cy="177800"/>
-                  <wp:docPr id="69" name="Drawing 69" descr="file:/tmp/ViewElement__48qLORVIEeetFdz5pzgWAw16292343581028663800.png"/>
+                  <wp:docPr id="69" name="Drawing 69" descr="file:/tmp/ViewElement__48qLORVIEeetFdz5pzgWAw8148571229975776799.png"/>
                   <a:graphic xmlns:a="http://schemas.openxmlformats.org/drawingml/2006/main">
                     <a:graphicData uri="http://schemas.openxmlformats.org/drawingml/2006/picture">
                       <pic:pic xmlns:pic="http://schemas.openxmlformats.org/drawingml/2006/picture">
                         <pic:nvPicPr>
-                          <pic:cNvPr id="0" name="Picture 69" descr="file:/tmp/ViewElement__48qLORVIEeetFdz5pzgWAw16292343581028663800.png"/>
+                          <pic:cNvPr id="0" name="Picture 69" descr="file:/tmp/ViewElement__48qLORVIEeetFdz5pzgWAw8148571229975776799.png"/>
                           <pic:cNvPicPr>
                             <a:picLocks noChangeAspect="true"/>
                           </pic:cNvPicPr>
@@ -25806,12 +25806,12 @@
               <w:drawing>
                 <wp:inline distT="0" distR="0" distB="0" distL="0">
                   <wp:extent cx="203200" cy="190500"/>
-                  <wp:docPr id="70" name="Drawing 70" descr="file:/tmp/ViewElement__48qLOxVIEeetFdz5pzgWAw10179824823962545164.png"/>
+                  <wp:docPr id="70" name="Drawing 70" descr="file:/tmp/ViewElement__48qLOxVIEeetFdz5pzgWAw1011697588708253328.png"/>
                   <a:graphic xmlns:a="http://schemas.openxmlformats.org/drawingml/2006/main">
                     <a:graphicData uri="http://schemas.openxmlformats.org/drawingml/2006/picture">
                       <pic:pic xmlns:pic="http://schemas.openxmlformats.org/drawingml/2006/picture">
                         <pic:nvPicPr>
-                          <pic:cNvPr id="0" name="Picture 70" descr="file:/tmp/ViewElement__48qLOxVIEeetFdz5pzgWAw10179824823962545164.png"/>
+                          <pic:cNvPr id="0" name="Picture 70" descr="file:/tmp/ViewElement__48qLOxVIEeetFdz5pzgWAw1011697588708253328.png"/>
                           <pic:cNvPicPr>
                             <a:picLocks noChangeAspect="true"/>
                           </pic:cNvPicPr>
@@ -25913,12 +25913,12 @@
               <w:drawing>
                 <wp:inline distT="0" distR="0" distB="0" distL="0">
                   <wp:extent cx="203200" cy="203200"/>
-                  <wp:docPr id="71" name="Drawing 71" descr="file:/tmp/ViewContainer__48qLRRVIEeetFdz5pzgWAw3975486096603065451.png"/>
+                  <wp:docPr id="71" name="Drawing 71" descr="file:/tmp/ViewContainer__48qLRRVIEeetFdz5pzgWAw18362416712040147778.png"/>
                   <a:graphic xmlns:a="http://schemas.openxmlformats.org/drawingml/2006/main">
                     <a:graphicData uri="http://schemas.openxmlformats.org/drawingml/2006/picture">
                       <pic:pic xmlns:pic="http://schemas.openxmlformats.org/drawingml/2006/picture">
                         <pic:nvPicPr>
-                          <pic:cNvPr id="0" name="Picture 71" descr="file:/tmp/ViewContainer__48qLRRVIEeetFdz5pzgWAw3975486096603065451.png"/>
+                          <pic:cNvPr id="0" name="Picture 71" descr="file:/tmp/ViewContainer__48qLRRVIEeetFdz5pzgWAw18362416712040147778.png"/>
                           <pic:cNvPicPr>
                             <a:picLocks noChangeAspect="true"/>
                           </pic:cNvPicPr>
@@ -25973,12 +25973,12 @@
               <w:drawing>
                 <wp:inline distT="0" distR="0" distB="0" distL="0">
                   <wp:extent cx="203200" cy="177800"/>
-                  <wp:docPr id="72" name="Drawing 72" descr="file:/tmp/ViewElement__48qLRxVIEeetFdz5pzgWAw5745681239234503999.png"/>
+                  <wp:docPr id="72" name="Drawing 72" descr="file:/tmp/ViewElement__48qLRxVIEeetFdz5pzgWAw6855987792532963223.png"/>
                   <a:graphic xmlns:a="http://schemas.openxmlformats.org/drawingml/2006/main">
                     <a:graphicData uri="http://schemas.openxmlformats.org/drawingml/2006/picture">
                       <pic:pic xmlns:pic="http://schemas.openxmlformats.org/drawingml/2006/picture">
                         <pic:nvPicPr>
-                          <pic:cNvPr id="0" name="Picture 72" descr="file:/tmp/ViewElement__48qLRxVIEeetFdz5pzgWAw5745681239234503999.png"/>
+                          <pic:cNvPr id="0" name="Picture 72" descr="file:/tmp/ViewElement__48qLRxVIEeetFdz5pzgWAw6855987792532963223.png"/>
                           <pic:cNvPicPr>
                             <a:picLocks noChangeAspect="true"/>
                           </pic:cNvPicPr>
@@ -26033,12 +26033,12 @@
               <w:drawing>
                 <wp:inline distT="0" distR="0" distB="0" distL="0">
                   <wp:extent cx="203200" cy="203200"/>
-                  <wp:docPr id="73" name="Drawing 73" descr="file:/tmp/ViewElement__48qyMBVIEeetFdz5pzgWAw5022138434834574292.png"/>
+                  <wp:docPr id="73" name="Drawing 73" descr="file:/tmp/ViewElement__48qyMBVIEeetFdz5pzgWAw9659516861488608204.png"/>
                   <a:graphic xmlns:a="http://schemas.openxmlformats.org/drawingml/2006/main">
                     <a:graphicData uri="http://schemas.openxmlformats.org/drawingml/2006/picture">
                       <pic:pic xmlns:pic="http://schemas.openxmlformats.org/drawingml/2006/picture">
                         <pic:nvPicPr>
-                          <pic:cNvPr id="0" name="Picture 73" descr="file:/tmp/ViewElement__48qyMBVIEeetFdz5pzgWAw5022138434834574292.png"/>
+                          <pic:cNvPr id="0" name="Picture 73" descr="file:/tmp/ViewElement__48qyMBVIEeetFdz5pzgWAw9659516861488608204.png"/>
                           <pic:cNvPicPr>
                             <a:picLocks noChangeAspect="true"/>
                           </pic:cNvPicPr>
@@ -26093,12 +26093,12 @@
               <w:drawing>
                 <wp:inline distT="0" distR="0" distB="0" distL="0">
                   <wp:extent cx="203200" cy="177800"/>
-                  <wp:docPr id="74" name="Drawing 74" descr="file:/tmp/ViewElement__48qyMhVIEeetFdz5pzgWAw9077655005984070700.png"/>
+                  <wp:docPr id="74" name="Drawing 74" descr="file:/tmp/ViewElement__48qyMhVIEeetFdz5pzgWAw15286377592346209111.png"/>
                   <a:graphic xmlns:a="http://schemas.openxmlformats.org/drawingml/2006/main">
                     <a:graphicData uri="http://schemas.openxmlformats.org/drawingml/2006/picture">
                       <pic:pic xmlns:pic="http://schemas.openxmlformats.org/drawingml/2006/picture">
                         <pic:nvPicPr>
-                          <pic:cNvPr id="0" name="Picture 74" descr="file:/tmp/ViewElement__48qyMhVIEeetFdz5pzgWAw9077655005984070700.png"/>
+                          <pic:cNvPr id="0" name="Picture 74" descr="file:/tmp/ViewElement__48qyMhVIEeetFdz5pzgWAw15286377592346209111.png"/>
                           <pic:cNvPicPr>
                             <a:picLocks noChangeAspect="true"/>
                           </pic:cNvPicPr>
@@ -26153,12 +26153,12 @@
               <w:drawing>
                 <wp:inline distT="0" distR="0" distB="0" distL="0">
                   <wp:extent cx="203200" cy="190500"/>
-                  <wp:docPr id="75" name="Drawing 75" descr="file:/tmp/ViewElement__48qyNBVIEeetFdz5pzgWAw13796012734325985011.png"/>
+                  <wp:docPr id="75" name="Drawing 75" descr="file:/tmp/ViewElement__48qyNBVIEeetFdz5pzgWAw5882735962126163306.png"/>
                   <a:graphic xmlns:a="http://schemas.openxmlformats.org/drawingml/2006/main">
                     <a:graphicData uri="http://schemas.openxmlformats.org/drawingml/2006/picture">
                       <pic:pic xmlns:pic="http://schemas.openxmlformats.org/drawingml/2006/picture">
                         <pic:nvPicPr>
-                          <pic:cNvPr id="0" name="Picture 75" descr="file:/tmp/ViewElement__48qyNBVIEeetFdz5pzgWAw13796012734325985011.png"/>
+                          <pic:cNvPr id="0" name="Picture 75" descr="file:/tmp/ViewElement__48qyNBVIEeetFdz5pzgWAw5882735962126163306.png"/>
                           <pic:cNvPicPr>
                             <a:picLocks noChangeAspect="true"/>
                           </pic:cNvPicPr>
@@ -26213,12 +26213,12 @@
               <w:drawing>
                 <wp:inline distT="0" distR="0" distB="0" distL="0">
                   <wp:extent cx="203200" cy="190500"/>
-                  <wp:docPr id="76" name="Drawing 76" descr="file:/tmp/ViewElement__48qyOBVIEeetFdz5pzgWAw1711706826584987469.png"/>
+                  <wp:docPr id="76" name="Drawing 76" descr="file:/tmp/ViewElement__48qyOBVIEeetFdz5pzgWAw1503491108095161663.png"/>
                   <a:graphic xmlns:a="http://schemas.openxmlformats.org/drawingml/2006/main">
                     <a:graphicData uri="http://schemas.openxmlformats.org/drawingml/2006/picture">
                       <pic:pic xmlns:pic="http://schemas.openxmlformats.org/drawingml/2006/picture">
                         <pic:nvPicPr>
-                          <pic:cNvPr id="0" name="Picture 76" descr="file:/tmp/ViewElement__48qyOBVIEeetFdz5pzgWAw1711706826584987469.png"/>
+                          <pic:cNvPr id="0" name="Picture 76" descr="file:/tmp/ViewElement__48qyOBVIEeetFdz5pzgWAw1503491108095161663.png"/>
                           <pic:cNvPicPr>
                             <a:picLocks noChangeAspect="true"/>
                           </pic:cNvPicPr>
@@ -26320,12 +26320,12 @@
               <w:drawing>
                 <wp:inline distT="0" distR="0" distB="0" distL="0">
                   <wp:extent cx="203200" cy="203200"/>
-                  <wp:docPr id="77" name="Drawing 77" descr="file:/tmp/ViewContainer__48vDrhVIEeetFdz5pzgWAw9377081126081549493.png"/>
+                  <wp:docPr id="77" name="Drawing 77" descr="file:/tmp/ViewContainer__48vDrhVIEeetFdz5pzgWAw1403664574239201895.png"/>
                   <a:graphic xmlns:a="http://schemas.openxmlformats.org/drawingml/2006/main">
                     <a:graphicData uri="http://schemas.openxmlformats.org/drawingml/2006/picture">
                       <pic:pic xmlns:pic="http://schemas.openxmlformats.org/drawingml/2006/picture">
                         <pic:nvPicPr>
-                          <pic:cNvPr id="0" name="Picture 77" descr="file:/tmp/ViewContainer__48vDrhVIEeetFdz5pzgWAw9377081126081549493.png"/>
+                          <pic:cNvPr id="0" name="Picture 77" descr="file:/tmp/ViewContainer__48vDrhVIEeetFdz5pzgWAw1403664574239201895.png"/>
                           <pic:cNvPicPr>
                             <a:picLocks noChangeAspect="true"/>
                           </pic:cNvPicPr>
@@ -26380,12 +26380,12 @@
               <w:drawing>
                 <wp:inline distT="0" distR="0" distB="0" distL="0">
                   <wp:extent cx="203200" cy="177800"/>
-                  <wp:docPr id="78" name="Drawing 78" descr="file:/tmp/ViewElement__48vDsBVIEeetFdz5pzgWAw4245072606112929068.png"/>
+                  <wp:docPr id="78" name="Drawing 78" descr="file:/tmp/ViewElement__48vDsBVIEeetFdz5pzgWAw9455018177821284467.png"/>
                   <a:graphic xmlns:a="http://schemas.openxmlformats.org/drawingml/2006/main">
                     <a:graphicData uri="http://schemas.openxmlformats.org/drawingml/2006/picture">
                       <pic:pic xmlns:pic="http://schemas.openxmlformats.org/drawingml/2006/picture">
                         <pic:nvPicPr>
-                          <pic:cNvPr id="0" name="Picture 78" descr="file:/tmp/ViewElement__48vDsBVIEeetFdz5pzgWAw4245072606112929068.png"/>
+                          <pic:cNvPr id="0" name="Picture 78" descr="file:/tmp/ViewElement__48vDsBVIEeetFdz5pzgWAw9455018177821284467.png"/>
                           <pic:cNvPicPr>
                             <a:picLocks noChangeAspect="true"/>
                           </pic:cNvPicPr>
@@ -26440,12 +26440,12 @@
               <w:drawing>
                 <wp:inline distT="0" distR="0" distB="0" distL="0">
                   <wp:extent cx="203200" cy="203200"/>
-                  <wp:docPr id="79" name="Drawing 79" descr="file:/tmp/ViewElement__48vDshVIEeetFdz5pzgWAw5117977797258063180.png"/>
+                  <wp:docPr id="79" name="Drawing 79" descr="file:/tmp/ViewElement__48vDshVIEeetFdz5pzgWAw7693750714238215112.png"/>
                   <a:graphic xmlns:a="http://schemas.openxmlformats.org/drawingml/2006/main">
                     <a:graphicData uri="http://schemas.openxmlformats.org/drawingml/2006/picture">
                       <pic:pic xmlns:pic="http://schemas.openxmlformats.org/drawingml/2006/picture">
                         <pic:nvPicPr>
-                          <pic:cNvPr id="0" name="Picture 79" descr="file:/tmp/ViewElement__48vDshVIEeetFdz5pzgWAw5117977797258063180.png"/>
+                          <pic:cNvPr id="0" name="Picture 79" descr="file:/tmp/ViewElement__48vDshVIEeetFdz5pzgWAw7693750714238215112.png"/>
                           <pic:cNvPicPr>
                             <a:picLocks noChangeAspect="true"/>
                           </pic:cNvPicPr>
@@ -26500,12 +26500,12 @@
               <w:drawing>
                 <wp:inline distT="0" distR="0" distB="0" distL="0">
                   <wp:extent cx="203200" cy="190500"/>
-                  <wp:docPr id="80" name="Drawing 80" descr="file:/tmp/ViewElement__48vDtBVIEeetFdz5pzgWAw1182537502654265803.png"/>
+                  <wp:docPr id="80" name="Drawing 80" descr="file:/tmp/ViewElement__48vDtBVIEeetFdz5pzgWAw73879326752821379.png"/>
                   <a:graphic xmlns:a="http://schemas.openxmlformats.org/drawingml/2006/main">
                     <a:graphicData uri="http://schemas.openxmlformats.org/drawingml/2006/picture">
                       <pic:pic xmlns:pic="http://schemas.openxmlformats.org/drawingml/2006/picture">
                         <pic:nvPicPr>
-                          <pic:cNvPr id="0" name="Picture 80" descr="file:/tmp/ViewElement__48vDtBVIEeetFdz5pzgWAw1182537502654265803.png"/>
+                          <pic:cNvPr id="0" name="Picture 80" descr="file:/tmp/ViewElement__48vDtBVIEeetFdz5pzgWAw73879326752821379.png"/>
                           <pic:cNvPicPr>
                             <a:picLocks noChangeAspect="true"/>
                           </pic:cNvPicPr>
@@ -26560,12 +26560,12 @@
               <w:drawing>
                 <wp:inline distT="0" distR="0" distB="0" distL="0">
                   <wp:extent cx="203200" cy="190500"/>
-                  <wp:docPr id="81" name="Drawing 81" descr="file:/tmp/ViewElement__48vDuBVIEeetFdz5pzgWAw4036872987936143440.png"/>
+                  <wp:docPr id="81" name="Drawing 81" descr="file:/tmp/ViewElement__48vDuBVIEeetFdz5pzgWAw16822210594342234326.png"/>
                   <a:graphic xmlns:a="http://schemas.openxmlformats.org/drawingml/2006/main">
                     <a:graphicData uri="http://schemas.openxmlformats.org/drawingml/2006/picture">
                       <pic:pic xmlns:pic="http://schemas.openxmlformats.org/drawingml/2006/picture">
                         <pic:nvPicPr>
-                          <pic:cNvPr id="0" name="Picture 81" descr="file:/tmp/ViewElement__48vDuBVIEeetFdz5pzgWAw4036872987936143440.png"/>
+                          <pic:cNvPr id="0" name="Picture 81" descr="file:/tmp/ViewElement__48vDuBVIEeetFdz5pzgWAw16822210594342234326.png"/>
                           <pic:cNvPicPr>
                             <a:picLocks noChangeAspect="true"/>
                           </pic:cNvPicPr>
@@ -26620,12 +26620,12 @@
               <w:drawing>
                 <wp:inline distT="0" distR="0" distB="0" distL="0">
                   <wp:extent cx="203200" cy="177800"/>
-                  <wp:docPr id="82" name="Drawing 82" descr="file:/tmp/ViewElement__48vDvBVIEeetFdz5pzgWAw4274871111846795475.png"/>
+                  <wp:docPr id="82" name="Drawing 82" descr="file:/tmp/ViewElement__48vDvBVIEeetFdz5pzgWAw2293744781785155576.png"/>
                   <a:graphic xmlns:a="http://schemas.openxmlformats.org/drawingml/2006/main">
                     <a:graphicData uri="http://schemas.openxmlformats.org/drawingml/2006/picture">
                       <pic:pic xmlns:pic="http://schemas.openxmlformats.org/drawingml/2006/picture">
                         <pic:nvPicPr>
-                          <pic:cNvPr id="0" name="Picture 82" descr="file:/tmp/ViewElement__48vDvBVIEeetFdz5pzgWAw4274871111846795475.png"/>
+                          <pic:cNvPr id="0" name="Picture 82" descr="file:/tmp/ViewElement__48vDvBVIEeetFdz5pzgWAw2293744781785155576.png"/>
                           <pic:cNvPicPr>
                             <a:picLocks noChangeAspect="true"/>
                           </pic:cNvPicPr>
@@ -26727,12 +26727,12 @@
               <w:drawing>
                 <wp:inline distT="0" distR="0" distB="0" distL="0">
                   <wp:extent cx="203200" cy="203200"/>
-                  <wp:docPr id="83" name="Drawing 83" descr="file:/tmp/ViewContainer__48vDwBVIEeetFdz5pzgWAw6753899771056591732.png"/>
+                  <wp:docPr id="83" name="Drawing 83" descr="file:/tmp/ViewContainer__48vDwBVIEeetFdz5pzgWAw6491585231680713108.png"/>
                   <a:graphic xmlns:a="http://schemas.openxmlformats.org/drawingml/2006/main">
                     <a:graphicData uri="http://schemas.openxmlformats.org/drawingml/2006/picture">
                       <pic:pic xmlns:pic="http://schemas.openxmlformats.org/drawingml/2006/picture">
                         <pic:nvPicPr>
-                          <pic:cNvPr id="0" name="Picture 83" descr="file:/tmp/ViewContainer__48vDwBVIEeetFdz5pzgWAw6753899771056591732.png"/>
+                          <pic:cNvPr id="0" name="Picture 83" descr="file:/tmp/ViewContainer__48vDwBVIEeetFdz5pzgWAw6491585231680713108.png"/>
                           <pic:cNvPicPr>
                             <a:picLocks noChangeAspect="true"/>
                           </pic:cNvPicPr>
@@ -26787,12 +26787,12 @@
               <w:drawing>
                 <wp:inline distT="0" distR="0" distB="0" distL="0">
                   <wp:extent cx="203200" cy="177800"/>
-                  <wp:docPr id="84" name="Drawing 84" descr="file:/tmp/ViewElement__48vDwhVIEeetFdz5pzgWAw3660441929808516413.png"/>
+                  <wp:docPr id="84" name="Drawing 84" descr="file:/tmp/ViewElement__48vDwhVIEeetFdz5pzgWAw10753174359817449554.png"/>
                   <a:graphic xmlns:a="http://schemas.openxmlformats.org/drawingml/2006/main">
                     <a:graphicData uri="http://schemas.openxmlformats.org/drawingml/2006/picture">
                       <pic:pic xmlns:pic="http://schemas.openxmlformats.org/drawingml/2006/picture">
                         <pic:nvPicPr>
-                          <pic:cNvPr id="0" name="Picture 84" descr="file:/tmp/ViewElement__48vDwhVIEeetFdz5pzgWAw3660441929808516413.png"/>
+                          <pic:cNvPr id="0" name="Picture 84" descr="file:/tmp/ViewElement__48vDwhVIEeetFdz5pzgWAw10753174359817449554.png"/>
                           <pic:cNvPicPr>
                             <a:picLocks noChangeAspect="true"/>
                           </pic:cNvPicPr>
@@ -26847,12 +26847,12 @@
               <w:drawing>
                 <wp:inline distT="0" distR="0" distB="0" distL="0">
                   <wp:extent cx="203200" cy="177800"/>
-                  <wp:docPr id="85" name="Drawing 85" descr="file:/tmp/ViewElement__48vDxBVIEeetFdz5pzgWAw6299462047554341664.png"/>
+                  <wp:docPr id="85" name="Drawing 85" descr="file:/tmp/ViewElement__48vDxBVIEeetFdz5pzgWAw187591070612119281.png"/>
                   <a:graphic xmlns:a="http://schemas.openxmlformats.org/drawingml/2006/main">
                     <a:graphicData uri="http://schemas.openxmlformats.org/drawingml/2006/picture">
                       <pic:pic xmlns:pic="http://schemas.openxmlformats.org/drawingml/2006/picture">
                         <pic:nvPicPr>
-                          <pic:cNvPr id="0" name="Picture 85" descr="file:/tmp/ViewElement__48vDxBVIEeetFdz5pzgWAw6299462047554341664.png"/>
+                          <pic:cNvPr id="0" name="Picture 85" descr="file:/tmp/ViewElement__48vDxBVIEeetFdz5pzgWAw187591070612119281.png"/>
                           <pic:cNvPicPr>
                             <a:picLocks noChangeAspect="true"/>
                           </pic:cNvPicPr>
@@ -26907,12 +26907,12 @@
               <w:drawing>
                 <wp:inline distT="0" distR="0" distB="0" distL="0">
                   <wp:extent cx="203200" cy="177800"/>
-                  <wp:docPr id="86" name="Drawing 86" descr="file:/tmp/ViewElement__48vDxhVIEeetFdz5pzgWAw9486255825809444385.png"/>
+                  <wp:docPr id="86" name="Drawing 86" descr="file:/tmp/ViewElement__48vDxhVIEeetFdz5pzgWAw3570731885389866967.png"/>
                   <a:graphic xmlns:a="http://schemas.openxmlformats.org/drawingml/2006/main">
                     <a:graphicData uri="http://schemas.openxmlformats.org/drawingml/2006/picture">
                       <pic:pic xmlns:pic="http://schemas.openxmlformats.org/drawingml/2006/picture">
                         <pic:nvPicPr>
-                          <pic:cNvPr id="0" name="Picture 86" descr="file:/tmp/ViewElement__48vDxhVIEeetFdz5pzgWAw9486255825809444385.png"/>
+                          <pic:cNvPr id="0" name="Picture 86" descr="file:/tmp/ViewElement__48vDxhVIEeetFdz5pzgWAw3570731885389866967.png"/>
                           <pic:cNvPicPr>
                             <a:picLocks noChangeAspect="true"/>
                           </pic:cNvPicPr>
@@ -26967,12 +26967,12 @@
               <w:drawing>
                 <wp:inline distT="0" distR="0" distB="0" distL="0">
                   <wp:extent cx="203200" cy="190500"/>
-                  <wp:docPr id="87" name="Drawing 87" descr="file:/tmp/ViewElement__48vDyBVIEeetFdz5pzgWAw3782555342178059845.png"/>
+                  <wp:docPr id="87" name="Drawing 87" descr="file:/tmp/ViewElement__48vDyBVIEeetFdz5pzgWAw9485533338299059783.png"/>
                   <a:graphic xmlns:a="http://schemas.openxmlformats.org/drawingml/2006/main">
                     <a:graphicData uri="http://schemas.openxmlformats.org/drawingml/2006/picture">
                       <pic:pic xmlns:pic="http://schemas.openxmlformats.org/drawingml/2006/picture">
                         <pic:nvPicPr>
-                          <pic:cNvPr id="0" name="Picture 87" descr="file:/tmp/ViewElement__48vDyBVIEeetFdz5pzgWAw3782555342178059845.png"/>
+                          <pic:cNvPr id="0" name="Picture 87" descr="file:/tmp/ViewElement__48vDyBVIEeetFdz5pzgWAw9485533338299059783.png"/>
                           <pic:cNvPicPr>
                             <a:picLocks noChangeAspect="true"/>
                           </pic:cNvPicPr>
@@ -27027,12 +27027,12 @@
               <w:drawing>
                 <wp:inline distT="0" distR="0" distB="0" distL="0">
                   <wp:extent cx="203200" cy="190500"/>
-                  <wp:docPr id="88" name="Drawing 88" descr="file:/tmp/ViewElement__48vDzBVIEeetFdz5pzgWAw11392446675797124727.png"/>
+                  <wp:docPr id="88" name="Drawing 88" descr="file:/tmp/ViewElement__48vDzBVIEeetFdz5pzgWAw11902751642323519361.png"/>
                   <a:graphic xmlns:a="http://schemas.openxmlformats.org/drawingml/2006/main">
                     <a:graphicData uri="http://schemas.openxmlformats.org/drawingml/2006/picture">
                       <pic:pic xmlns:pic="http://schemas.openxmlformats.org/drawingml/2006/picture">
                         <pic:nvPicPr>
-                          <pic:cNvPr id="0" name="Picture 88" descr="file:/tmp/ViewElement__48vDzBVIEeetFdz5pzgWAw11392446675797124727.png"/>
+                          <pic:cNvPr id="0" name="Picture 88" descr="file:/tmp/ViewElement__48vDzBVIEeetFdz5pzgWAw11902751642323519361.png"/>
                           <pic:cNvPicPr>
                             <a:picLocks noChangeAspect="true"/>
                           </pic:cNvPicPr>
@@ -27134,12 +27134,12 @@
               <w:drawing>
                 <wp:inline distT="0" distR="0" distB="0" distL="0">
                   <wp:extent cx="203200" cy="203200"/>
-                  <wp:docPr id="89" name="Drawing 89" descr="file:/tmp/ViewContainer__48vDrhVIEeetFdz5pzgWAw5986573068735317653.png"/>
+                  <wp:docPr id="89" name="Drawing 89" descr="file:/tmp/ViewContainer__48vDrhVIEeetFdz5pzgWAw3792919897897347029.png"/>
                   <a:graphic xmlns:a="http://schemas.openxmlformats.org/drawingml/2006/main">
                     <a:graphicData uri="http://schemas.openxmlformats.org/drawingml/2006/picture">
                       <pic:pic xmlns:pic="http://schemas.openxmlformats.org/drawingml/2006/picture">
                         <pic:nvPicPr>
-                          <pic:cNvPr id="0" name="Picture 89" descr="file:/tmp/ViewContainer__48vDrhVIEeetFdz5pzgWAw5986573068735317653.png"/>
+                          <pic:cNvPr id="0" name="Picture 89" descr="file:/tmp/ViewContainer__48vDrhVIEeetFdz5pzgWAw3792919897897347029.png"/>
                           <pic:cNvPicPr>
                             <a:picLocks noChangeAspect="true"/>
                           </pic:cNvPicPr>
@@ -27194,12 +27194,12 @@
               <w:drawing>
                 <wp:inline distT="0" distR="0" distB="0" distL="0">
                   <wp:extent cx="203200" cy="177800"/>
-                  <wp:docPr id="90" name="Drawing 90" descr="file:/tmp/ViewElement__48vDsBVIEeetFdz5pzgWAw16032761055517127296.png"/>
+                  <wp:docPr id="90" name="Drawing 90" descr="file:/tmp/ViewElement__48vDsBVIEeetFdz5pzgWAw14223382019829176914.png"/>
                   <a:graphic xmlns:a="http://schemas.openxmlformats.org/drawingml/2006/main">
                     <a:graphicData uri="http://schemas.openxmlformats.org/drawingml/2006/picture">
                       <pic:pic xmlns:pic="http://schemas.openxmlformats.org/drawingml/2006/picture">
                         <pic:nvPicPr>
-                          <pic:cNvPr id="0" name="Picture 90" descr="file:/tmp/ViewElement__48vDsBVIEeetFdz5pzgWAw16032761055517127296.png"/>
+                          <pic:cNvPr id="0" name="Picture 90" descr="file:/tmp/ViewElement__48vDsBVIEeetFdz5pzgWAw14223382019829176914.png"/>
                           <pic:cNvPicPr>
                             <a:picLocks noChangeAspect="true"/>
                           </pic:cNvPicPr>
@@ -27254,12 +27254,12 @@
               <w:drawing>
                 <wp:inline distT="0" distR="0" distB="0" distL="0">
                   <wp:extent cx="203200" cy="203200"/>
-                  <wp:docPr id="91" name="Drawing 91" descr="file:/tmp/ViewElement__48vDshVIEeetFdz5pzgWAw13828128963177075458.png"/>
+                  <wp:docPr id="91" name="Drawing 91" descr="file:/tmp/ViewElement__48vDshVIEeetFdz5pzgWAw3038768536182244966.png"/>
                   <a:graphic xmlns:a="http://schemas.openxmlformats.org/drawingml/2006/main">
                     <a:graphicData uri="http://schemas.openxmlformats.org/drawingml/2006/picture">
                       <pic:pic xmlns:pic="http://schemas.openxmlformats.org/drawingml/2006/picture">
                         <pic:nvPicPr>
-                          <pic:cNvPr id="0" name="Picture 91" descr="file:/tmp/ViewElement__48vDshVIEeetFdz5pzgWAw13828128963177075458.png"/>
+                          <pic:cNvPr id="0" name="Picture 91" descr="file:/tmp/ViewElement__48vDshVIEeetFdz5pzgWAw3038768536182244966.png"/>
                           <pic:cNvPicPr>
                             <a:picLocks noChangeAspect="true"/>
                           </pic:cNvPicPr>
@@ -27314,12 +27314,12 @@
               <w:drawing>
                 <wp:inline distT="0" distR="0" distB="0" distL="0">
                   <wp:extent cx="203200" cy="190500"/>
-                  <wp:docPr id="92" name="Drawing 92" descr="file:/tmp/ViewElement__48vDtBVIEeetFdz5pzgWAw13102130555244337433.png"/>
+                  <wp:docPr id="92" name="Drawing 92" descr="file:/tmp/ViewElement__48vDtBVIEeetFdz5pzgWAw7502228579803150297.png"/>
                   <a:graphic xmlns:a="http://schemas.openxmlformats.org/drawingml/2006/main">
                     <a:graphicData uri="http://schemas.openxmlformats.org/drawingml/2006/picture">
                       <pic:pic xmlns:pic="http://schemas.openxmlformats.org/drawingml/2006/picture">
                         <pic:nvPicPr>
-                          <pic:cNvPr id="0" name="Picture 92" descr="file:/tmp/ViewElement__48vDtBVIEeetFdz5pzgWAw13102130555244337433.png"/>
+                          <pic:cNvPr id="0" name="Picture 92" descr="file:/tmp/ViewElement__48vDtBVIEeetFdz5pzgWAw7502228579803150297.png"/>
                           <pic:cNvPicPr>
                             <a:picLocks noChangeAspect="true"/>
                           </pic:cNvPicPr>
@@ -27374,12 +27374,12 @@
               <w:drawing>
                 <wp:inline distT="0" distR="0" distB="0" distL="0">
                   <wp:extent cx="203200" cy="190500"/>
-                  <wp:docPr id="93" name="Drawing 93" descr="file:/tmp/ViewElement__48vDuBVIEeetFdz5pzgWAw8798020474654394140.png"/>
+                  <wp:docPr id="93" name="Drawing 93" descr="file:/tmp/ViewElement__48vDuBVIEeetFdz5pzgWAw14784374927154422625.png"/>
                   <a:graphic xmlns:a="http://schemas.openxmlformats.org/drawingml/2006/main">
                     <a:graphicData uri="http://schemas.openxmlformats.org/drawingml/2006/picture">
                       <pic:pic xmlns:pic="http://schemas.openxmlformats.org/drawingml/2006/picture">
                         <pic:nvPicPr>
-                          <pic:cNvPr id="0" name="Picture 93" descr="file:/tmp/ViewElement__48vDuBVIEeetFdz5pzgWAw8798020474654394140.png"/>
+                          <pic:cNvPr id="0" name="Picture 93" descr="file:/tmp/ViewElement__48vDuBVIEeetFdz5pzgWAw14784374927154422625.png"/>
                           <pic:cNvPicPr>
                             <a:picLocks noChangeAspect="true"/>
                           </pic:cNvPicPr>
@@ -27434,12 +27434,12 @@
               <w:drawing>
                 <wp:inline distT="0" distR="0" distB="0" distL="0">
                   <wp:extent cx="203200" cy="177800"/>
-                  <wp:docPr id="94" name="Drawing 94" descr="file:/tmp/ViewElement__48vDvBVIEeetFdz5pzgWAw9994398116506370837.png"/>
+                  <wp:docPr id="94" name="Drawing 94" descr="file:/tmp/ViewElement__48vDvBVIEeetFdz5pzgWAw9112507954522790946.png"/>
                   <a:graphic xmlns:a="http://schemas.openxmlformats.org/drawingml/2006/main">
                     <a:graphicData uri="http://schemas.openxmlformats.org/drawingml/2006/picture">
                       <pic:pic xmlns:pic="http://schemas.openxmlformats.org/drawingml/2006/picture">
                         <pic:nvPicPr>
-                          <pic:cNvPr id="0" name="Picture 94" descr="file:/tmp/ViewElement__48vDvBVIEeetFdz5pzgWAw9994398116506370837.png"/>
+                          <pic:cNvPr id="0" name="Picture 94" descr="file:/tmp/ViewElement__48vDvBVIEeetFdz5pzgWAw9112507954522790946.png"/>
                           <pic:cNvPicPr>
                             <a:picLocks noChangeAspect="true"/>
                           </pic:cNvPicPr>
@@ -27541,12 +27541,12 @@
               <w:drawing>
                 <wp:inline distT="0" distR="0" distB="0" distL="0">
                   <wp:extent cx="203200" cy="203200"/>
-                  <wp:docPr id="95" name="Drawing 95" descr="file:/tmp/ViewContainer__48vDwBVIEeetFdz5pzgWAw14361855470223006822.png"/>
+                  <wp:docPr id="95" name="Drawing 95" descr="file:/tmp/ViewContainer__48vDwBVIEeetFdz5pzgWAw15398382876368944260.png"/>
                   <a:graphic xmlns:a="http://schemas.openxmlformats.org/drawingml/2006/main">
                     <a:graphicData uri="http://schemas.openxmlformats.org/drawingml/2006/picture">
                       <pic:pic xmlns:pic="http://schemas.openxmlformats.org/drawingml/2006/picture">
                         <pic:nvPicPr>
-                          <pic:cNvPr id="0" name="Picture 95" descr="file:/tmp/ViewContainer__48vDwBVIEeetFdz5pzgWAw14361855470223006822.png"/>
+                          <pic:cNvPr id="0" name="Picture 95" descr="file:/tmp/ViewContainer__48vDwBVIEeetFdz5pzgWAw15398382876368944260.png"/>
                           <pic:cNvPicPr>
                             <a:picLocks noChangeAspect="true"/>
                           </pic:cNvPicPr>
@@ -27601,12 +27601,12 @@
               <w:drawing>
                 <wp:inline distT="0" distR="0" distB="0" distL="0">
                   <wp:extent cx="203200" cy="177800"/>
-                  <wp:docPr id="96" name="Drawing 96" descr="file:/tmp/ViewElement__48vDwhVIEeetFdz5pzgWAw2030136655927609843.png"/>
+                  <wp:docPr id="96" name="Drawing 96" descr="file:/tmp/ViewElement__48vDwhVIEeetFdz5pzgWAw12299409389225697462.png"/>
                   <a:graphic xmlns:a="http://schemas.openxmlformats.org/drawingml/2006/main">
                     <a:graphicData uri="http://schemas.openxmlformats.org/drawingml/2006/picture">
                       <pic:pic xmlns:pic="http://schemas.openxmlformats.org/drawingml/2006/picture">
                         <pic:nvPicPr>
-                          <pic:cNvPr id="0" name="Picture 96" descr="file:/tmp/ViewElement__48vDwhVIEeetFdz5pzgWAw2030136655927609843.png"/>
+                          <pic:cNvPr id="0" name="Picture 96" descr="file:/tmp/ViewElement__48vDwhVIEeetFdz5pzgWAw12299409389225697462.png"/>
                           <pic:cNvPicPr>
                             <a:picLocks noChangeAspect="true"/>
                           </pic:cNvPicPr>
@@ -27661,12 +27661,12 @@
               <w:drawing>
                 <wp:inline distT="0" distR="0" distB="0" distL="0">
                   <wp:extent cx="203200" cy="177800"/>
-                  <wp:docPr id="97" name="Drawing 97" descr="file:/tmp/ViewElement__48vDxBVIEeetFdz5pzgWAw17106312310989939697.png"/>
+                  <wp:docPr id="97" name="Drawing 97" descr="file:/tmp/ViewElement__48vDxBVIEeetFdz5pzgWAw10408258153324729193.png"/>
                   <a:graphic xmlns:a="http://schemas.openxmlformats.org/drawingml/2006/main">
                     <a:graphicData uri="http://schemas.openxmlformats.org/drawingml/2006/picture">
                       <pic:pic xmlns:pic="http://schemas.openxmlformats.org/drawingml/2006/picture">
                         <pic:nvPicPr>
-                          <pic:cNvPr id="0" name="Picture 97" descr="file:/tmp/ViewElement__48vDxBVIEeetFdz5pzgWAw17106312310989939697.png"/>
+                          <pic:cNvPr id="0" name="Picture 97" descr="file:/tmp/ViewElement__48vDxBVIEeetFdz5pzgWAw10408258153324729193.png"/>
                           <pic:cNvPicPr>
                             <a:picLocks noChangeAspect="true"/>
                           </pic:cNvPicPr>
@@ -27721,12 +27721,12 @@
               <w:drawing>
                 <wp:inline distT="0" distR="0" distB="0" distL="0">
                   <wp:extent cx="203200" cy="177800"/>
-                  <wp:docPr id="98" name="Drawing 98" descr="file:/tmp/ViewElement__48vDxhVIEeetFdz5pzgWAw9136647879002588141.png"/>
+                  <wp:docPr id="98" name="Drawing 98" descr="file:/tmp/ViewElement__48vDxhVIEeetFdz5pzgWAw3913552830414625663.png"/>
                   <a:graphic xmlns:a="http://schemas.openxmlformats.org/drawingml/2006/main">
                     <a:graphicData uri="http://schemas.openxmlformats.org/drawingml/2006/picture">
                       <pic:pic xmlns:pic="http://schemas.openxmlformats.org/drawingml/2006/picture">
                         <pic:nvPicPr>
-                          <pic:cNvPr id="0" name="Picture 98" descr="file:/tmp/ViewElement__48vDxhVIEeetFdz5pzgWAw9136647879002588141.png"/>
+                          <pic:cNvPr id="0" name="Picture 98" descr="file:/tmp/ViewElement__48vDxhVIEeetFdz5pzgWAw3913552830414625663.png"/>
                           <pic:cNvPicPr>
                             <a:picLocks noChangeAspect="true"/>
                           </pic:cNvPicPr>
@@ -27781,12 +27781,12 @@
               <w:drawing>
                 <wp:inline distT="0" distR="0" distB="0" distL="0">
                   <wp:extent cx="203200" cy="190500"/>
-                  <wp:docPr id="99" name="Drawing 99" descr="file:/tmp/ViewElement__48vDyBVIEeetFdz5pzgWAw11097564219504583064.png"/>
+                  <wp:docPr id="99" name="Drawing 99" descr="file:/tmp/ViewElement__48vDyBVIEeetFdz5pzgWAw15148377242363121090.png"/>
                   <a:graphic xmlns:a="http://schemas.openxmlformats.org/drawingml/2006/main">
                     <a:graphicData uri="http://schemas.openxmlformats.org/drawingml/2006/picture">
                       <pic:pic xmlns:pic="http://schemas.openxmlformats.org/drawingml/2006/picture">
                         <pic:nvPicPr>
-                          <pic:cNvPr id="0" name="Picture 99" descr="file:/tmp/ViewElement__48vDyBVIEeetFdz5pzgWAw11097564219504583064.png"/>
+                          <pic:cNvPr id="0" name="Picture 99" descr="file:/tmp/ViewElement__48vDyBVIEeetFdz5pzgWAw15148377242363121090.png"/>
                           <pic:cNvPicPr>
                             <a:picLocks noChangeAspect="true"/>
                           </pic:cNvPicPr>
@@ -27841,12 +27841,12 @@
               <w:drawing>
                 <wp:inline distT="0" distR="0" distB="0" distL="0">
                   <wp:extent cx="203200" cy="190500"/>
-                  <wp:docPr id="100" name="Drawing 100" descr="file:/tmp/ViewElement__48vDzBVIEeetFdz5pzgWAw14280439464040781294.png"/>
+                  <wp:docPr id="100" name="Drawing 100" descr="file:/tmp/ViewElement__48vDzBVIEeetFdz5pzgWAw14938922928050105049.png"/>
                   <a:graphic xmlns:a="http://schemas.openxmlformats.org/drawingml/2006/main">
                     <a:graphicData uri="http://schemas.openxmlformats.org/drawingml/2006/picture">
                       <pic:pic xmlns:pic="http://schemas.openxmlformats.org/drawingml/2006/picture">
                         <pic:nvPicPr>
-                          <pic:cNvPr id="0" name="Picture 100" descr="file:/tmp/ViewElement__48vDzBVIEeetFdz5pzgWAw14280439464040781294.png"/>
+                          <pic:cNvPr id="0" name="Picture 100" descr="file:/tmp/ViewElement__48vDzBVIEeetFdz5pzgWAw14938922928050105049.png"/>
                           <pic:cNvPicPr>
                             <a:picLocks noChangeAspect="true"/>
                           </pic:cNvPicPr>

</xml_diff>

<commit_message>
[releng] E-BookStore sample - Upgrade to M2Doc 3.3.3 and fix images not found
</commit_message>
<xml_diff>
--- a/samples/plugins/org.obeonetwork.is.samples/contents/E-BookStore/documentation/doc-src/E-BookStore_Cinematic_template.generated.docx
+++ b/samples/plugins/org.obeonetwork.is.samples/contents/E-BookStore/documentation/doc-src/E-BookStore_Cinematic_template.generated.docx
@@ -2056,12 +2056,12 @@
                     <w:drawing>
                       <wp:inline distT="0" distR="0" distB="0" distL="0">
                         <wp:extent cx="203200" cy="203200"/>
-                        <wp:docPr id="0" name="Drawing 0" descr="file:/tmp/CinematicRoot__47-1sBVIEeetFdz5pzgWAw13528728396457174399.png"/>
+                        <wp:docPr id="0" name="Drawing 0" descr="file:/tmp/CinematicRoot__47-1sBVIEeetFdz5pzgWAw15162874842745613433.png"/>
                         <a:graphic xmlns:a="http://schemas.openxmlformats.org/drawingml/2006/main">
                           <a:graphicData uri="http://schemas.openxmlformats.org/drawingml/2006/picture">
                             <pic:pic xmlns:pic="http://schemas.openxmlformats.org/drawingml/2006/picture">
                               <pic:nvPicPr>
-                                <pic:cNvPr id="0" name="Picture 0" descr="file:/tmp/CinematicRoot__47-1sBVIEeetFdz5pzgWAw13528728396457174399.png"/>
+                                <pic:cNvPr id="0" name="Picture 0" descr="file:/tmp/CinematicRoot__47-1sBVIEeetFdz5pzgWAw15162874842745613433.png"/>
                                 <pic:cNvPicPr>
                                   <a:picLocks noChangeAspect="true"/>
                                 </pic:cNvPicPr>
@@ -2122,12 +2122,12 @@
                     <w:drawing>
                       <wp:inline distT="0" distR="0" distB="0" distL="0">
                         <wp:extent cx="203200" cy="203200"/>
-                        <wp:docPr id="1" name="Drawing 1" descr="file:/tmp/Package__48qyPBVIEeetFdz5pzgWAw6619952288373585238.png"/>
+                        <wp:docPr id="1" name="Drawing 1" descr="file:/tmp/Package__48qyPBVIEeetFdz5pzgWAw1558242494243051351.png"/>
                         <a:graphic xmlns:a="http://schemas.openxmlformats.org/drawingml/2006/main">
                           <a:graphicData uri="http://schemas.openxmlformats.org/drawingml/2006/picture">
                             <pic:pic xmlns:pic="http://schemas.openxmlformats.org/drawingml/2006/picture">
                               <pic:nvPicPr>
-                                <pic:cNvPr id="0" name="Picture 1" descr="file:/tmp/Package__48qyPBVIEeetFdz5pzgWAw6619952288373585238.png"/>
+                                <pic:cNvPr id="0" name="Picture 1" descr="file:/tmp/Package__48qyPBVIEeetFdz5pzgWAw1558242494243051351.png"/>
                                 <pic:cNvPicPr>
                                   <a:picLocks noChangeAspect="true"/>
                                 </pic:cNvPicPr>
@@ -2188,12 +2188,12 @@
                     <w:drawing>
                       <wp:inline distT="0" distR="0" distB="0" distL="0">
                         <wp:extent cx="203200" cy="203200"/>
-                        <wp:docPr id="2" name="Drawing 2" descr="file:/tmp/ViewContainer__48gaJBVIEeetFdz5pzgWAw14293883123123322011.png"/>
+                        <wp:docPr id="2" name="Drawing 2" descr="file:/tmp/ViewContainer__48gaJBVIEeetFdz5pzgWAw8766968801513485229.png"/>
                         <a:graphic xmlns:a="http://schemas.openxmlformats.org/drawingml/2006/main">
                           <a:graphicData uri="http://schemas.openxmlformats.org/drawingml/2006/picture">
                             <pic:pic xmlns:pic="http://schemas.openxmlformats.org/drawingml/2006/picture">
                               <pic:nvPicPr>
-                                <pic:cNvPr id="0" name="Picture 2" descr="file:/tmp/ViewContainer__48gaJBVIEeetFdz5pzgWAw14293883123123322011.png"/>
+                                <pic:cNvPr id="0" name="Picture 2" descr="file:/tmp/ViewContainer__48gaJBVIEeetFdz5pzgWAw8766968801513485229.png"/>
                                 <pic:cNvPicPr>
                                   <a:picLocks noChangeAspect="true"/>
                                 </pic:cNvPicPr>
@@ -2254,12 +2254,12 @@
                     <w:drawing>
                       <wp:inline distT="0" distR="0" distB="0" distL="0">
                         <wp:extent cx="203200" cy="203200"/>
-                        <wp:docPr id="3" name="Drawing 3" descr="file:/tmp/ViewContainer__48qLRRVIEeetFdz5pzgWAw5971762572218118857.png"/>
+                        <wp:docPr id="3" name="Drawing 3" descr="file:/tmp/ViewContainer__48qLRRVIEeetFdz5pzgWAw3199059806552168797.png"/>
                         <a:graphic xmlns:a="http://schemas.openxmlformats.org/drawingml/2006/main">
                           <a:graphicData uri="http://schemas.openxmlformats.org/drawingml/2006/picture">
                             <pic:pic xmlns:pic="http://schemas.openxmlformats.org/drawingml/2006/picture">
                               <pic:nvPicPr>
-                                <pic:cNvPr id="0" name="Picture 3" descr="file:/tmp/ViewContainer__48qLRRVIEeetFdz5pzgWAw5971762572218118857.png"/>
+                                <pic:cNvPr id="0" name="Picture 3" descr="file:/tmp/ViewContainer__48qLRRVIEeetFdz5pzgWAw3199059806552168797.png"/>
                                 <pic:cNvPicPr>
                                   <a:picLocks noChangeAspect="true"/>
                                 </pic:cNvPicPr>
@@ -2320,12 +2320,12 @@
                     <w:drawing>
                       <wp:inline distT="0" distR="0" distB="0" distL="0">
                         <wp:extent cx="203200" cy="203200"/>
-                        <wp:docPr id="4" name="Drawing 4" descr="file:/tmp/Toolkit__IxeAcKLCEeuqs9mIRWXCLA3872084623043193686.png"/>
+                        <wp:docPr id="4" name="Drawing 4" descr="file:/tmp/Toolkit__IxeAcKLCEeuqs9mIRWXCLA1526433295735733370.png"/>
                         <a:graphic xmlns:a="http://schemas.openxmlformats.org/drawingml/2006/main">
                           <a:graphicData uri="http://schemas.openxmlformats.org/drawingml/2006/picture">
                             <pic:pic xmlns:pic="http://schemas.openxmlformats.org/drawingml/2006/picture">
                               <pic:nvPicPr>
-                                <pic:cNvPr id="0" name="Picture 4" descr="file:/tmp/Toolkit__IxeAcKLCEeuqs9mIRWXCLA3872084623043193686.png"/>
+                                <pic:cNvPr id="0" name="Picture 4" descr="file:/tmp/Toolkit__IxeAcKLCEeuqs9mIRWXCLA1526433295735733370.png"/>
                                 <pic:cNvPicPr>
                                   <a:picLocks noChangeAspect="true"/>
                                 </pic:cNvPicPr>
@@ -2616,12 +2616,12 @@
                     <w:drawing>
                       <wp:inline distT="0" distR="0" distB="0" distL="0">
                         <wp:extent cx="203200" cy="203200"/>
-                        <wp:docPr id="5" name="Drawing 5" descr="file:/tmp/ViewContainer__48gaJBVIEeetFdz5pzgWAw1346768358281966223.png"/>
+                        <wp:docPr id="5" name="Drawing 5" descr="file:/tmp/ViewContainer__48gaJBVIEeetFdz5pzgWAw9281429572476755275.png"/>
                         <a:graphic xmlns:a="http://schemas.openxmlformats.org/drawingml/2006/main">
                           <a:graphicData uri="http://schemas.openxmlformats.org/drawingml/2006/picture">
                             <pic:pic xmlns:pic="http://schemas.openxmlformats.org/drawingml/2006/picture">
                               <pic:nvPicPr>
-                                <pic:cNvPr id="0" name="Picture 5" descr="file:/tmp/ViewContainer__48gaJBVIEeetFdz5pzgWAw1346768358281966223.png"/>
+                                <pic:cNvPr id="0" name="Picture 5" descr="file:/tmp/ViewContainer__48gaJBVIEeetFdz5pzgWAw9281429572476755275.png"/>
                                 <pic:cNvPicPr>
                                   <a:picLocks noChangeAspect="true"/>
                                 </pic:cNvPicPr>
@@ -2682,12 +2682,12 @@
                     <w:drawing>
                       <wp:inline distT="0" distR="0" distB="0" distL="0">
                         <wp:extent cx="203200" cy="203200"/>
-                        <wp:docPr id="6" name="Drawing 6" descr="file:/tmp/ViewContainer__48jdcBVIEeetFdz5pzgWAw10748785510039226591.png"/>
+                        <wp:docPr id="6" name="Drawing 6" descr="file:/tmp/ViewContainer__48jdcBVIEeetFdz5pzgWAw2480168107445121644.png"/>
                         <a:graphic xmlns:a="http://schemas.openxmlformats.org/drawingml/2006/main">
                           <a:graphicData uri="http://schemas.openxmlformats.org/drawingml/2006/picture">
                             <pic:pic xmlns:pic="http://schemas.openxmlformats.org/drawingml/2006/picture">
                               <pic:nvPicPr>
-                                <pic:cNvPr id="0" name="Picture 6" descr="file:/tmp/ViewContainer__48jdcBVIEeetFdz5pzgWAw10748785510039226591.png"/>
+                                <pic:cNvPr id="0" name="Picture 6" descr="file:/tmp/ViewContainer__48jdcBVIEeetFdz5pzgWAw2480168107445121644.png"/>
                                 <pic:cNvPicPr>
                                   <a:picLocks noChangeAspect="true"/>
                                 </pic:cNvPicPr>
@@ -2748,12 +2748,12 @@
                     <w:drawing>
                       <wp:inline distT="0" distR="0" distB="0" distL="0">
                         <wp:extent cx="203200" cy="203200"/>
-                        <wp:docPr id="7" name="Drawing 7" descr="file:/tmp/ViewContainer__48qLIBVIEeetFdz5pzgWAw1167930815209147620.png"/>
+                        <wp:docPr id="7" name="Drawing 7" descr="file:/tmp/ViewContainer__48qLIBVIEeetFdz5pzgWAw9519675021440914145.png"/>
                         <a:graphic xmlns:a="http://schemas.openxmlformats.org/drawingml/2006/main">
                           <a:graphicData uri="http://schemas.openxmlformats.org/drawingml/2006/picture">
                             <pic:pic xmlns:pic="http://schemas.openxmlformats.org/drawingml/2006/picture">
                               <pic:nvPicPr>
-                                <pic:cNvPr id="0" name="Picture 7" descr="file:/tmp/ViewContainer__48qLIBVIEeetFdz5pzgWAw1167930815209147620.png"/>
+                                <pic:cNvPr id="0" name="Picture 7" descr="file:/tmp/ViewContainer__48qLIBVIEeetFdz5pzgWAw9519675021440914145.png"/>
                                 <pic:cNvPicPr>
                                   <a:picLocks noChangeAspect="true"/>
                                 </pic:cNvPicPr>
@@ -2814,12 +2814,12 @@
                     <w:drawing>
                       <wp:inline distT="0" distR="0" distB="0" distL="0">
                         <wp:extent cx="203200" cy="203200"/>
-                        <wp:docPr id="8" name="Drawing 8" descr="file:/tmp/ViewContainer__48qLLxVIEeetFdz5pzgWAw12806410954495561537.png"/>
+                        <wp:docPr id="8" name="Drawing 8" descr="file:/tmp/ViewContainer__48qLLxVIEeetFdz5pzgWAw10418495826536160820.png"/>
                         <a:graphic xmlns:a="http://schemas.openxmlformats.org/drawingml/2006/main">
                           <a:graphicData uri="http://schemas.openxmlformats.org/drawingml/2006/picture">
                             <pic:pic xmlns:pic="http://schemas.openxmlformats.org/drawingml/2006/picture">
                               <pic:nvPicPr>
-                                <pic:cNvPr id="0" name="Picture 8" descr="file:/tmp/ViewContainer__48qLLxVIEeetFdz5pzgWAw12806410954495561537.png"/>
+                                <pic:cNvPr id="0" name="Picture 8" descr="file:/tmp/ViewContainer__48qLLxVIEeetFdz5pzgWAw10418495826536160820.png"/>
                                 <pic:cNvPicPr>
                                   <a:picLocks noChangeAspect="true"/>
                                 </pic:cNvPicPr>
@@ -2880,12 +2880,12 @@
                     <w:drawing>
                       <wp:inline distT="0" distR="0" distB="0" distL="0">
                         <wp:extent cx="203200" cy="177800"/>
-                        <wp:docPr id="9" name="Drawing 9" descr="file:/tmp/ViewElement__48qLLBVIEeetFdz5pzgWAw8095393649155792624.png"/>
+                        <wp:docPr id="9" name="Drawing 9" descr="file:/tmp/ViewElement__48qLLBVIEeetFdz5pzgWAw9726029924374749463.png"/>
                         <a:graphic xmlns:a="http://schemas.openxmlformats.org/drawingml/2006/main">
                           <a:graphicData uri="http://schemas.openxmlformats.org/drawingml/2006/picture">
                             <pic:pic xmlns:pic="http://schemas.openxmlformats.org/drawingml/2006/picture">
                               <pic:nvPicPr>
-                                <pic:cNvPr id="0" name="Picture 9" descr="file:/tmp/ViewElement__48qLLBVIEeetFdz5pzgWAw8095393649155792624.png"/>
+                                <pic:cNvPr id="0" name="Picture 9" descr="file:/tmp/ViewElement__48qLLBVIEeetFdz5pzgWAw9726029924374749463.png"/>
                                 <pic:cNvPicPr>
                                   <a:picLocks noChangeAspect="true"/>
                                 </pic:cNvPicPr>
@@ -2949,12 +2949,12 @@
               <w:drawing>
                 <wp:inline distT="0" distR="0" distB="0" distL="0">
                   <wp:extent cx="5080000" cy="3365500"/>
-                  <wp:docPr id="10" name="Drawing 10" descr="file:/tmp/HomePage%20View%20Container%20Mockup_copy-m2doc1660901855521888957.jpg"/>
+                  <wp:docPr id="10" name="Drawing 10" descr="file:/tmp/HomePage%20View%20Container%20Mockup_copy-m2doc4980468954331096470.jpg"/>
                   <a:graphic xmlns:a="http://schemas.openxmlformats.org/drawingml/2006/main">
                     <a:graphicData uri="http://schemas.openxmlformats.org/drawingml/2006/picture">
                       <pic:pic xmlns:pic="http://schemas.openxmlformats.org/drawingml/2006/picture">
                         <pic:nvPicPr>
-                          <pic:cNvPr id="0" name="Picture 10" descr="file:/tmp/HomePage%20View%20Container%20Mockup_copy-m2doc1660901855521888957.jpg"/>
+                          <pic:cNvPr id="0" name="Picture 10" descr="file:/tmp/HomePage%20View%20Container%20Mockup_copy-m2doc4980468954331096470.jpg"/>
                           <pic:cNvPicPr>
                             <a:picLocks noChangeAspect="true"/>
                           </pic:cNvPicPr>
@@ -4628,12 +4628,12 @@
                     <w:drawing>
                       <wp:inline distT="0" distR="0" distB="0" distL="0">
                         <wp:extent cx="203200" cy="203200"/>
-                        <wp:docPr id="11" name="Drawing 11" descr="file:/tmp/ViewContainer__48qLRRVIEeetFdz5pzgWAw3089209301818963149.png"/>
+                        <wp:docPr id="11" name="Drawing 11" descr="file:/tmp/ViewContainer__48qLRRVIEeetFdz5pzgWAw15578164488923337420.png"/>
                         <a:graphic xmlns:a="http://schemas.openxmlformats.org/drawingml/2006/main">
                           <a:graphicData uri="http://schemas.openxmlformats.org/drawingml/2006/picture">
                             <pic:pic xmlns:pic="http://schemas.openxmlformats.org/drawingml/2006/picture">
                               <pic:nvPicPr>
-                                <pic:cNvPr id="0" name="Picture 11" descr="file:/tmp/ViewContainer__48qLRRVIEeetFdz5pzgWAw3089209301818963149.png"/>
+                                <pic:cNvPr id="0" name="Picture 11" descr="file:/tmp/ViewContainer__48qLRRVIEeetFdz5pzgWAw15578164488923337420.png"/>
                                 <pic:cNvPicPr>
                                   <a:picLocks noChangeAspect="true"/>
                                 </pic:cNvPicPr>
@@ -4694,12 +4694,12 @@
                     <w:drawing>
                       <wp:inline distT="0" distR="0" distB="0" distL="0">
                         <wp:extent cx="203200" cy="177800"/>
-                        <wp:docPr id="12" name="Drawing 12" descr="file:/tmp/ViewElement__48qLRxVIEeetFdz5pzgWAw9756756085635195436.png"/>
+                        <wp:docPr id="12" name="Drawing 12" descr="file:/tmp/ViewElement__48qLRxVIEeetFdz5pzgWAw15520179195597250971.png"/>
                         <a:graphic xmlns:a="http://schemas.openxmlformats.org/drawingml/2006/main">
                           <a:graphicData uri="http://schemas.openxmlformats.org/drawingml/2006/picture">
                             <pic:pic xmlns:pic="http://schemas.openxmlformats.org/drawingml/2006/picture">
                               <pic:nvPicPr>
-                                <pic:cNvPr id="0" name="Picture 12" descr="file:/tmp/ViewElement__48qLRxVIEeetFdz5pzgWAw9756756085635195436.png"/>
+                                <pic:cNvPr id="0" name="Picture 12" descr="file:/tmp/ViewElement__48qLRxVIEeetFdz5pzgWAw15520179195597250971.png"/>
                                 <pic:cNvPicPr>
                                   <a:picLocks noChangeAspect="true"/>
                                 </pic:cNvPicPr>
@@ -4760,12 +4760,12 @@
                     <w:drawing>
                       <wp:inline distT="0" distR="0" distB="0" distL="0">
                         <wp:extent cx="203200" cy="203200"/>
-                        <wp:docPr id="13" name="Drawing 13" descr="file:/tmp/ViewElement__48qyMBVIEeetFdz5pzgWAw9284055356668358635.png"/>
+                        <wp:docPr id="13" name="Drawing 13" descr="file:/tmp/ViewElement__48qyMBVIEeetFdz5pzgWAw10936545507214981461.png"/>
                         <a:graphic xmlns:a="http://schemas.openxmlformats.org/drawingml/2006/main">
                           <a:graphicData uri="http://schemas.openxmlformats.org/drawingml/2006/picture">
                             <pic:pic xmlns:pic="http://schemas.openxmlformats.org/drawingml/2006/picture">
                               <pic:nvPicPr>
-                                <pic:cNvPr id="0" name="Picture 13" descr="file:/tmp/ViewElement__48qyMBVIEeetFdz5pzgWAw9284055356668358635.png"/>
+                                <pic:cNvPr id="0" name="Picture 13" descr="file:/tmp/ViewElement__48qyMBVIEeetFdz5pzgWAw10936545507214981461.png"/>
                                 <pic:cNvPicPr>
                                   <a:picLocks noChangeAspect="true"/>
                                 </pic:cNvPicPr>
@@ -4826,12 +4826,12 @@
                     <w:drawing>
                       <wp:inline distT="0" distR="0" distB="0" distL="0">
                         <wp:extent cx="203200" cy="177800"/>
-                        <wp:docPr id="14" name="Drawing 14" descr="file:/tmp/ViewElement__48qyMhVIEeetFdz5pzgWAw11074369002107164328.png"/>
+                        <wp:docPr id="14" name="Drawing 14" descr="file:/tmp/ViewElement__48qyMhVIEeetFdz5pzgWAw6233442653248553943.png"/>
                         <a:graphic xmlns:a="http://schemas.openxmlformats.org/drawingml/2006/main">
                           <a:graphicData uri="http://schemas.openxmlformats.org/drawingml/2006/picture">
                             <pic:pic xmlns:pic="http://schemas.openxmlformats.org/drawingml/2006/picture">
                               <pic:nvPicPr>
-                                <pic:cNvPr id="0" name="Picture 14" descr="file:/tmp/ViewElement__48qyMhVIEeetFdz5pzgWAw11074369002107164328.png"/>
+                                <pic:cNvPr id="0" name="Picture 14" descr="file:/tmp/ViewElement__48qyMhVIEeetFdz5pzgWAw6233442653248553943.png"/>
                                 <pic:cNvPicPr>
                                   <a:picLocks noChangeAspect="true"/>
                                 </pic:cNvPicPr>
@@ -4892,12 +4892,12 @@
                     <w:drawing>
                       <wp:inline distT="0" distR="0" distB="0" distL="0">
                         <wp:extent cx="203200" cy="190500"/>
-                        <wp:docPr id="15" name="Drawing 15" descr="file:/tmp/ViewElement__48qyNBVIEeetFdz5pzgWAw12236792972782619420.png"/>
+                        <wp:docPr id="15" name="Drawing 15" descr="file:/tmp/ViewElement__48qyNBVIEeetFdz5pzgWAw6130010655314272080.png"/>
                         <a:graphic xmlns:a="http://schemas.openxmlformats.org/drawingml/2006/main">
                           <a:graphicData uri="http://schemas.openxmlformats.org/drawingml/2006/picture">
                             <pic:pic xmlns:pic="http://schemas.openxmlformats.org/drawingml/2006/picture">
                               <pic:nvPicPr>
-                                <pic:cNvPr id="0" name="Picture 15" descr="file:/tmp/ViewElement__48qyNBVIEeetFdz5pzgWAw12236792972782619420.png"/>
+                                <pic:cNvPr id="0" name="Picture 15" descr="file:/tmp/ViewElement__48qyNBVIEeetFdz5pzgWAw6130010655314272080.png"/>
                                 <pic:cNvPicPr>
                                   <a:picLocks noChangeAspect="true"/>
                                 </pic:cNvPicPr>
@@ -4958,12 +4958,12 @@
                     <w:drawing>
                       <wp:inline distT="0" distR="0" distB="0" distL="0">
                         <wp:extent cx="203200" cy="190500"/>
-                        <wp:docPr id="16" name="Drawing 16" descr="file:/tmp/ViewElement__48qyOBVIEeetFdz5pzgWAw8266484586405218221.png"/>
+                        <wp:docPr id="16" name="Drawing 16" descr="file:/tmp/ViewElement__48qyOBVIEeetFdz5pzgWAw8503539331710507736.png"/>
                         <a:graphic xmlns:a="http://schemas.openxmlformats.org/drawingml/2006/main">
                           <a:graphicData uri="http://schemas.openxmlformats.org/drawingml/2006/picture">
                             <pic:pic xmlns:pic="http://schemas.openxmlformats.org/drawingml/2006/picture">
                               <pic:nvPicPr>
-                                <pic:cNvPr id="0" name="Picture 16" descr="file:/tmp/ViewElement__48qyOBVIEeetFdz5pzgWAw8266484586405218221.png"/>
+                                <pic:cNvPr id="0" name="Picture 16" descr="file:/tmp/ViewElement__48qyOBVIEeetFdz5pzgWAw8503539331710507736.png"/>
                                 <pic:cNvPicPr>
                                   <a:picLocks noChangeAspect="true"/>
                                 </pic:cNvPicPr>
@@ -5027,12 +5027,12 @@
               <w:drawing>
                 <wp:inline distT="0" distR="0" distB="0" distL="0">
                   <wp:extent cx="5080000" cy="3352800"/>
-                  <wp:docPr id="17" name="Drawing 17" descr="file:/tmp/CreateAccount%20View%20Container%20Mockup_copy-m2doc2267503602241754252.jpg"/>
+                  <wp:docPr id="17" name="Drawing 17" descr="file:/tmp/CreateAccount%20View%20Container%20Mockup_copy-m2doc14683597080336007001.jpg"/>
                   <a:graphic xmlns:a="http://schemas.openxmlformats.org/drawingml/2006/main">
                     <a:graphicData uri="http://schemas.openxmlformats.org/drawingml/2006/picture">
                       <pic:pic xmlns:pic="http://schemas.openxmlformats.org/drawingml/2006/picture">
                         <pic:nvPicPr>
-                          <pic:cNvPr id="0" name="Picture 17" descr="file:/tmp/CreateAccount%20View%20Container%20Mockup_copy-m2doc2267503602241754252.jpg"/>
+                          <pic:cNvPr id="0" name="Picture 17" descr="file:/tmp/CreateAccount%20View%20Container%20Mockup_copy-m2doc14683597080336007001.jpg"/>
                           <pic:cNvPicPr>
                             <a:picLocks noChangeAspect="true"/>
                           </pic:cNvPicPr>
@@ -7502,12 +7502,12 @@
                     <w:drawing>
                       <wp:inline distT="0" distR="0" distB="0" distL="0">
                         <wp:extent cx="203200" cy="203200"/>
-                        <wp:docPr id="18" name="Drawing 18" descr="file:/tmp/Package__48qyPBVIEeetFdz5pzgWAw13395403412411552954.png"/>
+                        <wp:docPr id="18" name="Drawing 18" descr="file:/tmp/Package__48qyPBVIEeetFdz5pzgWAw10973643604232243616.png"/>
                         <a:graphic xmlns:a="http://schemas.openxmlformats.org/drawingml/2006/main">
                           <a:graphicData uri="http://schemas.openxmlformats.org/drawingml/2006/picture">
                             <pic:pic xmlns:pic="http://schemas.openxmlformats.org/drawingml/2006/picture">
                               <pic:nvPicPr>
-                                <pic:cNvPr id="0" name="Picture 18" descr="file:/tmp/Package__48qyPBVIEeetFdz5pzgWAw13395403412411552954.png"/>
+                                <pic:cNvPr id="0" name="Picture 18" descr="file:/tmp/Package__48qyPBVIEeetFdz5pzgWAw10973643604232243616.png"/>
                                 <pic:cNvPicPr>
                                   <a:picLocks noChangeAspect="true"/>
                                 </pic:cNvPicPr>
@@ -7568,12 +7568,12 @@
                     <w:drawing>
                       <wp:inline distT="0" distR="0" distB="0" distL="0">
                         <wp:extent cx="203200" cy="203200"/>
-                        <wp:docPr id="19" name="Drawing 19" descr="file:/tmp/ViewContainer__48vDrhVIEeetFdz5pzgWAw6882980916647365096.png"/>
+                        <wp:docPr id="19" name="Drawing 19" descr="file:/tmp/ViewContainer__48vDrhVIEeetFdz5pzgWAw10126953288054090071.png"/>
                         <a:graphic xmlns:a="http://schemas.openxmlformats.org/drawingml/2006/main">
                           <a:graphicData uri="http://schemas.openxmlformats.org/drawingml/2006/picture">
                             <pic:pic xmlns:pic="http://schemas.openxmlformats.org/drawingml/2006/picture">
                               <pic:nvPicPr>
-                                <pic:cNvPr id="0" name="Picture 19" descr="file:/tmp/ViewContainer__48vDrhVIEeetFdz5pzgWAw6882980916647365096.png"/>
+                                <pic:cNvPr id="0" name="Picture 19" descr="file:/tmp/ViewContainer__48vDrhVIEeetFdz5pzgWAw10126953288054090071.png"/>
                                 <pic:cNvPicPr>
                                   <a:picLocks noChangeAspect="true"/>
                                 </pic:cNvPicPr>
@@ -7634,12 +7634,12 @@
                     <w:drawing>
                       <wp:inline distT="0" distR="0" distB="0" distL="0">
                         <wp:extent cx="203200" cy="203200"/>
-                        <wp:docPr id="20" name="Drawing 20" descr="file:/tmp/ViewContainer__48vDwBVIEeetFdz5pzgWAw16200225902572293743.png"/>
+                        <wp:docPr id="20" name="Drawing 20" descr="file:/tmp/ViewContainer__48vDwBVIEeetFdz5pzgWAw4740858970535124377.png"/>
                         <a:graphic xmlns:a="http://schemas.openxmlformats.org/drawingml/2006/main">
                           <a:graphicData uri="http://schemas.openxmlformats.org/drawingml/2006/picture">
                             <pic:pic xmlns:pic="http://schemas.openxmlformats.org/drawingml/2006/picture">
                               <pic:nvPicPr>
-                                <pic:cNvPr id="0" name="Picture 20" descr="file:/tmp/ViewContainer__48vDwBVIEeetFdz5pzgWAw16200225902572293743.png"/>
+                                <pic:cNvPr id="0" name="Picture 20" descr="file:/tmp/ViewContainer__48vDwBVIEeetFdz5pzgWAw4740858970535124377.png"/>
                                 <pic:cNvPicPr>
                                   <a:picLocks noChangeAspect="true"/>
                                 </pic:cNvPicPr>
@@ -7904,12 +7904,12 @@
                     <w:drawing>
                       <wp:inline distT="0" distR="0" distB="0" distL="0">
                         <wp:extent cx="203200" cy="203200"/>
-                        <wp:docPr id="21" name="Drawing 21" descr="file:/tmp/ViewContainer__48vDrhVIEeetFdz5pzgWAw9284359713619175018.png"/>
+                        <wp:docPr id="21" name="Drawing 21" descr="file:/tmp/ViewContainer__48vDrhVIEeetFdz5pzgWAw14525619054597928344.png"/>
                         <a:graphic xmlns:a="http://schemas.openxmlformats.org/drawingml/2006/main">
                           <a:graphicData uri="http://schemas.openxmlformats.org/drawingml/2006/picture">
                             <pic:pic xmlns:pic="http://schemas.openxmlformats.org/drawingml/2006/picture">
                               <pic:nvPicPr>
-                                <pic:cNvPr id="0" name="Picture 21" descr="file:/tmp/ViewContainer__48vDrhVIEeetFdz5pzgWAw9284359713619175018.png"/>
+                                <pic:cNvPr id="0" name="Picture 21" descr="file:/tmp/ViewContainer__48vDrhVIEeetFdz5pzgWAw14525619054597928344.png"/>
                                 <pic:cNvPicPr>
                                   <a:picLocks noChangeAspect="true"/>
                                 </pic:cNvPicPr>
@@ -7970,12 +7970,12 @@
                     <w:drawing>
                       <wp:inline distT="0" distR="0" distB="0" distL="0">
                         <wp:extent cx="203200" cy="177800"/>
-                        <wp:docPr id="22" name="Drawing 22" descr="file:/tmp/ViewElement__48vDsBVIEeetFdz5pzgWAw708219282932304098.png"/>
+                        <wp:docPr id="22" name="Drawing 22" descr="file:/tmp/ViewElement__48vDsBVIEeetFdz5pzgWAw18095312493577764463.png"/>
                         <a:graphic xmlns:a="http://schemas.openxmlformats.org/drawingml/2006/main">
                           <a:graphicData uri="http://schemas.openxmlformats.org/drawingml/2006/picture">
                             <pic:pic xmlns:pic="http://schemas.openxmlformats.org/drawingml/2006/picture">
                               <pic:nvPicPr>
-                                <pic:cNvPr id="0" name="Picture 22" descr="file:/tmp/ViewElement__48vDsBVIEeetFdz5pzgWAw708219282932304098.png"/>
+                                <pic:cNvPr id="0" name="Picture 22" descr="file:/tmp/ViewElement__48vDsBVIEeetFdz5pzgWAw18095312493577764463.png"/>
                                 <pic:cNvPicPr>
                                   <a:picLocks noChangeAspect="true"/>
                                 </pic:cNvPicPr>
@@ -8036,12 +8036,12 @@
                     <w:drawing>
                       <wp:inline distT="0" distR="0" distB="0" distL="0">
                         <wp:extent cx="203200" cy="203200"/>
-                        <wp:docPr id="23" name="Drawing 23" descr="file:/tmp/ViewElement__48vDshVIEeetFdz5pzgWAw1425554013468132886.png"/>
+                        <wp:docPr id="23" name="Drawing 23" descr="file:/tmp/ViewElement__48vDshVIEeetFdz5pzgWAw17964709443842831163.png"/>
                         <a:graphic xmlns:a="http://schemas.openxmlformats.org/drawingml/2006/main">
                           <a:graphicData uri="http://schemas.openxmlformats.org/drawingml/2006/picture">
                             <pic:pic xmlns:pic="http://schemas.openxmlformats.org/drawingml/2006/picture">
                               <pic:nvPicPr>
-                                <pic:cNvPr id="0" name="Picture 23" descr="file:/tmp/ViewElement__48vDshVIEeetFdz5pzgWAw1425554013468132886.png"/>
+                                <pic:cNvPr id="0" name="Picture 23" descr="file:/tmp/ViewElement__48vDshVIEeetFdz5pzgWAw17964709443842831163.png"/>
                                 <pic:cNvPicPr>
                                   <a:picLocks noChangeAspect="true"/>
                                 </pic:cNvPicPr>
@@ -8102,12 +8102,12 @@
                     <w:drawing>
                       <wp:inline distT="0" distR="0" distB="0" distL="0">
                         <wp:extent cx="203200" cy="190500"/>
-                        <wp:docPr id="24" name="Drawing 24" descr="file:/tmp/ViewElement__48vDtBVIEeetFdz5pzgWAw17130361638910614778.png"/>
+                        <wp:docPr id="24" name="Drawing 24" descr="file:/tmp/ViewElement__48vDtBVIEeetFdz5pzgWAw4673349797653597145.png"/>
                         <a:graphic xmlns:a="http://schemas.openxmlformats.org/drawingml/2006/main">
                           <a:graphicData uri="http://schemas.openxmlformats.org/drawingml/2006/picture">
                             <pic:pic xmlns:pic="http://schemas.openxmlformats.org/drawingml/2006/picture">
                               <pic:nvPicPr>
-                                <pic:cNvPr id="0" name="Picture 24" descr="file:/tmp/ViewElement__48vDtBVIEeetFdz5pzgWAw17130361638910614778.png"/>
+                                <pic:cNvPr id="0" name="Picture 24" descr="file:/tmp/ViewElement__48vDtBVIEeetFdz5pzgWAw4673349797653597145.png"/>
                                 <pic:cNvPicPr>
                                   <a:picLocks noChangeAspect="true"/>
                                 </pic:cNvPicPr>
@@ -8168,12 +8168,12 @@
                     <w:drawing>
                       <wp:inline distT="0" distR="0" distB="0" distL="0">
                         <wp:extent cx="203200" cy="190500"/>
-                        <wp:docPr id="25" name="Drawing 25" descr="file:/tmp/ViewElement__48vDuBVIEeetFdz5pzgWAw203645879993452253.png"/>
+                        <wp:docPr id="25" name="Drawing 25" descr="file:/tmp/ViewElement__48vDuBVIEeetFdz5pzgWAw494295537892437609.png"/>
                         <a:graphic xmlns:a="http://schemas.openxmlformats.org/drawingml/2006/main">
                           <a:graphicData uri="http://schemas.openxmlformats.org/drawingml/2006/picture">
                             <pic:pic xmlns:pic="http://schemas.openxmlformats.org/drawingml/2006/picture">
                               <pic:nvPicPr>
-                                <pic:cNvPr id="0" name="Picture 25" descr="file:/tmp/ViewElement__48vDuBVIEeetFdz5pzgWAw203645879993452253.png"/>
+                                <pic:cNvPr id="0" name="Picture 25" descr="file:/tmp/ViewElement__48vDuBVIEeetFdz5pzgWAw494295537892437609.png"/>
                                 <pic:cNvPicPr>
                                   <a:picLocks noChangeAspect="true"/>
                                 </pic:cNvPicPr>
@@ -8234,12 +8234,12 @@
                     <w:drawing>
                       <wp:inline distT="0" distR="0" distB="0" distL="0">
                         <wp:extent cx="203200" cy="177800"/>
-                        <wp:docPr id="26" name="Drawing 26" descr="file:/tmp/ViewElement__48vDvBVIEeetFdz5pzgWAw10266053166182362288.png"/>
+                        <wp:docPr id="26" name="Drawing 26" descr="file:/tmp/ViewElement__48vDvBVIEeetFdz5pzgWAw11034191978510554733.png"/>
                         <a:graphic xmlns:a="http://schemas.openxmlformats.org/drawingml/2006/main">
                           <a:graphicData uri="http://schemas.openxmlformats.org/drawingml/2006/picture">
                             <pic:pic xmlns:pic="http://schemas.openxmlformats.org/drawingml/2006/picture">
                               <pic:nvPicPr>
-                                <pic:cNvPr id="0" name="Picture 26" descr="file:/tmp/ViewElement__48vDvBVIEeetFdz5pzgWAw10266053166182362288.png"/>
+                                <pic:cNvPr id="0" name="Picture 26" descr="file:/tmp/ViewElement__48vDvBVIEeetFdz5pzgWAw11034191978510554733.png"/>
                                 <pic:cNvPicPr>
                                   <a:picLocks noChangeAspect="true"/>
                                 </pic:cNvPicPr>
@@ -10231,12 +10231,12 @@
                     <w:drawing>
                       <wp:inline distT="0" distR="0" distB="0" distL="0">
                         <wp:extent cx="203200" cy="203200"/>
-                        <wp:docPr id="27" name="Drawing 27" descr="file:/tmp/ViewContainer__48vDwBVIEeetFdz5pzgWAw1584286470530454968.png"/>
+                        <wp:docPr id="27" name="Drawing 27" descr="file:/tmp/ViewContainer__48vDwBVIEeetFdz5pzgWAw6483459106858403958.png"/>
                         <a:graphic xmlns:a="http://schemas.openxmlformats.org/drawingml/2006/main">
                           <a:graphicData uri="http://schemas.openxmlformats.org/drawingml/2006/picture">
                             <pic:pic xmlns:pic="http://schemas.openxmlformats.org/drawingml/2006/picture">
                               <pic:nvPicPr>
-                                <pic:cNvPr id="0" name="Picture 27" descr="file:/tmp/ViewContainer__48vDwBVIEeetFdz5pzgWAw1584286470530454968.png"/>
+                                <pic:cNvPr id="0" name="Picture 27" descr="file:/tmp/ViewContainer__48vDwBVIEeetFdz5pzgWAw6483459106858403958.png"/>
                                 <pic:cNvPicPr>
                                   <a:picLocks noChangeAspect="true"/>
                                 </pic:cNvPicPr>
@@ -10297,12 +10297,12 @@
                     <w:drawing>
                       <wp:inline distT="0" distR="0" distB="0" distL="0">
                         <wp:extent cx="203200" cy="177800"/>
-                        <wp:docPr id="28" name="Drawing 28" descr="file:/tmp/ViewElement__48vDwhVIEeetFdz5pzgWAw5525609072028119727.png"/>
+                        <wp:docPr id="28" name="Drawing 28" descr="file:/tmp/ViewElement__48vDwhVIEeetFdz5pzgWAw17942735946799496010.png"/>
                         <a:graphic xmlns:a="http://schemas.openxmlformats.org/drawingml/2006/main">
                           <a:graphicData uri="http://schemas.openxmlformats.org/drawingml/2006/picture">
                             <pic:pic xmlns:pic="http://schemas.openxmlformats.org/drawingml/2006/picture">
                               <pic:nvPicPr>
-                                <pic:cNvPr id="0" name="Picture 28" descr="file:/tmp/ViewElement__48vDwhVIEeetFdz5pzgWAw5525609072028119727.png"/>
+                                <pic:cNvPr id="0" name="Picture 28" descr="file:/tmp/ViewElement__48vDwhVIEeetFdz5pzgWAw17942735946799496010.png"/>
                                 <pic:cNvPicPr>
                                   <a:picLocks noChangeAspect="true"/>
                                 </pic:cNvPicPr>
@@ -10363,12 +10363,12 @@
                     <w:drawing>
                       <wp:inline distT="0" distR="0" distB="0" distL="0">
                         <wp:extent cx="203200" cy="177800"/>
-                        <wp:docPr id="29" name="Drawing 29" descr="file:/tmp/ViewElement__48vDxBVIEeetFdz5pzgWAw18029360891344169267.png"/>
+                        <wp:docPr id="29" name="Drawing 29" descr="file:/tmp/ViewElement__48vDxBVIEeetFdz5pzgWAw6408172130328590474.png"/>
                         <a:graphic xmlns:a="http://schemas.openxmlformats.org/drawingml/2006/main">
                           <a:graphicData uri="http://schemas.openxmlformats.org/drawingml/2006/picture">
                             <pic:pic xmlns:pic="http://schemas.openxmlformats.org/drawingml/2006/picture">
                               <pic:nvPicPr>
-                                <pic:cNvPr id="0" name="Picture 29" descr="file:/tmp/ViewElement__48vDxBVIEeetFdz5pzgWAw18029360891344169267.png"/>
+                                <pic:cNvPr id="0" name="Picture 29" descr="file:/tmp/ViewElement__48vDxBVIEeetFdz5pzgWAw6408172130328590474.png"/>
                                 <pic:cNvPicPr>
                                   <a:picLocks noChangeAspect="true"/>
                                 </pic:cNvPicPr>
@@ -10429,12 +10429,12 @@
                     <w:drawing>
                       <wp:inline distT="0" distR="0" distB="0" distL="0">
                         <wp:extent cx="203200" cy="177800"/>
-                        <wp:docPr id="30" name="Drawing 30" descr="file:/tmp/ViewElement__48vDxhVIEeetFdz5pzgWAw277299083906408100.png"/>
+                        <wp:docPr id="30" name="Drawing 30" descr="file:/tmp/ViewElement__48vDxhVIEeetFdz5pzgWAw7334121838292723742.png"/>
                         <a:graphic xmlns:a="http://schemas.openxmlformats.org/drawingml/2006/main">
                           <a:graphicData uri="http://schemas.openxmlformats.org/drawingml/2006/picture">
                             <pic:pic xmlns:pic="http://schemas.openxmlformats.org/drawingml/2006/picture">
                               <pic:nvPicPr>
-                                <pic:cNvPr id="0" name="Picture 30" descr="file:/tmp/ViewElement__48vDxhVIEeetFdz5pzgWAw277299083906408100.png"/>
+                                <pic:cNvPr id="0" name="Picture 30" descr="file:/tmp/ViewElement__48vDxhVIEeetFdz5pzgWAw7334121838292723742.png"/>
                                 <pic:cNvPicPr>
                                   <a:picLocks noChangeAspect="true"/>
                                 </pic:cNvPicPr>
@@ -10495,12 +10495,12 @@
                     <w:drawing>
                       <wp:inline distT="0" distR="0" distB="0" distL="0">
                         <wp:extent cx="203200" cy="190500"/>
-                        <wp:docPr id="31" name="Drawing 31" descr="file:/tmp/ViewElement__48vDyBVIEeetFdz5pzgWAw804693226131493948.png"/>
+                        <wp:docPr id="31" name="Drawing 31" descr="file:/tmp/ViewElement__48vDyBVIEeetFdz5pzgWAw7581475522100656109.png"/>
                         <a:graphic xmlns:a="http://schemas.openxmlformats.org/drawingml/2006/main">
                           <a:graphicData uri="http://schemas.openxmlformats.org/drawingml/2006/picture">
                             <pic:pic xmlns:pic="http://schemas.openxmlformats.org/drawingml/2006/picture">
                               <pic:nvPicPr>
-                                <pic:cNvPr id="0" name="Picture 31" descr="file:/tmp/ViewElement__48vDyBVIEeetFdz5pzgWAw804693226131493948.png"/>
+                                <pic:cNvPr id="0" name="Picture 31" descr="file:/tmp/ViewElement__48vDyBVIEeetFdz5pzgWAw7581475522100656109.png"/>
                                 <pic:cNvPicPr>
                                   <a:picLocks noChangeAspect="true"/>
                                 </pic:cNvPicPr>
@@ -10561,12 +10561,12 @@
                     <w:drawing>
                       <wp:inline distT="0" distR="0" distB="0" distL="0">
                         <wp:extent cx="203200" cy="190500"/>
-                        <wp:docPr id="32" name="Drawing 32" descr="file:/tmp/ViewElement__48vDzBVIEeetFdz5pzgWAw9882599102218929314.png"/>
+                        <wp:docPr id="32" name="Drawing 32" descr="file:/tmp/ViewElement__48vDzBVIEeetFdz5pzgWAw15347975106137265489.png"/>
                         <a:graphic xmlns:a="http://schemas.openxmlformats.org/drawingml/2006/main">
                           <a:graphicData uri="http://schemas.openxmlformats.org/drawingml/2006/picture">
                             <pic:pic xmlns:pic="http://schemas.openxmlformats.org/drawingml/2006/picture">
                               <pic:nvPicPr>
-                                <pic:cNvPr id="0" name="Picture 32" descr="file:/tmp/ViewElement__48vDzBVIEeetFdz5pzgWAw9882599102218929314.png"/>
+                                <pic:cNvPr id="0" name="Picture 32" descr="file:/tmp/ViewElement__48vDzBVIEeetFdz5pzgWAw15347975106137265489.png"/>
                                 <pic:cNvPicPr>
                                   <a:picLocks noChangeAspect="true"/>
                                 </pic:cNvPicPr>
@@ -12911,64 +12911,6 @@
       </w:r>
     </w:p>
     <w:p>
-      <w:r>
-        <w:t/>
-        <w:drawing>
-          <wp:inline distT="0" distR="0" distB="0" distL="0">
-            <wp:extent cx="5080000" cy="2222500"/>
-            <wp:docPr id="33" name="Drawing 33" descr="file:/tmp/E-BookStore%20Package%20Diagram_copy-m2doc1634877923024441195.jpg"/>
-            <a:graphic xmlns:a="http://schemas.openxmlformats.org/drawingml/2006/main">
-              <a:graphicData uri="http://schemas.openxmlformats.org/drawingml/2006/picture">
-                <pic:pic xmlns:pic="http://schemas.openxmlformats.org/drawingml/2006/picture">
-                  <pic:nvPicPr>
-                    <pic:cNvPr id="0" name="Picture 33" descr="file:/tmp/E-BookStore%20Package%20Diagram_copy-m2doc1634877923024441195.jpg"/>
-                    <pic:cNvPicPr>
-                      <a:picLocks noChangeAspect="true"/>
-                    </pic:cNvPicPr>
-                  </pic:nvPicPr>
-                  <pic:blipFill>
-                    <a:blip r:embed="rId24"/>
-                    <a:stretch>
-                      <a:fillRect/>
-                    </a:stretch>
-                  </pic:blipFill>
-                  <pic:spPr>
-                    <a:xfrm>
-                      <a:off x="0" y="0"/>
-                      <a:ext cx="5080000" cy="2222500"/>
-                    </a:xfrm>
-                    <a:prstGeom prst="rect">
-                      <a:avLst/>
-                    </a:prstGeom>
-                  </pic:spPr>
-                </pic:pic>
-              </a:graphicData>
-            </a:graphic>
-          </wp:inline>
-        </w:drawing>
-      </w:r>
-    </w:p>
-    <w:p>
-      <w:pPr>
-        <w:jc w:val="center"/>
-      </w:pPr>
-      <w:r>
-        <w:t>[</w:t>
-      </w:r>
-      <w:r>
-        <w:t xml:space="preserve"> </w:t>
-      </w:r>
-      <w:r>
-        <w:t>E-BookStore Package Diagram</w:t>
-      </w:r>
-      <w:r>
-        <w:t xml:space="preserve"> </w:t>
-      </w:r>
-      <w:r>
-        <w:t>]</w:t>
-      </w:r>
-    </w:p>
-    <w:p>
       <w:pPr>
         <w:pStyle w:val="Titre3"/>
       </w:pPr>
@@ -13099,64 +13041,6 @@
       </w:r>
       <w:r>
         <w:t>graphique</w:t>
-      </w:r>
-    </w:p>
-    <w:p>
-      <w:r>
-        <w:t/>
-        <w:drawing>
-          <wp:inline distT="0" distR="0" distB="0" distL="0">
-            <wp:extent cx="5080000" cy="2616200"/>
-            <wp:docPr id="34" name="Drawing 34" descr="file:/tmp/Main%20Flow%20Diagram_copy-m2doc12156465900785840292.jpg"/>
-            <a:graphic xmlns:a="http://schemas.openxmlformats.org/drawingml/2006/main">
-              <a:graphicData uri="http://schemas.openxmlformats.org/drawingml/2006/picture">
-                <pic:pic xmlns:pic="http://schemas.openxmlformats.org/drawingml/2006/picture">
-                  <pic:nvPicPr>
-                    <pic:cNvPr id="0" name="Picture 34" descr="file:/tmp/Main%20Flow%20Diagram_copy-m2doc12156465900785840292.jpg"/>
-                    <pic:cNvPicPr>
-                      <a:picLocks noChangeAspect="true"/>
-                    </pic:cNvPicPr>
-                  </pic:nvPicPr>
-                  <pic:blipFill>
-                    <a:blip r:embed="rId25"/>
-                    <a:stretch>
-                      <a:fillRect/>
-                    </a:stretch>
-                  </pic:blipFill>
-                  <pic:spPr>
-                    <a:xfrm>
-                      <a:off x="0" y="0"/>
-                      <a:ext cx="5080000" cy="2616200"/>
-                    </a:xfrm>
-                    <a:prstGeom prst="rect">
-                      <a:avLst/>
-                    </a:prstGeom>
-                  </pic:spPr>
-                </pic:pic>
-              </a:graphicData>
-            </a:graphic>
-          </wp:inline>
-        </w:drawing>
-      </w:r>
-    </w:p>
-    <w:p>
-      <w:pPr>
-        <w:jc w:val="center"/>
-      </w:pPr>
-      <w:r>
-        <w:t>[</w:t>
-      </w:r>
-      <w:r>
-        <w:t xml:space="preserve"> </w:t>
-      </w:r>
-      <w:r>
-        <w:t>Main Flow Diagram</w:t>
-      </w:r>
-      <w:r>
-        <w:t xml:space="preserve"> </w:t>
-      </w:r>
-      <w:r>
-        <w:t>]</w:t>
       </w:r>
     </w:p>
     <w:p>
@@ -18840,64 +18724,6 @@
       </w:r>
     </w:p>
     <w:p>
-      <w:r>
-        <w:t/>
-        <w:drawing>
-          <wp:inline distT="0" distR="0" distB="0" distL="0">
-            <wp:extent cx="5080000" cy="4775200"/>
-            <wp:docPr id="35" name="Drawing 35" descr="file:/tmp/Checkout%20Flow%20Diagram_copy-m2doc694645564694020474.jpg"/>
-            <a:graphic xmlns:a="http://schemas.openxmlformats.org/drawingml/2006/main">
-              <a:graphicData uri="http://schemas.openxmlformats.org/drawingml/2006/picture">
-                <pic:pic xmlns:pic="http://schemas.openxmlformats.org/drawingml/2006/picture">
-                  <pic:nvPicPr>
-                    <pic:cNvPr id="0" name="Picture 35" descr="file:/tmp/Checkout%20Flow%20Diagram_copy-m2doc694645564694020474.jpg"/>
-                    <pic:cNvPicPr>
-                      <a:picLocks noChangeAspect="true"/>
-                    </pic:cNvPicPr>
-                  </pic:nvPicPr>
-                  <pic:blipFill>
-                    <a:blip r:embed="rId26"/>
-                    <a:stretch>
-                      <a:fillRect/>
-                    </a:stretch>
-                  </pic:blipFill>
-                  <pic:spPr>
-                    <a:xfrm>
-                      <a:off x="0" y="0"/>
-                      <a:ext cx="5080000" cy="4775200"/>
-                    </a:xfrm>
-                    <a:prstGeom prst="rect">
-                      <a:avLst/>
-                    </a:prstGeom>
-                  </pic:spPr>
-                </pic:pic>
-              </a:graphicData>
-            </a:graphic>
-          </wp:inline>
-        </w:drawing>
-      </w:r>
-    </w:p>
-    <w:p>
-      <w:pPr>
-        <w:jc w:val="center"/>
-      </w:pPr>
-      <w:r>
-        <w:t>[</w:t>
-      </w:r>
-      <w:r>
-        <w:t xml:space="preserve"> </w:t>
-      </w:r>
-      <w:r>
-        <w:t>Checkout Flow Diagram</w:t>
-      </w:r>
-      <w:r>
-        <w:t xml:space="preserve"> </w:t>
-      </w:r>
-      <w:r>
-        <w:t>]</w:t>
-      </w:r>
-    </w:p>
-    <w:p>
       <w:pPr>
         <w:pStyle w:val="Titre5"/>
       </w:pPr>
@@ -23734,12 +23560,12 @@
               <w:drawing>
                 <wp:inline distT="0" distR="0" distB="0" distL="0">
                   <wp:extent cx="203200" cy="203200"/>
-                  <wp:docPr id="36" name="Drawing 36" descr="file:/tmp/ViewContainer__48gaJBVIEeetFdz5pzgWAw5047159628400234176.png"/>
+                  <wp:docPr id="33" name="Drawing 33" descr="file:/tmp/ViewContainer__48gaJBVIEeetFdz5pzgWAw221811684208453209.png"/>
                   <a:graphic xmlns:a="http://schemas.openxmlformats.org/drawingml/2006/main">
                     <a:graphicData uri="http://schemas.openxmlformats.org/drawingml/2006/picture">
                       <pic:pic xmlns:pic="http://schemas.openxmlformats.org/drawingml/2006/picture">
                         <pic:nvPicPr>
-                          <pic:cNvPr id="0" name="Picture 36" descr="file:/tmp/ViewContainer__48gaJBVIEeetFdz5pzgWAw5047159628400234176.png"/>
+                          <pic:cNvPr id="0" name="Picture 33" descr="file:/tmp/ViewContainer__48gaJBVIEeetFdz5pzgWAw221811684208453209.png"/>
                           <pic:cNvPicPr>
                             <a:picLocks noChangeAspect="true"/>
                           </pic:cNvPicPr>
@@ -23794,12 +23620,12 @@
               <w:drawing>
                 <wp:inline distT="0" distR="0" distB="0" distL="0">
                   <wp:extent cx="203200" cy="203200"/>
-                  <wp:docPr id="37" name="Drawing 37" descr="file:/tmp/ViewContainer__48jdcBVIEeetFdz5pzgWAw13163865202090123174.png"/>
+                  <wp:docPr id="34" name="Drawing 34" descr="file:/tmp/ViewContainer__48jdcBVIEeetFdz5pzgWAw10607945995577363002.png"/>
                   <a:graphic xmlns:a="http://schemas.openxmlformats.org/drawingml/2006/main">
                     <a:graphicData uri="http://schemas.openxmlformats.org/drawingml/2006/picture">
                       <pic:pic xmlns:pic="http://schemas.openxmlformats.org/drawingml/2006/picture">
                         <pic:nvPicPr>
-                          <pic:cNvPr id="0" name="Picture 37" descr="file:/tmp/ViewContainer__48jdcBVIEeetFdz5pzgWAw13163865202090123174.png"/>
+                          <pic:cNvPr id="0" name="Picture 34" descr="file:/tmp/ViewContainer__48jdcBVIEeetFdz5pzgWAw10607945995577363002.png"/>
                           <pic:cNvPicPr>
                             <a:picLocks noChangeAspect="true"/>
                           </pic:cNvPicPr>
@@ -23854,12 +23680,12 @@
               <w:drawing>
                 <wp:inline distT="0" distR="0" distB="0" distL="0">
                   <wp:extent cx="203200" cy="203200"/>
-                  <wp:docPr id="38" name="Drawing 38" descr="file:/tmp/ViewContainer__48qLIBVIEeetFdz5pzgWAw17851142273170902787.png"/>
+                  <wp:docPr id="35" name="Drawing 35" descr="file:/tmp/ViewContainer__48qLIBVIEeetFdz5pzgWAw18407029140651585153.png"/>
                   <a:graphic xmlns:a="http://schemas.openxmlformats.org/drawingml/2006/main">
                     <a:graphicData uri="http://schemas.openxmlformats.org/drawingml/2006/picture">
                       <pic:pic xmlns:pic="http://schemas.openxmlformats.org/drawingml/2006/picture">
                         <pic:nvPicPr>
-                          <pic:cNvPr id="0" name="Picture 38" descr="file:/tmp/ViewContainer__48qLIBVIEeetFdz5pzgWAw17851142273170902787.png"/>
+                          <pic:cNvPr id="0" name="Picture 35" descr="file:/tmp/ViewContainer__48qLIBVIEeetFdz5pzgWAw18407029140651585153.png"/>
                           <pic:cNvPicPr>
                             <a:picLocks noChangeAspect="true"/>
                           </pic:cNvPicPr>
@@ -23914,12 +23740,12 @@
               <w:drawing>
                 <wp:inline distT="0" distR="0" distB="0" distL="0">
                   <wp:extent cx="203200" cy="203200"/>
-                  <wp:docPr id="39" name="Drawing 39" descr="file:/tmp/ViewContainer__48qLLxVIEeetFdz5pzgWAw17389587905943173792.png"/>
+                  <wp:docPr id="36" name="Drawing 36" descr="file:/tmp/ViewContainer__48qLLxVIEeetFdz5pzgWAw367941924463672082.png"/>
                   <a:graphic xmlns:a="http://schemas.openxmlformats.org/drawingml/2006/main">
                     <a:graphicData uri="http://schemas.openxmlformats.org/drawingml/2006/picture">
                       <pic:pic xmlns:pic="http://schemas.openxmlformats.org/drawingml/2006/picture">
                         <pic:nvPicPr>
-                          <pic:cNvPr id="0" name="Picture 39" descr="file:/tmp/ViewContainer__48qLLxVIEeetFdz5pzgWAw17389587905943173792.png"/>
+                          <pic:cNvPr id="0" name="Picture 36" descr="file:/tmp/ViewContainer__48qLLxVIEeetFdz5pzgWAw367941924463672082.png"/>
                           <pic:cNvPicPr>
                             <a:picLocks noChangeAspect="true"/>
                           </pic:cNvPicPr>
@@ -23974,12 +23800,12 @@
               <w:drawing>
                 <wp:inline distT="0" distR="0" distB="0" distL="0">
                   <wp:extent cx="203200" cy="177800"/>
-                  <wp:docPr id="40" name="Drawing 40" descr="file:/tmp/ViewElement__48qLLBVIEeetFdz5pzgWAw16517274650110918812.png"/>
+                  <wp:docPr id="37" name="Drawing 37" descr="file:/tmp/ViewElement__48qLLBVIEeetFdz5pzgWAw877308616122761178.png"/>
                   <a:graphic xmlns:a="http://schemas.openxmlformats.org/drawingml/2006/main">
                     <a:graphicData uri="http://schemas.openxmlformats.org/drawingml/2006/picture">
                       <pic:pic xmlns:pic="http://schemas.openxmlformats.org/drawingml/2006/picture">
                         <pic:nvPicPr>
-                          <pic:cNvPr id="0" name="Picture 40" descr="file:/tmp/ViewElement__48qLLBVIEeetFdz5pzgWAw16517274650110918812.png"/>
+                          <pic:cNvPr id="0" name="Picture 37" descr="file:/tmp/ViewElement__48qLLBVIEeetFdz5pzgWAw877308616122761178.png"/>
                           <pic:cNvPicPr>
                             <a:picLocks noChangeAspect="true"/>
                           </pic:cNvPicPr>
@@ -24081,12 +23907,12 @@
               <w:drawing>
                 <wp:inline distT="0" distR="0" distB="0" distL="0">
                   <wp:extent cx="203200" cy="203200"/>
-                  <wp:docPr id="41" name="Drawing 41" descr="file:/tmp/ViewContainer__48qLRRVIEeetFdz5pzgWAw9038494847912462044.png"/>
+                  <wp:docPr id="38" name="Drawing 38" descr="file:/tmp/ViewContainer__48qLRRVIEeetFdz5pzgWAw18348046853079553969.png"/>
                   <a:graphic xmlns:a="http://schemas.openxmlformats.org/drawingml/2006/main">
                     <a:graphicData uri="http://schemas.openxmlformats.org/drawingml/2006/picture">
                       <pic:pic xmlns:pic="http://schemas.openxmlformats.org/drawingml/2006/picture">
                         <pic:nvPicPr>
-                          <pic:cNvPr id="0" name="Picture 41" descr="file:/tmp/ViewContainer__48qLRRVIEeetFdz5pzgWAw9038494847912462044.png"/>
+                          <pic:cNvPr id="0" name="Picture 38" descr="file:/tmp/ViewContainer__48qLRRVIEeetFdz5pzgWAw18348046853079553969.png"/>
                           <pic:cNvPicPr>
                             <a:picLocks noChangeAspect="true"/>
                           </pic:cNvPicPr>
@@ -24141,12 +23967,12 @@
               <w:drawing>
                 <wp:inline distT="0" distR="0" distB="0" distL="0">
                   <wp:extent cx="203200" cy="177800"/>
-                  <wp:docPr id="42" name="Drawing 42" descr="file:/tmp/ViewElement__48qLRxVIEeetFdz5pzgWAw3226798045479099410.png"/>
+                  <wp:docPr id="39" name="Drawing 39" descr="file:/tmp/ViewElement__48qLRxVIEeetFdz5pzgWAw10360116259014725885.png"/>
                   <a:graphic xmlns:a="http://schemas.openxmlformats.org/drawingml/2006/main">
                     <a:graphicData uri="http://schemas.openxmlformats.org/drawingml/2006/picture">
                       <pic:pic xmlns:pic="http://schemas.openxmlformats.org/drawingml/2006/picture">
                         <pic:nvPicPr>
-                          <pic:cNvPr id="0" name="Picture 42" descr="file:/tmp/ViewElement__48qLRxVIEeetFdz5pzgWAw3226798045479099410.png"/>
+                          <pic:cNvPr id="0" name="Picture 39" descr="file:/tmp/ViewElement__48qLRxVIEeetFdz5pzgWAw10360116259014725885.png"/>
                           <pic:cNvPicPr>
                             <a:picLocks noChangeAspect="true"/>
                           </pic:cNvPicPr>
@@ -24201,12 +24027,12 @@
               <w:drawing>
                 <wp:inline distT="0" distR="0" distB="0" distL="0">
                   <wp:extent cx="203200" cy="203200"/>
-                  <wp:docPr id="43" name="Drawing 43" descr="file:/tmp/ViewElement__48qyMBVIEeetFdz5pzgWAw11165425737756680278.png"/>
+                  <wp:docPr id="40" name="Drawing 40" descr="file:/tmp/ViewElement__48qyMBVIEeetFdz5pzgWAw3010656132622088365.png"/>
                   <a:graphic xmlns:a="http://schemas.openxmlformats.org/drawingml/2006/main">
                     <a:graphicData uri="http://schemas.openxmlformats.org/drawingml/2006/picture">
                       <pic:pic xmlns:pic="http://schemas.openxmlformats.org/drawingml/2006/picture">
                         <pic:nvPicPr>
-                          <pic:cNvPr id="0" name="Picture 43" descr="file:/tmp/ViewElement__48qyMBVIEeetFdz5pzgWAw11165425737756680278.png"/>
+                          <pic:cNvPr id="0" name="Picture 40" descr="file:/tmp/ViewElement__48qyMBVIEeetFdz5pzgWAw3010656132622088365.png"/>
                           <pic:cNvPicPr>
                             <a:picLocks noChangeAspect="true"/>
                           </pic:cNvPicPr>
@@ -24261,12 +24087,12 @@
               <w:drawing>
                 <wp:inline distT="0" distR="0" distB="0" distL="0">
                   <wp:extent cx="203200" cy="177800"/>
-                  <wp:docPr id="44" name="Drawing 44" descr="file:/tmp/ViewElement__48qyMhVIEeetFdz5pzgWAw3764569025897971801.png"/>
+                  <wp:docPr id="41" name="Drawing 41" descr="file:/tmp/ViewElement__48qyMhVIEeetFdz5pzgWAw8931246878705283069.png"/>
                   <a:graphic xmlns:a="http://schemas.openxmlformats.org/drawingml/2006/main">
                     <a:graphicData uri="http://schemas.openxmlformats.org/drawingml/2006/picture">
                       <pic:pic xmlns:pic="http://schemas.openxmlformats.org/drawingml/2006/picture">
                         <pic:nvPicPr>
-                          <pic:cNvPr id="0" name="Picture 44" descr="file:/tmp/ViewElement__48qyMhVIEeetFdz5pzgWAw3764569025897971801.png"/>
+                          <pic:cNvPr id="0" name="Picture 41" descr="file:/tmp/ViewElement__48qyMhVIEeetFdz5pzgWAw8931246878705283069.png"/>
                           <pic:cNvPicPr>
                             <a:picLocks noChangeAspect="true"/>
                           </pic:cNvPicPr>
@@ -24321,12 +24147,12 @@
               <w:drawing>
                 <wp:inline distT="0" distR="0" distB="0" distL="0">
                   <wp:extent cx="203200" cy="190500"/>
-                  <wp:docPr id="45" name="Drawing 45" descr="file:/tmp/ViewElement__48qyNBVIEeetFdz5pzgWAw14196426932909410403.png"/>
+                  <wp:docPr id="42" name="Drawing 42" descr="file:/tmp/ViewElement__48qyNBVIEeetFdz5pzgWAw15410713908451890526.png"/>
                   <a:graphic xmlns:a="http://schemas.openxmlformats.org/drawingml/2006/main">
                     <a:graphicData uri="http://schemas.openxmlformats.org/drawingml/2006/picture">
                       <pic:pic xmlns:pic="http://schemas.openxmlformats.org/drawingml/2006/picture">
                         <pic:nvPicPr>
-                          <pic:cNvPr id="0" name="Picture 45" descr="file:/tmp/ViewElement__48qyNBVIEeetFdz5pzgWAw14196426932909410403.png"/>
+                          <pic:cNvPr id="0" name="Picture 42" descr="file:/tmp/ViewElement__48qyNBVIEeetFdz5pzgWAw15410713908451890526.png"/>
                           <pic:cNvPicPr>
                             <a:picLocks noChangeAspect="true"/>
                           </pic:cNvPicPr>
@@ -24381,12 +24207,12 @@
               <w:drawing>
                 <wp:inline distT="0" distR="0" distB="0" distL="0">
                   <wp:extent cx="203200" cy="190500"/>
-                  <wp:docPr id="46" name="Drawing 46" descr="file:/tmp/ViewElement__48qyOBVIEeetFdz5pzgWAw5673559897227833063.png"/>
+                  <wp:docPr id="43" name="Drawing 43" descr="file:/tmp/ViewElement__48qyOBVIEeetFdz5pzgWAw9453524751080658211.png"/>
                   <a:graphic xmlns:a="http://schemas.openxmlformats.org/drawingml/2006/main">
                     <a:graphicData uri="http://schemas.openxmlformats.org/drawingml/2006/picture">
                       <pic:pic xmlns:pic="http://schemas.openxmlformats.org/drawingml/2006/picture">
                         <pic:nvPicPr>
-                          <pic:cNvPr id="0" name="Picture 46" descr="file:/tmp/ViewElement__48qyOBVIEeetFdz5pzgWAw5673559897227833063.png"/>
+                          <pic:cNvPr id="0" name="Picture 43" descr="file:/tmp/ViewElement__48qyOBVIEeetFdz5pzgWAw9453524751080658211.png"/>
                           <pic:cNvPicPr>
                             <a:picLocks noChangeAspect="true"/>
                           </pic:cNvPicPr>
@@ -24488,12 +24314,12 @@
               <w:drawing>
                 <wp:inline distT="0" distR="0" distB="0" distL="0">
                   <wp:extent cx="203200" cy="203200"/>
-                  <wp:docPr id="47" name="Drawing 47" descr="file:/tmp/ViewContainer__48gaJBVIEeetFdz5pzgWAw17476429342074583878.png"/>
+                  <wp:docPr id="44" name="Drawing 44" descr="file:/tmp/ViewContainer__48gaJBVIEeetFdz5pzgWAw15766211975100623174.png"/>
                   <a:graphic xmlns:a="http://schemas.openxmlformats.org/drawingml/2006/main">
                     <a:graphicData uri="http://schemas.openxmlformats.org/drawingml/2006/picture">
                       <pic:pic xmlns:pic="http://schemas.openxmlformats.org/drawingml/2006/picture">
                         <pic:nvPicPr>
-                          <pic:cNvPr id="0" name="Picture 47" descr="file:/tmp/ViewContainer__48gaJBVIEeetFdz5pzgWAw17476429342074583878.png"/>
+                          <pic:cNvPr id="0" name="Picture 44" descr="file:/tmp/ViewContainer__48gaJBVIEeetFdz5pzgWAw15766211975100623174.png"/>
                           <pic:cNvPicPr>
                             <a:picLocks noChangeAspect="true"/>
                           </pic:cNvPicPr>
@@ -24548,12 +24374,12 @@
               <w:drawing>
                 <wp:inline distT="0" distR="0" distB="0" distL="0">
                   <wp:extent cx="203200" cy="203200"/>
-                  <wp:docPr id="48" name="Drawing 48" descr="file:/tmp/ViewContainer__48jdcBVIEeetFdz5pzgWAw5176100043293726526.png"/>
+                  <wp:docPr id="45" name="Drawing 45" descr="file:/tmp/ViewContainer__48jdcBVIEeetFdz5pzgWAw17980316607153199221.png"/>
                   <a:graphic xmlns:a="http://schemas.openxmlformats.org/drawingml/2006/main">
                     <a:graphicData uri="http://schemas.openxmlformats.org/drawingml/2006/picture">
                       <pic:pic xmlns:pic="http://schemas.openxmlformats.org/drawingml/2006/picture">
                         <pic:nvPicPr>
-                          <pic:cNvPr id="0" name="Picture 48" descr="file:/tmp/ViewContainer__48jdcBVIEeetFdz5pzgWAw5176100043293726526.png"/>
+                          <pic:cNvPr id="0" name="Picture 45" descr="file:/tmp/ViewContainer__48jdcBVIEeetFdz5pzgWAw17980316607153199221.png"/>
                           <pic:cNvPicPr>
                             <a:picLocks noChangeAspect="true"/>
                           </pic:cNvPicPr>
@@ -24608,12 +24434,12 @@
               <w:drawing>
                 <wp:inline distT="0" distR="0" distB="0" distL="0">
                   <wp:extent cx="203200" cy="203200"/>
-                  <wp:docPr id="49" name="Drawing 49" descr="file:/tmp/ViewContainer__48qLIBVIEeetFdz5pzgWAw17888917492710791363.png"/>
+                  <wp:docPr id="46" name="Drawing 46" descr="file:/tmp/ViewContainer__48qLIBVIEeetFdz5pzgWAw4086328508883148569.png"/>
                   <a:graphic xmlns:a="http://schemas.openxmlformats.org/drawingml/2006/main">
                     <a:graphicData uri="http://schemas.openxmlformats.org/drawingml/2006/picture">
                       <pic:pic xmlns:pic="http://schemas.openxmlformats.org/drawingml/2006/picture">
                         <pic:nvPicPr>
-                          <pic:cNvPr id="0" name="Picture 49" descr="file:/tmp/ViewContainer__48qLIBVIEeetFdz5pzgWAw17888917492710791363.png"/>
+                          <pic:cNvPr id="0" name="Picture 46" descr="file:/tmp/ViewContainer__48qLIBVIEeetFdz5pzgWAw4086328508883148569.png"/>
                           <pic:cNvPicPr>
                             <a:picLocks noChangeAspect="true"/>
                           </pic:cNvPicPr>
@@ -24668,12 +24494,12 @@
               <w:drawing>
                 <wp:inline distT="0" distR="0" distB="0" distL="0">
                   <wp:extent cx="203200" cy="203200"/>
-                  <wp:docPr id="50" name="Drawing 50" descr="file:/tmp/ViewContainer__48qLLxVIEeetFdz5pzgWAw12799667583737378100.png"/>
+                  <wp:docPr id="47" name="Drawing 47" descr="file:/tmp/ViewContainer__48qLLxVIEeetFdz5pzgWAw5462602991031850281.png"/>
                   <a:graphic xmlns:a="http://schemas.openxmlformats.org/drawingml/2006/main">
                     <a:graphicData uri="http://schemas.openxmlformats.org/drawingml/2006/picture">
                       <pic:pic xmlns:pic="http://schemas.openxmlformats.org/drawingml/2006/picture">
                         <pic:nvPicPr>
-                          <pic:cNvPr id="0" name="Picture 50" descr="file:/tmp/ViewContainer__48qLLxVIEeetFdz5pzgWAw12799667583737378100.png"/>
+                          <pic:cNvPr id="0" name="Picture 47" descr="file:/tmp/ViewContainer__48qLLxVIEeetFdz5pzgWAw5462602991031850281.png"/>
                           <pic:cNvPicPr>
                             <a:picLocks noChangeAspect="true"/>
                           </pic:cNvPicPr>
@@ -24728,12 +24554,12 @@
               <w:drawing>
                 <wp:inline distT="0" distR="0" distB="0" distL="0">
                   <wp:extent cx="203200" cy="177800"/>
-                  <wp:docPr id="51" name="Drawing 51" descr="file:/tmp/ViewElement__48qLLBVIEeetFdz5pzgWAw10347263626141628553.png"/>
+                  <wp:docPr id="48" name="Drawing 48" descr="file:/tmp/ViewElement__48qLLBVIEeetFdz5pzgWAw2836790088529522962.png"/>
                   <a:graphic xmlns:a="http://schemas.openxmlformats.org/drawingml/2006/main">
                     <a:graphicData uri="http://schemas.openxmlformats.org/drawingml/2006/picture">
                       <pic:pic xmlns:pic="http://schemas.openxmlformats.org/drawingml/2006/picture">
                         <pic:nvPicPr>
-                          <pic:cNvPr id="0" name="Picture 51" descr="file:/tmp/ViewElement__48qLLBVIEeetFdz5pzgWAw10347263626141628553.png"/>
+                          <pic:cNvPr id="0" name="Picture 48" descr="file:/tmp/ViewElement__48qLLBVIEeetFdz5pzgWAw2836790088529522962.png"/>
                           <pic:cNvPicPr>
                             <a:picLocks noChangeAspect="true"/>
                           </pic:cNvPicPr>
@@ -24835,12 +24661,12 @@
               <w:drawing>
                 <wp:inline distT="0" distR="0" distB="0" distL="0">
                   <wp:extent cx="203200" cy="203200"/>
-                  <wp:docPr id="52" name="Drawing 52" descr="file:/tmp/ViewContainer__48jdcBVIEeetFdz5pzgWAw5199877133225710534.png"/>
+                  <wp:docPr id="49" name="Drawing 49" descr="file:/tmp/ViewContainer__48jdcBVIEeetFdz5pzgWAw10204673898921480346.png"/>
                   <a:graphic xmlns:a="http://schemas.openxmlformats.org/drawingml/2006/main">
                     <a:graphicData uri="http://schemas.openxmlformats.org/drawingml/2006/picture">
                       <pic:pic xmlns:pic="http://schemas.openxmlformats.org/drawingml/2006/picture">
                         <pic:nvPicPr>
-                          <pic:cNvPr id="0" name="Picture 52" descr="file:/tmp/ViewContainer__48jdcBVIEeetFdz5pzgWAw5199877133225710534.png"/>
+                          <pic:cNvPr id="0" name="Picture 49" descr="file:/tmp/ViewContainer__48jdcBVIEeetFdz5pzgWAw10204673898921480346.png"/>
                           <pic:cNvPicPr>
                             <a:picLocks noChangeAspect="true"/>
                           </pic:cNvPicPr>
@@ -24895,18 +24721,18 @@
               <w:drawing>
                 <wp:inline distT="0" distR="0" distB="0" distL="0">
                   <wp:extent cx="203200" cy="190500"/>
-                  <wp:docPr id="53" name="Drawing 53" descr="file:/tmp/ViewElement__48jdchVIEeetFdz5pzgWAw7214797560199853885.png"/>
+                  <wp:docPr id="50" name="Drawing 50" descr="file:/tmp/ViewElement__48jdchVIEeetFdz5pzgWAw86181993270160581.png"/>
                   <a:graphic xmlns:a="http://schemas.openxmlformats.org/drawingml/2006/main">
                     <a:graphicData uri="http://schemas.openxmlformats.org/drawingml/2006/picture">
                       <pic:pic xmlns:pic="http://schemas.openxmlformats.org/drawingml/2006/picture">
                         <pic:nvPicPr>
-                          <pic:cNvPr id="0" name="Picture 53" descr="file:/tmp/ViewElement__48jdchVIEeetFdz5pzgWAw7214797560199853885.png"/>
+                          <pic:cNvPr id="0" name="Picture 50" descr="file:/tmp/ViewElement__48jdchVIEeetFdz5pzgWAw86181993270160581.png"/>
                           <pic:cNvPicPr>
                             <a:picLocks noChangeAspect="true"/>
                           </pic:cNvPicPr>
                         </pic:nvPicPr>
                         <pic:blipFill>
-                          <a:blip r:embed="rId27"/>
+                          <a:blip r:embed="rId24"/>
                           <a:stretch>
                             <a:fillRect/>
                           </a:stretch>
@@ -24955,18 +24781,18 @@
               <w:drawing>
                 <wp:inline distT="0" distR="0" distB="0" distL="0">
                   <wp:extent cx="203200" cy="190500"/>
-                  <wp:docPr id="54" name="Drawing 54" descr="file:/tmp/ViewElement__48jddBVIEeetFdz5pzgWAw5482267791042652347.png"/>
+                  <wp:docPr id="51" name="Drawing 51" descr="file:/tmp/ViewElement__48jddBVIEeetFdz5pzgWAw9251455754980649665.png"/>
                   <a:graphic xmlns:a="http://schemas.openxmlformats.org/drawingml/2006/main">
                     <a:graphicData uri="http://schemas.openxmlformats.org/drawingml/2006/picture">
                       <pic:pic xmlns:pic="http://schemas.openxmlformats.org/drawingml/2006/picture">
                         <pic:nvPicPr>
-                          <pic:cNvPr id="0" name="Picture 54" descr="file:/tmp/ViewElement__48jddBVIEeetFdz5pzgWAw5482267791042652347.png"/>
+                          <pic:cNvPr id="0" name="Picture 51" descr="file:/tmp/ViewElement__48jddBVIEeetFdz5pzgWAw9251455754980649665.png"/>
                           <pic:cNvPicPr>
                             <a:picLocks noChangeAspect="true"/>
                           </pic:cNvPicPr>
                         </pic:nvPicPr>
                         <pic:blipFill>
-                          <a:blip r:embed="rId27"/>
+                          <a:blip r:embed="rId24"/>
                           <a:stretch>
                             <a:fillRect/>
                           </a:stretch>
@@ -25015,12 +24841,12 @@
               <w:drawing>
                 <wp:inline distT="0" distR="0" distB="0" distL="0">
                   <wp:extent cx="203200" cy="177800"/>
-                  <wp:docPr id="55" name="Drawing 55" descr="file:/tmp/ViewElement__48jddhVIEeetFdz5pzgWAw12379709452549580402.png"/>
+                  <wp:docPr id="52" name="Drawing 52" descr="file:/tmp/ViewElement__48jddhVIEeetFdz5pzgWAw9322130051567284282.png"/>
                   <a:graphic xmlns:a="http://schemas.openxmlformats.org/drawingml/2006/main">
                     <a:graphicData uri="http://schemas.openxmlformats.org/drawingml/2006/picture">
                       <pic:pic xmlns:pic="http://schemas.openxmlformats.org/drawingml/2006/picture">
                         <pic:nvPicPr>
-                          <pic:cNvPr id="0" name="Picture 55" descr="file:/tmp/ViewElement__48jddhVIEeetFdz5pzgWAw12379709452549580402.png"/>
+                          <pic:cNvPr id="0" name="Picture 52" descr="file:/tmp/ViewElement__48jddhVIEeetFdz5pzgWAw9322130051567284282.png"/>
                           <pic:cNvPicPr>
                             <a:picLocks noChangeAspect="true"/>
                           </pic:cNvPicPr>
@@ -25075,12 +24901,12 @@
               <w:drawing>
                 <wp:inline distT="0" distR="0" distB="0" distL="0">
                   <wp:extent cx="203200" cy="190500"/>
-                  <wp:docPr id="56" name="Drawing 56" descr="file:/tmp/ViewElement__48jdeBVIEeetFdz5pzgWAw13419577767202062552.png"/>
+                  <wp:docPr id="53" name="Drawing 53" descr="file:/tmp/ViewElement__48jdeBVIEeetFdz5pzgWAw8928108376581756335.png"/>
                   <a:graphic xmlns:a="http://schemas.openxmlformats.org/drawingml/2006/main">
                     <a:graphicData uri="http://schemas.openxmlformats.org/drawingml/2006/picture">
                       <pic:pic xmlns:pic="http://schemas.openxmlformats.org/drawingml/2006/picture">
                         <pic:nvPicPr>
-                          <pic:cNvPr id="0" name="Picture 56" descr="file:/tmp/ViewElement__48jdeBVIEeetFdz5pzgWAw13419577767202062552.png"/>
+                          <pic:cNvPr id="0" name="Picture 53" descr="file:/tmp/ViewElement__48jdeBVIEeetFdz5pzgWAw8928108376581756335.png"/>
                           <pic:cNvPicPr>
                             <a:picLocks noChangeAspect="true"/>
                           </pic:cNvPicPr>
@@ -25182,12 +25008,12 @@
               <w:drawing>
                 <wp:inline distT="0" distR="0" distB="0" distL="0">
                   <wp:extent cx="203200" cy="203200"/>
-                  <wp:docPr id="57" name="Drawing 57" descr="file:/tmp/ViewContainer__48qLIBVIEeetFdz5pzgWAw6870030318624579629.png"/>
+                  <wp:docPr id="54" name="Drawing 54" descr="file:/tmp/ViewContainer__48qLIBVIEeetFdz5pzgWAw14247119736306605708.png"/>
                   <a:graphic xmlns:a="http://schemas.openxmlformats.org/drawingml/2006/main">
                     <a:graphicData uri="http://schemas.openxmlformats.org/drawingml/2006/picture">
                       <pic:pic xmlns:pic="http://schemas.openxmlformats.org/drawingml/2006/picture">
                         <pic:nvPicPr>
-                          <pic:cNvPr id="0" name="Picture 57" descr="file:/tmp/ViewContainer__48qLIBVIEeetFdz5pzgWAw6870030318624579629.png"/>
+                          <pic:cNvPr id="0" name="Picture 54" descr="file:/tmp/ViewContainer__48qLIBVIEeetFdz5pzgWAw14247119736306605708.png"/>
                           <pic:cNvPicPr>
                             <a:picLocks noChangeAspect="true"/>
                           </pic:cNvPicPr>
@@ -25242,18 +25068,18 @@
               <w:drawing>
                 <wp:inline distT="0" distR="0" distB="0" distL="0">
                   <wp:extent cx="203200" cy="190500"/>
-                  <wp:docPr id="58" name="Drawing 58" descr="file:/tmp/ViewElement__48qLIhVIEeetFdz5pzgWAw17517063471750474993.png"/>
+                  <wp:docPr id="55" name="Drawing 55" descr="file:/tmp/ViewElement__48qLIhVIEeetFdz5pzgWAw4553126346687450054.png"/>
                   <a:graphic xmlns:a="http://schemas.openxmlformats.org/drawingml/2006/main">
                     <a:graphicData uri="http://schemas.openxmlformats.org/drawingml/2006/picture">
                       <pic:pic xmlns:pic="http://schemas.openxmlformats.org/drawingml/2006/picture">
                         <pic:nvPicPr>
-                          <pic:cNvPr id="0" name="Picture 58" descr="file:/tmp/ViewElement__48qLIhVIEeetFdz5pzgWAw17517063471750474993.png"/>
+                          <pic:cNvPr id="0" name="Picture 55" descr="file:/tmp/ViewElement__48qLIhVIEeetFdz5pzgWAw4553126346687450054.png"/>
                           <pic:cNvPicPr>
                             <a:picLocks noChangeAspect="true"/>
                           </pic:cNvPicPr>
                         </pic:nvPicPr>
                         <pic:blipFill>
-                          <a:blip r:embed="rId28"/>
+                          <a:blip r:embed="rId25"/>
                           <a:stretch>
                             <a:fillRect/>
                           </a:stretch>
@@ -25302,18 +25128,18 @@
               <w:drawing>
                 <wp:inline distT="0" distR="0" distB="0" distL="0">
                   <wp:extent cx="203200" cy="190500"/>
-                  <wp:docPr id="59" name="Drawing 59" descr="file:/tmp/ViewElement__48qLJBVIEeetFdz5pzgWAw1589119338089363458.png"/>
+                  <wp:docPr id="56" name="Drawing 56" descr="file:/tmp/ViewElement__48qLJBVIEeetFdz5pzgWAw6656713809027618336.png"/>
                   <a:graphic xmlns:a="http://schemas.openxmlformats.org/drawingml/2006/main">
                     <a:graphicData uri="http://schemas.openxmlformats.org/drawingml/2006/picture">
                       <pic:pic xmlns:pic="http://schemas.openxmlformats.org/drawingml/2006/picture">
                         <pic:nvPicPr>
-                          <pic:cNvPr id="0" name="Picture 59" descr="file:/tmp/ViewElement__48qLJBVIEeetFdz5pzgWAw1589119338089363458.png"/>
+                          <pic:cNvPr id="0" name="Picture 56" descr="file:/tmp/ViewElement__48qLJBVIEeetFdz5pzgWAw6656713809027618336.png"/>
                           <pic:cNvPicPr>
                             <a:picLocks noChangeAspect="true"/>
                           </pic:cNvPicPr>
                         </pic:nvPicPr>
                         <pic:blipFill>
-                          <a:blip r:embed="rId29"/>
+                          <a:blip r:embed="rId26"/>
                           <a:stretch>
                             <a:fillRect/>
                           </a:stretch>
@@ -25362,18 +25188,18 @@
               <w:drawing>
                 <wp:inline distT="0" distR="0" distB="0" distL="0">
                   <wp:extent cx="203200" cy="190500"/>
-                  <wp:docPr id="60" name="Drawing 60" descr="file:/tmp/ViewElement__48qLJhVIEeetFdz5pzgWAw17045258860458921150.png"/>
+                  <wp:docPr id="57" name="Drawing 57" descr="file:/tmp/ViewElement__48qLJhVIEeetFdz5pzgWAw13709061838630729276.png"/>
                   <a:graphic xmlns:a="http://schemas.openxmlformats.org/drawingml/2006/main">
                     <a:graphicData uri="http://schemas.openxmlformats.org/drawingml/2006/picture">
                       <pic:pic xmlns:pic="http://schemas.openxmlformats.org/drawingml/2006/picture">
                         <pic:nvPicPr>
-                          <pic:cNvPr id="0" name="Picture 60" descr="file:/tmp/ViewElement__48qLJhVIEeetFdz5pzgWAw17045258860458921150.png"/>
+                          <pic:cNvPr id="0" name="Picture 57" descr="file:/tmp/ViewElement__48qLJhVIEeetFdz5pzgWAw13709061838630729276.png"/>
                           <pic:cNvPicPr>
                             <a:picLocks noChangeAspect="true"/>
                           </pic:cNvPicPr>
                         </pic:nvPicPr>
                         <pic:blipFill>
-                          <a:blip r:embed="rId29"/>
+                          <a:blip r:embed="rId26"/>
                           <a:stretch>
                             <a:fillRect/>
                           </a:stretch>
@@ -25422,12 +25248,12 @@
               <w:drawing>
                 <wp:inline distT="0" distR="0" distB="0" distL="0">
                   <wp:extent cx="203200" cy="177800"/>
-                  <wp:docPr id="61" name="Drawing 61" descr="file:/tmp/ViewElement__48qLKBVIEeetFdz5pzgWAw5681276104432858212.png"/>
+                  <wp:docPr id="58" name="Drawing 58" descr="file:/tmp/ViewElement__48qLKBVIEeetFdz5pzgWAw13883796879897036288.png"/>
                   <a:graphic xmlns:a="http://schemas.openxmlformats.org/drawingml/2006/main">
                     <a:graphicData uri="http://schemas.openxmlformats.org/drawingml/2006/picture">
                       <pic:pic xmlns:pic="http://schemas.openxmlformats.org/drawingml/2006/picture">
                         <pic:nvPicPr>
-                          <pic:cNvPr id="0" name="Picture 61" descr="file:/tmp/ViewElement__48qLKBVIEeetFdz5pzgWAw5681276104432858212.png"/>
+                          <pic:cNvPr id="0" name="Picture 58" descr="file:/tmp/ViewElement__48qLKBVIEeetFdz5pzgWAw13883796879897036288.png"/>
                           <pic:cNvPicPr>
                             <a:picLocks noChangeAspect="true"/>
                           </pic:cNvPicPr>
@@ -25529,12 +25355,12 @@
               <w:drawing>
                 <wp:inline distT="0" distR="0" distB="0" distL="0">
                   <wp:extent cx="203200" cy="203200"/>
-                  <wp:docPr id="62" name="Drawing 62" descr="file:/tmp/ViewContainer__48qLLxVIEeetFdz5pzgWAw5571262017614275627.png"/>
+                  <wp:docPr id="59" name="Drawing 59" descr="file:/tmp/ViewContainer__48qLLxVIEeetFdz5pzgWAw9516739819003255690.png"/>
                   <a:graphic xmlns:a="http://schemas.openxmlformats.org/drawingml/2006/main">
                     <a:graphicData uri="http://schemas.openxmlformats.org/drawingml/2006/picture">
                       <pic:pic xmlns:pic="http://schemas.openxmlformats.org/drawingml/2006/picture">
                         <pic:nvPicPr>
-                          <pic:cNvPr id="0" name="Picture 62" descr="file:/tmp/ViewContainer__48qLLxVIEeetFdz5pzgWAw5571262017614275627.png"/>
+                          <pic:cNvPr id="0" name="Picture 59" descr="file:/tmp/ViewContainer__48qLLxVIEeetFdz5pzgWAw9516739819003255690.png"/>
                           <pic:cNvPicPr>
                             <a:picLocks noChangeAspect="true"/>
                           </pic:cNvPicPr>
@@ -25589,12 +25415,12 @@
               <w:drawing>
                 <wp:inline distT="0" distR="0" distB="0" distL="0">
                   <wp:extent cx="203200" cy="203200"/>
-                  <wp:docPr id="63" name="Drawing 63" descr="file:/tmp/ViewContainer__48qLMRVIEeetFdz5pzgWAw9723705370985801198.png"/>
+                  <wp:docPr id="60" name="Drawing 60" descr="file:/tmp/ViewContainer__48qLMRVIEeetFdz5pzgWAw10252569734117370770.png"/>
                   <a:graphic xmlns:a="http://schemas.openxmlformats.org/drawingml/2006/main">
                     <a:graphicData uri="http://schemas.openxmlformats.org/drawingml/2006/picture">
                       <pic:pic xmlns:pic="http://schemas.openxmlformats.org/drawingml/2006/picture">
                         <pic:nvPicPr>
-                          <pic:cNvPr id="0" name="Picture 63" descr="file:/tmp/ViewContainer__48qLMRVIEeetFdz5pzgWAw9723705370985801198.png"/>
+                          <pic:cNvPr id="0" name="Picture 60" descr="file:/tmp/ViewContainer__48qLMRVIEeetFdz5pzgWAw10252569734117370770.png"/>
                           <pic:cNvPicPr>
                             <a:picLocks noChangeAspect="true"/>
                           </pic:cNvPicPr>
@@ -25649,12 +25475,12 @@
               <w:drawing>
                 <wp:inline distT="0" distR="0" distB="0" distL="0">
                   <wp:extent cx="203200" cy="190500"/>
-                  <wp:docPr id="64" name="Drawing 64" descr="file:/tmp/ViewElement__48qLPxVIEeetFdz5pzgWAw8649438646246447482.png"/>
+                  <wp:docPr id="61" name="Drawing 61" descr="file:/tmp/ViewElement__48qLPxVIEeetFdz5pzgWAw9717000554107034573.png"/>
                   <a:graphic xmlns:a="http://schemas.openxmlformats.org/drawingml/2006/main">
                     <a:graphicData uri="http://schemas.openxmlformats.org/drawingml/2006/picture">
                       <pic:pic xmlns:pic="http://schemas.openxmlformats.org/drawingml/2006/picture">
                         <pic:nvPicPr>
-                          <pic:cNvPr id="0" name="Picture 64" descr="file:/tmp/ViewElement__48qLPxVIEeetFdz5pzgWAw8649438646246447482.png"/>
+                          <pic:cNvPr id="0" name="Picture 61" descr="file:/tmp/ViewElement__48qLPxVIEeetFdz5pzgWAw9717000554107034573.png"/>
                           <pic:cNvPicPr>
                             <a:picLocks noChangeAspect="true"/>
                           </pic:cNvPicPr>
@@ -25756,12 +25582,12 @@
               <w:drawing>
                 <wp:inline distT="0" distR="0" distB="0" distL="0">
                   <wp:extent cx="203200" cy="203200"/>
-                  <wp:docPr id="65" name="Drawing 65" descr="file:/tmp/ViewContainer__48qLMRVIEeetFdz5pzgWAw1601685034511297464.png"/>
+                  <wp:docPr id="62" name="Drawing 62" descr="file:/tmp/ViewContainer__48qLMRVIEeetFdz5pzgWAw17127557557701357514.png"/>
                   <a:graphic xmlns:a="http://schemas.openxmlformats.org/drawingml/2006/main">
                     <a:graphicData uri="http://schemas.openxmlformats.org/drawingml/2006/picture">
                       <pic:pic xmlns:pic="http://schemas.openxmlformats.org/drawingml/2006/picture">
                         <pic:nvPicPr>
-                          <pic:cNvPr id="0" name="Picture 65" descr="file:/tmp/ViewContainer__48qLMRVIEeetFdz5pzgWAw1601685034511297464.png"/>
+                          <pic:cNvPr id="0" name="Picture 62" descr="file:/tmp/ViewContainer__48qLMRVIEeetFdz5pzgWAw17127557557701357514.png"/>
                           <pic:cNvPicPr>
                             <a:picLocks noChangeAspect="true"/>
                           </pic:cNvPicPr>
@@ -25816,18 +25642,18 @@
               <w:drawing>
                 <wp:inline distT="0" distR="0" distB="0" distL="0">
                   <wp:extent cx="203200" cy="190500"/>
-                  <wp:docPr id="66" name="Drawing 66" descr="file:/tmp/ViewElement__48qLMxVIEeetFdz5pzgWAw4816860045121746623.png"/>
+                  <wp:docPr id="63" name="Drawing 63" descr="file:/tmp/ViewElement__48qLMxVIEeetFdz5pzgWAw70514621443443185.png"/>
                   <a:graphic xmlns:a="http://schemas.openxmlformats.org/drawingml/2006/main">
                     <a:graphicData uri="http://schemas.openxmlformats.org/drawingml/2006/picture">
                       <pic:pic xmlns:pic="http://schemas.openxmlformats.org/drawingml/2006/picture">
                         <pic:nvPicPr>
-                          <pic:cNvPr id="0" name="Picture 66" descr="file:/tmp/ViewElement__48qLMxVIEeetFdz5pzgWAw4816860045121746623.png"/>
+                          <pic:cNvPr id="0" name="Picture 63" descr="file:/tmp/ViewElement__48qLMxVIEeetFdz5pzgWAw70514621443443185.png"/>
                           <pic:cNvPicPr>
                             <a:picLocks noChangeAspect="true"/>
                           </pic:cNvPicPr>
                         </pic:nvPicPr>
                         <pic:blipFill>
-                          <a:blip r:embed="rId29"/>
+                          <a:blip r:embed="rId26"/>
                           <a:stretch>
                             <a:fillRect/>
                           </a:stretch>
@@ -25876,18 +25702,18 @@
               <w:drawing>
                 <wp:inline distT="0" distR="0" distB="0" distL="0">
                   <wp:extent cx="203200" cy="190500"/>
-                  <wp:docPr id="67" name="Drawing 67" descr="file:/tmp/ViewElement__48qLNRVIEeetFdz5pzgWAw5392044335112940191.png"/>
+                  <wp:docPr id="64" name="Drawing 64" descr="file:/tmp/ViewElement__48qLNRVIEeetFdz5pzgWAw17153888295371404488.png"/>
                   <a:graphic xmlns:a="http://schemas.openxmlformats.org/drawingml/2006/main">
                     <a:graphicData uri="http://schemas.openxmlformats.org/drawingml/2006/picture">
                       <pic:pic xmlns:pic="http://schemas.openxmlformats.org/drawingml/2006/picture">
                         <pic:nvPicPr>
-                          <pic:cNvPr id="0" name="Picture 67" descr="file:/tmp/ViewElement__48qLNRVIEeetFdz5pzgWAw5392044335112940191.png"/>
+                          <pic:cNvPr id="0" name="Picture 64" descr="file:/tmp/ViewElement__48qLNRVIEeetFdz5pzgWAw17153888295371404488.png"/>
                           <pic:cNvPicPr>
                             <a:picLocks noChangeAspect="true"/>
                           </pic:cNvPicPr>
                         </pic:nvPicPr>
                         <pic:blipFill>
-                          <a:blip r:embed="rId29"/>
+                          <a:blip r:embed="rId26"/>
                           <a:stretch>
                             <a:fillRect/>
                           </a:stretch>
@@ -25936,18 +25762,18 @@
               <w:drawing>
                 <wp:inline distT="0" distR="0" distB="0" distL="0">
                   <wp:extent cx="203200" cy="190500"/>
-                  <wp:docPr id="68" name="Drawing 68" descr="file:/tmp/ViewElement__48qLNxVIEeetFdz5pzgWAw17812688689089758520.png"/>
+                  <wp:docPr id="65" name="Drawing 65" descr="file:/tmp/ViewElement__48qLNxVIEeetFdz5pzgWAw10194166945608510744.png"/>
                   <a:graphic xmlns:a="http://schemas.openxmlformats.org/drawingml/2006/main">
                     <a:graphicData uri="http://schemas.openxmlformats.org/drawingml/2006/picture">
                       <pic:pic xmlns:pic="http://schemas.openxmlformats.org/drawingml/2006/picture">
                         <pic:nvPicPr>
-                          <pic:cNvPr id="0" name="Picture 68" descr="file:/tmp/ViewElement__48qLNxVIEeetFdz5pzgWAw17812688689089758520.png"/>
+                          <pic:cNvPr id="0" name="Picture 65" descr="file:/tmp/ViewElement__48qLNxVIEeetFdz5pzgWAw10194166945608510744.png"/>
                           <pic:cNvPicPr>
                             <a:picLocks noChangeAspect="true"/>
                           </pic:cNvPicPr>
                         </pic:nvPicPr>
                         <pic:blipFill>
-                          <a:blip r:embed="rId29"/>
+                          <a:blip r:embed="rId26"/>
                           <a:stretch>
                             <a:fillRect/>
                           </a:stretch>
@@ -25996,12 +25822,12 @@
               <w:drawing>
                 <wp:inline distT="0" distR="0" distB="0" distL="0">
                   <wp:extent cx="203200" cy="177800"/>
-                  <wp:docPr id="69" name="Drawing 69" descr="file:/tmp/ViewElement__48qLORVIEeetFdz5pzgWAw3689063030757547562.png"/>
+                  <wp:docPr id="66" name="Drawing 66" descr="file:/tmp/ViewElement__48qLORVIEeetFdz5pzgWAw9526726936683238901.png"/>
                   <a:graphic xmlns:a="http://schemas.openxmlformats.org/drawingml/2006/main">
                     <a:graphicData uri="http://schemas.openxmlformats.org/drawingml/2006/picture">
                       <pic:pic xmlns:pic="http://schemas.openxmlformats.org/drawingml/2006/picture">
                         <pic:nvPicPr>
-                          <pic:cNvPr id="0" name="Picture 69" descr="file:/tmp/ViewElement__48qLORVIEeetFdz5pzgWAw3689063030757547562.png"/>
+                          <pic:cNvPr id="0" name="Picture 66" descr="file:/tmp/ViewElement__48qLORVIEeetFdz5pzgWAw9526726936683238901.png"/>
                           <pic:cNvPicPr>
                             <a:picLocks noChangeAspect="true"/>
                           </pic:cNvPicPr>
@@ -26056,12 +25882,12 @@
               <w:drawing>
                 <wp:inline distT="0" distR="0" distB="0" distL="0">
                   <wp:extent cx="203200" cy="190500"/>
-                  <wp:docPr id="70" name="Drawing 70" descr="file:/tmp/ViewElement__48qLOxVIEeetFdz5pzgWAw17567858795743833527.png"/>
+                  <wp:docPr id="67" name="Drawing 67" descr="file:/tmp/ViewElement__48qLOxVIEeetFdz5pzgWAw10527158665526418727.png"/>
                   <a:graphic xmlns:a="http://schemas.openxmlformats.org/drawingml/2006/main">
                     <a:graphicData uri="http://schemas.openxmlformats.org/drawingml/2006/picture">
                       <pic:pic xmlns:pic="http://schemas.openxmlformats.org/drawingml/2006/picture">
                         <pic:nvPicPr>
-                          <pic:cNvPr id="0" name="Picture 70" descr="file:/tmp/ViewElement__48qLOxVIEeetFdz5pzgWAw17567858795743833527.png"/>
+                          <pic:cNvPr id="0" name="Picture 67" descr="file:/tmp/ViewElement__48qLOxVIEeetFdz5pzgWAw10527158665526418727.png"/>
                           <pic:cNvPicPr>
                             <a:picLocks noChangeAspect="true"/>
                           </pic:cNvPicPr>
@@ -26163,12 +25989,12 @@
               <w:drawing>
                 <wp:inline distT="0" distR="0" distB="0" distL="0">
                   <wp:extent cx="203200" cy="203200"/>
-                  <wp:docPr id="71" name="Drawing 71" descr="file:/tmp/ViewContainer__48qLRRVIEeetFdz5pzgWAw5717697281940787211.png"/>
+                  <wp:docPr id="68" name="Drawing 68" descr="file:/tmp/ViewContainer__48qLRRVIEeetFdz5pzgWAw17201313686225998259.png"/>
                   <a:graphic xmlns:a="http://schemas.openxmlformats.org/drawingml/2006/main">
                     <a:graphicData uri="http://schemas.openxmlformats.org/drawingml/2006/picture">
                       <pic:pic xmlns:pic="http://schemas.openxmlformats.org/drawingml/2006/picture">
                         <pic:nvPicPr>
-                          <pic:cNvPr id="0" name="Picture 71" descr="file:/tmp/ViewContainer__48qLRRVIEeetFdz5pzgWAw5717697281940787211.png"/>
+                          <pic:cNvPr id="0" name="Picture 68" descr="file:/tmp/ViewContainer__48qLRRVIEeetFdz5pzgWAw17201313686225998259.png"/>
                           <pic:cNvPicPr>
                             <a:picLocks noChangeAspect="true"/>
                           </pic:cNvPicPr>
@@ -26223,12 +26049,12 @@
               <w:drawing>
                 <wp:inline distT="0" distR="0" distB="0" distL="0">
                   <wp:extent cx="203200" cy="177800"/>
-                  <wp:docPr id="72" name="Drawing 72" descr="file:/tmp/ViewElement__48qLRxVIEeetFdz5pzgWAw2078381690770701058.png"/>
+                  <wp:docPr id="69" name="Drawing 69" descr="file:/tmp/ViewElement__48qLRxVIEeetFdz5pzgWAw8349153131488099423.png"/>
                   <a:graphic xmlns:a="http://schemas.openxmlformats.org/drawingml/2006/main">
                     <a:graphicData uri="http://schemas.openxmlformats.org/drawingml/2006/picture">
                       <pic:pic xmlns:pic="http://schemas.openxmlformats.org/drawingml/2006/picture">
                         <pic:nvPicPr>
-                          <pic:cNvPr id="0" name="Picture 72" descr="file:/tmp/ViewElement__48qLRxVIEeetFdz5pzgWAw2078381690770701058.png"/>
+                          <pic:cNvPr id="0" name="Picture 69" descr="file:/tmp/ViewElement__48qLRxVIEeetFdz5pzgWAw8349153131488099423.png"/>
                           <pic:cNvPicPr>
                             <a:picLocks noChangeAspect="true"/>
                           </pic:cNvPicPr>
@@ -26283,12 +26109,12 @@
               <w:drawing>
                 <wp:inline distT="0" distR="0" distB="0" distL="0">
                   <wp:extent cx="203200" cy="203200"/>
-                  <wp:docPr id="73" name="Drawing 73" descr="file:/tmp/ViewElement__48qyMBVIEeetFdz5pzgWAw14952318047352225127.png"/>
+                  <wp:docPr id="70" name="Drawing 70" descr="file:/tmp/ViewElement__48qyMBVIEeetFdz5pzgWAw12482479705602168432.png"/>
                   <a:graphic xmlns:a="http://schemas.openxmlformats.org/drawingml/2006/main">
                     <a:graphicData uri="http://schemas.openxmlformats.org/drawingml/2006/picture">
                       <pic:pic xmlns:pic="http://schemas.openxmlformats.org/drawingml/2006/picture">
                         <pic:nvPicPr>
-                          <pic:cNvPr id="0" name="Picture 73" descr="file:/tmp/ViewElement__48qyMBVIEeetFdz5pzgWAw14952318047352225127.png"/>
+                          <pic:cNvPr id="0" name="Picture 70" descr="file:/tmp/ViewElement__48qyMBVIEeetFdz5pzgWAw12482479705602168432.png"/>
                           <pic:cNvPicPr>
                             <a:picLocks noChangeAspect="true"/>
                           </pic:cNvPicPr>
@@ -26343,12 +26169,12 @@
               <w:drawing>
                 <wp:inline distT="0" distR="0" distB="0" distL="0">
                   <wp:extent cx="203200" cy="177800"/>
-                  <wp:docPr id="74" name="Drawing 74" descr="file:/tmp/ViewElement__48qyMhVIEeetFdz5pzgWAw12057516255965404031.png"/>
+                  <wp:docPr id="71" name="Drawing 71" descr="file:/tmp/ViewElement__48qyMhVIEeetFdz5pzgWAw12048196401482303603.png"/>
                   <a:graphic xmlns:a="http://schemas.openxmlformats.org/drawingml/2006/main">
                     <a:graphicData uri="http://schemas.openxmlformats.org/drawingml/2006/picture">
                       <pic:pic xmlns:pic="http://schemas.openxmlformats.org/drawingml/2006/picture">
                         <pic:nvPicPr>
-                          <pic:cNvPr id="0" name="Picture 74" descr="file:/tmp/ViewElement__48qyMhVIEeetFdz5pzgWAw12057516255965404031.png"/>
+                          <pic:cNvPr id="0" name="Picture 71" descr="file:/tmp/ViewElement__48qyMhVIEeetFdz5pzgWAw12048196401482303603.png"/>
                           <pic:cNvPicPr>
                             <a:picLocks noChangeAspect="true"/>
                           </pic:cNvPicPr>
@@ -26403,12 +26229,12 @@
               <w:drawing>
                 <wp:inline distT="0" distR="0" distB="0" distL="0">
                   <wp:extent cx="203200" cy="190500"/>
-                  <wp:docPr id="75" name="Drawing 75" descr="file:/tmp/ViewElement__48qyNBVIEeetFdz5pzgWAw15080012089162134753.png"/>
+                  <wp:docPr id="72" name="Drawing 72" descr="file:/tmp/ViewElement__48qyNBVIEeetFdz5pzgWAw7245375370760702194.png"/>
                   <a:graphic xmlns:a="http://schemas.openxmlformats.org/drawingml/2006/main">
                     <a:graphicData uri="http://schemas.openxmlformats.org/drawingml/2006/picture">
                       <pic:pic xmlns:pic="http://schemas.openxmlformats.org/drawingml/2006/picture">
                         <pic:nvPicPr>
-                          <pic:cNvPr id="0" name="Picture 75" descr="file:/tmp/ViewElement__48qyNBVIEeetFdz5pzgWAw15080012089162134753.png"/>
+                          <pic:cNvPr id="0" name="Picture 72" descr="file:/tmp/ViewElement__48qyNBVIEeetFdz5pzgWAw7245375370760702194.png"/>
                           <pic:cNvPicPr>
                             <a:picLocks noChangeAspect="true"/>
                           </pic:cNvPicPr>
@@ -26463,12 +26289,12 @@
               <w:drawing>
                 <wp:inline distT="0" distR="0" distB="0" distL="0">
                   <wp:extent cx="203200" cy="190500"/>
-                  <wp:docPr id="76" name="Drawing 76" descr="file:/tmp/ViewElement__48qyOBVIEeetFdz5pzgWAw6960914873505652165.png"/>
+                  <wp:docPr id="73" name="Drawing 73" descr="file:/tmp/ViewElement__48qyOBVIEeetFdz5pzgWAw15211295237504254866.png"/>
                   <a:graphic xmlns:a="http://schemas.openxmlformats.org/drawingml/2006/main">
                     <a:graphicData uri="http://schemas.openxmlformats.org/drawingml/2006/picture">
                       <pic:pic xmlns:pic="http://schemas.openxmlformats.org/drawingml/2006/picture">
                         <pic:nvPicPr>
-                          <pic:cNvPr id="0" name="Picture 76" descr="file:/tmp/ViewElement__48qyOBVIEeetFdz5pzgWAw6960914873505652165.png"/>
+                          <pic:cNvPr id="0" name="Picture 73" descr="file:/tmp/ViewElement__48qyOBVIEeetFdz5pzgWAw15211295237504254866.png"/>
                           <pic:cNvPicPr>
                             <a:picLocks noChangeAspect="true"/>
                           </pic:cNvPicPr>
@@ -26570,12 +26396,12 @@
               <w:drawing>
                 <wp:inline distT="0" distR="0" distB="0" distL="0">
                   <wp:extent cx="203200" cy="203200"/>
-                  <wp:docPr id="77" name="Drawing 77" descr="file:/tmp/ViewContainer__48vDrhVIEeetFdz5pzgWAw9688992776644799032.png"/>
+                  <wp:docPr id="74" name="Drawing 74" descr="file:/tmp/ViewContainer__48vDrhVIEeetFdz5pzgWAw2436185041264455626.png"/>
                   <a:graphic xmlns:a="http://schemas.openxmlformats.org/drawingml/2006/main">
                     <a:graphicData uri="http://schemas.openxmlformats.org/drawingml/2006/picture">
                       <pic:pic xmlns:pic="http://schemas.openxmlformats.org/drawingml/2006/picture">
                         <pic:nvPicPr>
-                          <pic:cNvPr id="0" name="Picture 77" descr="file:/tmp/ViewContainer__48vDrhVIEeetFdz5pzgWAw9688992776644799032.png"/>
+                          <pic:cNvPr id="0" name="Picture 74" descr="file:/tmp/ViewContainer__48vDrhVIEeetFdz5pzgWAw2436185041264455626.png"/>
                           <pic:cNvPicPr>
                             <a:picLocks noChangeAspect="true"/>
                           </pic:cNvPicPr>
@@ -26630,12 +26456,12 @@
               <w:drawing>
                 <wp:inline distT="0" distR="0" distB="0" distL="0">
                   <wp:extent cx="203200" cy="177800"/>
-                  <wp:docPr id="78" name="Drawing 78" descr="file:/tmp/ViewElement__48vDsBVIEeetFdz5pzgWAw17297184933560832167.png"/>
+                  <wp:docPr id="75" name="Drawing 75" descr="file:/tmp/ViewElement__48vDsBVIEeetFdz5pzgWAw9802922832531111382.png"/>
                   <a:graphic xmlns:a="http://schemas.openxmlformats.org/drawingml/2006/main">
                     <a:graphicData uri="http://schemas.openxmlformats.org/drawingml/2006/picture">
                       <pic:pic xmlns:pic="http://schemas.openxmlformats.org/drawingml/2006/picture">
                         <pic:nvPicPr>
-                          <pic:cNvPr id="0" name="Picture 78" descr="file:/tmp/ViewElement__48vDsBVIEeetFdz5pzgWAw17297184933560832167.png"/>
+                          <pic:cNvPr id="0" name="Picture 75" descr="file:/tmp/ViewElement__48vDsBVIEeetFdz5pzgWAw9802922832531111382.png"/>
                           <pic:cNvPicPr>
                             <a:picLocks noChangeAspect="true"/>
                           </pic:cNvPicPr>
@@ -26690,12 +26516,12 @@
               <w:drawing>
                 <wp:inline distT="0" distR="0" distB="0" distL="0">
                   <wp:extent cx="203200" cy="203200"/>
-                  <wp:docPr id="79" name="Drawing 79" descr="file:/tmp/ViewElement__48vDshVIEeetFdz5pzgWAw11780904351632732547.png"/>
+                  <wp:docPr id="76" name="Drawing 76" descr="file:/tmp/ViewElement__48vDshVIEeetFdz5pzgWAw7141442067258886720.png"/>
                   <a:graphic xmlns:a="http://schemas.openxmlformats.org/drawingml/2006/main">
                     <a:graphicData uri="http://schemas.openxmlformats.org/drawingml/2006/picture">
                       <pic:pic xmlns:pic="http://schemas.openxmlformats.org/drawingml/2006/picture">
                         <pic:nvPicPr>
-                          <pic:cNvPr id="0" name="Picture 79" descr="file:/tmp/ViewElement__48vDshVIEeetFdz5pzgWAw11780904351632732547.png"/>
+                          <pic:cNvPr id="0" name="Picture 76" descr="file:/tmp/ViewElement__48vDshVIEeetFdz5pzgWAw7141442067258886720.png"/>
                           <pic:cNvPicPr>
                             <a:picLocks noChangeAspect="true"/>
                           </pic:cNvPicPr>
@@ -26750,12 +26576,12 @@
               <w:drawing>
                 <wp:inline distT="0" distR="0" distB="0" distL="0">
                   <wp:extent cx="203200" cy="190500"/>
-                  <wp:docPr id="80" name="Drawing 80" descr="file:/tmp/ViewElement__48vDtBVIEeetFdz5pzgWAw16319666487233842444.png"/>
+                  <wp:docPr id="77" name="Drawing 77" descr="file:/tmp/ViewElement__48vDtBVIEeetFdz5pzgWAw11942222920268936055.png"/>
                   <a:graphic xmlns:a="http://schemas.openxmlformats.org/drawingml/2006/main">
                     <a:graphicData uri="http://schemas.openxmlformats.org/drawingml/2006/picture">
                       <pic:pic xmlns:pic="http://schemas.openxmlformats.org/drawingml/2006/picture">
                         <pic:nvPicPr>
-                          <pic:cNvPr id="0" name="Picture 80" descr="file:/tmp/ViewElement__48vDtBVIEeetFdz5pzgWAw16319666487233842444.png"/>
+                          <pic:cNvPr id="0" name="Picture 77" descr="file:/tmp/ViewElement__48vDtBVIEeetFdz5pzgWAw11942222920268936055.png"/>
                           <pic:cNvPicPr>
                             <a:picLocks noChangeAspect="true"/>
                           </pic:cNvPicPr>
@@ -26810,12 +26636,12 @@
               <w:drawing>
                 <wp:inline distT="0" distR="0" distB="0" distL="0">
                   <wp:extent cx="203200" cy="190500"/>
-                  <wp:docPr id="81" name="Drawing 81" descr="file:/tmp/ViewElement__48vDuBVIEeetFdz5pzgWAw10142906306289604427.png"/>
+                  <wp:docPr id="78" name="Drawing 78" descr="file:/tmp/ViewElement__48vDuBVIEeetFdz5pzgWAw14429763721264510316.png"/>
                   <a:graphic xmlns:a="http://schemas.openxmlformats.org/drawingml/2006/main">
                     <a:graphicData uri="http://schemas.openxmlformats.org/drawingml/2006/picture">
                       <pic:pic xmlns:pic="http://schemas.openxmlformats.org/drawingml/2006/picture">
                         <pic:nvPicPr>
-                          <pic:cNvPr id="0" name="Picture 81" descr="file:/tmp/ViewElement__48vDuBVIEeetFdz5pzgWAw10142906306289604427.png"/>
+                          <pic:cNvPr id="0" name="Picture 78" descr="file:/tmp/ViewElement__48vDuBVIEeetFdz5pzgWAw14429763721264510316.png"/>
                           <pic:cNvPicPr>
                             <a:picLocks noChangeAspect="true"/>
                           </pic:cNvPicPr>
@@ -26870,12 +26696,12 @@
               <w:drawing>
                 <wp:inline distT="0" distR="0" distB="0" distL="0">
                   <wp:extent cx="203200" cy="177800"/>
-                  <wp:docPr id="82" name="Drawing 82" descr="file:/tmp/ViewElement__48vDvBVIEeetFdz5pzgWAw6989784149043938740.png"/>
+                  <wp:docPr id="79" name="Drawing 79" descr="file:/tmp/ViewElement__48vDvBVIEeetFdz5pzgWAw7542877475640973311.png"/>
                   <a:graphic xmlns:a="http://schemas.openxmlformats.org/drawingml/2006/main">
                     <a:graphicData uri="http://schemas.openxmlformats.org/drawingml/2006/picture">
                       <pic:pic xmlns:pic="http://schemas.openxmlformats.org/drawingml/2006/picture">
                         <pic:nvPicPr>
-                          <pic:cNvPr id="0" name="Picture 82" descr="file:/tmp/ViewElement__48vDvBVIEeetFdz5pzgWAw6989784149043938740.png"/>
+                          <pic:cNvPr id="0" name="Picture 79" descr="file:/tmp/ViewElement__48vDvBVIEeetFdz5pzgWAw7542877475640973311.png"/>
                           <pic:cNvPicPr>
                             <a:picLocks noChangeAspect="true"/>
                           </pic:cNvPicPr>
@@ -26977,12 +26803,12 @@
               <w:drawing>
                 <wp:inline distT="0" distR="0" distB="0" distL="0">
                   <wp:extent cx="203200" cy="203200"/>
-                  <wp:docPr id="83" name="Drawing 83" descr="file:/tmp/ViewContainer__48vDwBVIEeetFdz5pzgWAw5410321490475145589.png"/>
+                  <wp:docPr id="80" name="Drawing 80" descr="file:/tmp/ViewContainer__48vDwBVIEeetFdz5pzgWAw16244058958443952122.png"/>
                   <a:graphic xmlns:a="http://schemas.openxmlformats.org/drawingml/2006/main">
                     <a:graphicData uri="http://schemas.openxmlformats.org/drawingml/2006/picture">
                       <pic:pic xmlns:pic="http://schemas.openxmlformats.org/drawingml/2006/picture">
                         <pic:nvPicPr>
-                          <pic:cNvPr id="0" name="Picture 83" descr="file:/tmp/ViewContainer__48vDwBVIEeetFdz5pzgWAw5410321490475145589.png"/>
+                          <pic:cNvPr id="0" name="Picture 80" descr="file:/tmp/ViewContainer__48vDwBVIEeetFdz5pzgWAw16244058958443952122.png"/>
                           <pic:cNvPicPr>
                             <a:picLocks noChangeAspect="true"/>
                           </pic:cNvPicPr>
@@ -27037,12 +26863,12 @@
               <w:drawing>
                 <wp:inline distT="0" distR="0" distB="0" distL="0">
                   <wp:extent cx="203200" cy="177800"/>
-                  <wp:docPr id="84" name="Drawing 84" descr="file:/tmp/ViewElement__48vDwhVIEeetFdz5pzgWAw16689522058009723723.png"/>
+                  <wp:docPr id="81" name="Drawing 81" descr="file:/tmp/ViewElement__48vDwhVIEeetFdz5pzgWAw16636073866654423225.png"/>
                   <a:graphic xmlns:a="http://schemas.openxmlformats.org/drawingml/2006/main">
                     <a:graphicData uri="http://schemas.openxmlformats.org/drawingml/2006/picture">
                       <pic:pic xmlns:pic="http://schemas.openxmlformats.org/drawingml/2006/picture">
                         <pic:nvPicPr>
-                          <pic:cNvPr id="0" name="Picture 84" descr="file:/tmp/ViewElement__48vDwhVIEeetFdz5pzgWAw16689522058009723723.png"/>
+                          <pic:cNvPr id="0" name="Picture 81" descr="file:/tmp/ViewElement__48vDwhVIEeetFdz5pzgWAw16636073866654423225.png"/>
                           <pic:cNvPicPr>
                             <a:picLocks noChangeAspect="true"/>
                           </pic:cNvPicPr>
@@ -27097,12 +26923,12 @@
               <w:drawing>
                 <wp:inline distT="0" distR="0" distB="0" distL="0">
                   <wp:extent cx="203200" cy="177800"/>
-                  <wp:docPr id="85" name="Drawing 85" descr="file:/tmp/ViewElement__48vDxBVIEeetFdz5pzgWAw9161929011992609698.png"/>
+                  <wp:docPr id="82" name="Drawing 82" descr="file:/tmp/ViewElement__48vDxBVIEeetFdz5pzgWAw3002623244538251351.png"/>
                   <a:graphic xmlns:a="http://schemas.openxmlformats.org/drawingml/2006/main">
                     <a:graphicData uri="http://schemas.openxmlformats.org/drawingml/2006/picture">
                       <pic:pic xmlns:pic="http://schemas.openxmlformats.org/drawingml/2006/picture">
                         <pic:nvPicPr>
-                          <pic:cNvPr id="0" name="Picture 85" descr="file:/tmp/ViewElement__48vDxBVIEeetFdz5pzgWAw9161929011992609698.png"/>
+                          <pic:cNvPr id="0" name="Picture 82" descr="file:/tmp/ViewElement__48vDxBVIEeetFdz5pzgWAw3002623244538251351.png"/>
                           <pic:cNvPicPr>
                             <a:picLocks noChangeAspect="true"/>
                           </pic:cNvPicPr>
@@ -27157,12 +26983,12 @@
               <w:drawing>
                 <wp:inline distT="0" distR="0" distB="0" distL="0">
                   <wp:extent cx="203200" cy="177800"/>
-                  <wp:docPr id="86" name="Drawing 86" descr="file:/tmp/ViewElement__48vDxhVIEeetFdz5pzgWAw4767285341829811802.png"/>
+                  <wp:docPr id="83" name="Drawing 83" descr="file:/tmp/ViewElement__48vDxhVIEeetFdz5pzgWAw14248122730210613528.png"/>
                   <a:graphic xmlns:a="http://schemas.openxmlformats.org/drawingml/2006/main">
                     <a:graphicData uri="http://schemas.openxmlformats.org/drawingml/2006/picture">
                       <pic:pic xmlns:pic="http://schemas.openxmlformats.org/drawingml/2006/picture">
                         <pic:nvPicPr>
-                          <pic:cNvPr id="0" name="Picture 86" descr="file:/tmp/ViewElement__48vDxhVIEeetFdz5pzgWAw4767285341829811802.png"/>
+                          <pic:cNvPr id="0" name="Picture 83" descr="file:/tmp/ViewElement__48vDxhVIEeetFdz5pzgWAw14248122730210613528.png"/>
                           <pic:cNvPicPr>
                             <a:picLocks noChangeAspect="true"/>
                           </pic:cNvPicPr>
@@ -27217,12 +27043,12 @@
               <w:drawing>
                 <wp:inline distT="0" distR="0" distB="0" distL="0">
                   <wp:extent cx="203200" cy="190500"/>
-                  <wp:docPr id="87" name="Drawing 87" descr="file:/tmp/ViewElement__48vDyBVIEeetFdz5pzgWAw3411517682599592961.png"/>
+                  <wp:docPr id="84" name="Drawing 84" descr="file:/tmp/ViewElement__48vDyBVIEeetFdz5pzgWAw2819196549265857256.png"/>
                   <a:graphic xmlns:a="http://schemas.openxmlformats.org/drawingml/2006/main">
                     <a:graphicData uri="http://schemas.openxmlformats.org/drawingml/2006/picture">
                       <pic:pic xmlns:pic="http://schemas.openxmlformats.org/drawingml/2006/picture">
                         <pic:nvPicPr>
-                          <pic:cNvPr id="0" name="Picture 87" descr="file:/tmp/ViewElement__48vDyBVIEeetFdz5pzgWAw3411517682599592961.png"/>
+                          <pic:cNvPr id="0" name="Picture 84" descr="file:/tmp/ViewElement__48vDyBVIEeetFdz5pzgWAw2819196549265857256.png"/>
                           <pic:cNvPicPr>
                             <a:picLocks noChangeAspect="true"/>
                           </pic:cNvPicPr>
@@ -27277,12 +27103,12 @@
               <w:drawing>
                 <wp:inline distT="0" distR="0" distB="0" distL="0">
                   <wp:extent cx="203200" cy="190500"/>
-                  <wp:docPr id="88" name="Drawing 88" descr="file:/tmp/ViewElement__48vDzBVIEeetFdz5pzgWAw1848059470236426765.png"/>
+                  <wp:docPr id="85" name="Drawing 85" descr="file:/tmp/ViewElement__48vDzBVIEeetFdz5pzgWAw2758681495020728191.png"/>
                   <a:graphic xmlns:a="http://schemas.openxmlformats.org/drawingml/2006/main">
                     <a:graphicData uri="http://schemas.openxmlformats.org/drawingml/2006/picture">
                       <pic:pic xmlns:pic="http://schemas.openxmlformats.org/drawingml/2006/picture">
                         <pic:nvPicPr>
-                          <pic:cNvPr id="0" name="Picture 88" descr="file:/tmp/ViewElement__48vDzBVIEeetFdz5pzgWAw1848059470236426765.png"/>
+                          <pic:cNvPr id="0" name="Picture 85" descr="file:/tmp/ViewElement__48vDzBVIEeetFdz5pzgWAw2758681495020728191.png"/>
                           <pic:cNvPicPr>
                             <a:picLocks noChangeAspect="true"/>
                           </pic:cNvPicPr>
@@ -27384,12 +27210,12 @@
               <w:drawing>
                 <wp:inline distT="0" distR="0" distB="0" distL="0">
                   <wp:extent cx="203200" cy="203200"/>
-                  <wp:docPr id="89" name="Drawing 89" descr="file:/tmp/ViewContainer__48vDrhVIEeetFdz5pzgWAw18063175425688137627.png"/>
+                  <wp:docPr id="86" name="Drawing 86" descr="file:/tmp/ViewContainer__48vDrhVIEeetFdz5pzgWAw15640386261549308602.png"/>
                   <a:graphic xmlns:a="http://schemas.openxmlformats.org/drawingml/2006/main">
                     <a:graphicData uri="http://schemas.openxmlformats.org/drawingml/2006/picture">
                       <pic:pic xmlns:pic="http://schemas.openxmlformats.org/drawingml/2006/picture">
                         <pic:nvPicPr>
-                          <pic:cNvPr id="0" name="Picture 89" descr="file:/tmp/ViewContainer__48vDrhVIEeetFdz5pzgWAw18063175425688137627.png"/>
+                          <pic:cNvPr id="0" name="Picture 86" descr="file:/tmp/ViewContainer__48vDrhVIEeetFdz5pzgWAw15640386261549308602.png"/>
                           <pic:cNvPicPr>
                             <a:picLocks noChangeAspect="true"/>
                           </pic:cNvPicPr>
@@ -27444,12 +27270,12 @@
               <w:drawing>
                 <wp:inline distT="0" distR="0" distB="0" distL="0">
                   <wp:extent cx="203200" cy="177800"/>
-                  <wp:docPr id="90" name="Drawing 90" descr="file:/tmp/ViewElement__48vDsBVIEeetFdz5pzgWAw13362033720047889432.png"/>
+                  <wp:docPr id="87" name="Drawing 87" descr="file:/tmp/ViewElement__48vDsBVIEeetFdz5pzgWAw12573671068466537934.png"/>
                   <a:graphic xmlns:a="http://schemas.openxmlformats.org/drawingml/2006/main">
                     <a:graphicData uri="http://schemas.openxmlformats.org/drawingml/2006/picture">
                       <pic:pic xmlns:pic="http://schemas.openxmlformats.org/drawingml/2006/picture">
                         <pic:nvPicPr>
-                          <pic:cNvPr id="0" name="Picture 90" descr="file:/tmp/ViewElement__48vDsBVIEeetFdz5pzgWAw13362033720047889432.png"/>
+                          <pic:cNvPr id="0" name="Picture 87" descr="file:/tmp/ViewElement__48vDsBVIEeetFdz5pzgWAw12573671068466537934.png"/>
                           <pic:cNvPicPr>
                             <a:picLocks noChangeAspect="true"/>
                           </pic:cNvPicPr>
@@ -27504,12 +27330,12 @@
               <w:drawing>
                 <wp:inline distT="0" distR="0" distB="0" distL="0">
                   <wp:extent cx="203200" cy="203200"/>
-                  <wp:docPr id="91" name="Drawing 91" descr="file:/tmp/ViewElement__48vDshVIEeetFdz5pzgWAw2591517911589545754.png"/>
+                  <wp:docPr id="88" name="Drawing 88" descr="file:/tmp/ViewElement__48vDshVIEeetFdz5pzgWAw17797185802243213722.png"/>
                   <a:graphic xmlns:a="http://schemas.openxmlformats.org/drawingml/2006/main">
                     <a:graphicData uri="http://schemas.openxmlformats.org/drawingml/2006/picture">
                       <pic:pic xmlns:pic="http://schemas.openxmlformats.org/drawingml/2006/picture">
                         <pic:nvPicPr>
-                          <pic:cNvPr id="0" name="Picture 91" descr="file:/tmp/ViewElement__48vDshVIEeetFdz5pzgWAw2591517911589545754.png"/>
+                          <pic:cNvPr id="0" name="Picture 88" descr="file:/tmp/ViewElement__48vDshVIEeetFdz5pzgWAw17797185802243213722.png"/>
                           <pic:cNvPicPr>
                             <a:picLocks noChangeAspect="true"/>
                           </pic:cNvPicPr>
@@ -27564,12 +27390,12 @@
               <w:drawing>
                 <wp:inline distT="0" distR="0" distB="0" distL="0">
                   <wp:extent cx="203200" cy="190500"/>
-                  <wp:docPr id="92" name="Drawing 92" descr="file:/tmp/ViewElement__48vDtBVIEeetFdz5pzgWAw4689341434881290893.png"/>
+                  <wp:docPr id="89" name="Drawing 89" descr="file:/tmp/ViewElement__48vDtBVIEeetFdz5pzgWAw16066165300209865960.png"/>
                   <a:graphic xmlns:a="http://schemas.openxmlformats.org/drawingml/2006/main">
                     <a:graphicData uri="http://schemas.openxmlformats.org/drawingml/2006/picture">
                       <pic:pic xmlns:pic="http://schemas.openxmlformats.org/drawingml/2006/picture">
                         <pic:nvPicPr>
-                          <pic:cNvPr id="0" name="Picture 92" descr="file:/tmp/ViewElement__48vDtBVIEeetFdz5pzgWAw4689341434881290893.png"/>
+                          <pic:cNvPr id="0" name="Picture 89" descr="file:/tmp/ViewElement__48vDtBVIEeetFdz5pzgWAw16066165300209865960.png"/>
                           <pic:cNvPicPr>
                             <a:picLocks noChangeAspect="true"/>
                           </pic:cNvPicPr>
@@ -27624,12 +27450,12 @@
               <w:drawing>
                 <wp:inline distT="0" distR="0" distB="0" distL="0">
                   <wp:extent cx="203200" cy="190500"/>
-                  <wp:docPr id="93" name="Drawing 93" descr="file:/tmp/ViewElement__48vDuBVIEeetFdz5pzgWAw445157532232036541.png"/>
+                  <wp:docPr id="90" name="Drawing 90" descr="file:/tmp/ViewElement__48vDuBVIEeetFdz5pzgWAw4502529508037393958.png"/>
                   <a:graphic xmlns:a="http://schemas.openxmlformats.org/drawingml/2006/main">
                     <a:graphicData uri="http://schemas.openxmlformats.org/drawingml/2006/picture">
                       <pic:pic xmlns:pic="http://schemas.openxmlformats.org/drawingml/2006/picture">
                         <pic:nvPicPr>
-                          <pic:cNvPr id="0" name="Picture 93" descr="file:/tmp/ViewElement__48vDuBVIEeetFdz5pzgWAw445157532232036541.png"/>
+                          <pic:cNvPr id="0" name="Picture 90" descr="file:/tmp/ViewElement__48vDuBVIEeetFdz5pzgWAw4502529508037393958.png"/>
                           <pic:cNvPicPr>
                             <a:picLocks noChangeAspect="true"/>
                           </pic:cNvPicPr>
@@ -27684,12 +27510,12 @@
               <w:drawing>
                 <wp:inline distT="0" distR="0" distB="0" distL="0">
                   <wp:extent cx="203200" cy="177800"/>
-                  <wp:docPr id="94" name="Drawing 94" descr="file:/tmp/ViewElement__48vDvBVIEeetFdz5pzgWAw567157261335889824.png"/>
+                  <wp:docPr id="91" name="Drawing 91" descr="file:/tmp/ViewElement__48vDvBVIEeetFdz5pzgWAw8023614701054722628.png"/>
                   <a:graphic xmlns:a="http://schemas.openxmlformats.org/drawingml/2006/main">
                     <a:graphicData uri="http://schemas.openxmlformats.org/drawingml/2006/picture">
                       <pic:pic xmlns:pic="http://schemas.openxmlformats.org/drawingml/2006/picture">
                         <pic:nvPicPr>
-                          <pic:cNvPr id="0" name="Picture 94" descr="file:/tmp/ViewElement__48vDvBVIEeetFdz5pzgWAw567157261335889824.png"/>
+                          <pic:cNvPr id="0" name="Picture 91" descr="file:/tmp/ViewElement__48vDvBVIEeetFdz5pzgWAw8023614701054722628.png"/>
                           <pic:cNvPicPr>
                             <a:picLocks noChangeAspect="true"/>
                           </pic:cNvPicPr>
@@ -27791,12 +27617,12 @@
               <w:drawing>
                 <wp:inline distT="0" distR="0" distB="0" distL="0">
                   <wp:extent cx="203200" cy="203200"/>
-                  <wp:docPr id="95" name="Drawing 95" descr="file:/tmp/ViewContainer__48vDwBVIEeetFdz5pzgWAw1469423049268228534.png"/>
+                  <wp:docPr id="92" name="Drawing 92" descr="file:/tmp/ViewContainer__48vDwBVIEeetFdz5pzgWAw8886612454078637928.png"/>
                   <a:graphic xmlns:a="http://schemas.openxmlformats.org/drawingml/2006/main">
                     <a:graphicData uri="http://schemas.openxmlformats.org/drawingml/2006/picture">
                       <pic:pic xmlns:pic="http://schemas.openxmlformats.org/drawingml/2006/picture">
                         <pic:nvPicPr>
-                          <pic:cNvPr id="0" name="Picture 95" descr="file:/tmp/ViewContainer__48vDwBVIEeetFdz5pzgWAw1469423049268228534.png"/>
+                          <pic:cNvPr id="0" name="Picture 92" descr="file:/tmp/ViewContainer__48vDwBVIEeetFdz5pzgWAw8886612454078637928.png"/>
                           <pic:cNvPicPr>
                             <a:picLocks noChangeAspect="true"/>
                           </pic:cNvPicPr>
@@ -27851,12 +27677,12 @@
               <w:drawing>
                 <wp:inline distT="0" distR="0" distB="0" distL="0">
                   <wp:extent cx="203200" cy="177800"/>
-                  <wp:docPr id="96" name="Drawing 96" descr="file:/tmp/ViewElement__48vDwhVIEeetFdz5pzgWAw13221281942190344264.png"/>
+                  <wp:docPr id="93" name="Drawing 93" descr="file:/tmp/ViewElement__48vDwhVIEeetFdz5pzgWAw7131127864366831522.png"/>
                   <a:graphic xmlns:a="http://schemas.openxmlformats.org/drawingml/2006/main">
                     <a:graphicData uri="http://schemas.openxmlformats.org/drawingml/2006/picture">
                       <pic:pic xmlns:pic="http://schemas.openxmlformats.org/drawingml/2006/picture">
                         <pic:nvPicPr>
-                          <pic:cNvPr id="0" name="Picture 96" descr="file:/tmp/ViewElement__48vDwhVIEeetFdz5pzgWAw13221281942190344264.png"/>
+                          <pic:cNvPr id="0" name="Picture 93" descr="file:/tmp/ViewElement__48vDwhVIEeetFdz5pzgWAw7131127864366831522.png"/>
                           <pic:cNvPicPr>
                             <a:picLocks noChangeAspect="true"/>
                           </pic:cNvPicPr>
@@ -27911,12 +27737,12 @@
               <w:drawing>
                 <wp:inline distT="0" distR="0" distB="0" distL="0">
                   <wp:extent cx="203200" cy="177800"/>
-                  <wp:docPr id="97" name="Drawing 97" descr="file:/tmp/ViewElement__48vDxBVIEeetFdz5pzgWAw13520760214318753670.png"/>
+                  <wp:docPr id="94" name="Drawing 94" descr="file:/tmp/ViewElement__48vDxBVIEeetFdz5pzgWAw14048968811701551345.png"/>
                   <a:graphic xmlns:a="http://schemas.openxmlformats.org/drawingml/2006/main">
                     <a:graphicData uri="http://schemas.openxmlformats.org/drawingml/2006/picture">
                       <pic:pic xmlns:pic="http://schemas.openxmlformats.org/drawingml/2006/picture">
                         <pic:nvPicPr>
-                          <pic:cNvPr id="0" name="Picture 97" descr="file:/tmp/ViewElement__48vDxBVIEeetFdz5pzgWAw13520760214318753670.png"/>
+                          <pic:cNvPr id="0" name="Picture 94" descr="file:/tmp/ViewElement__48vDxBVIEeetFdz5pzgWAw14048968811701551345.png"/>
                           <pic:cNvPicPr>
                             <a:picLocks noChangeAspect="true"/>
                           </pic:cNvPicPr>
@@ -27971,12 +27797,12 @@
               <w:drawing>
                 <wp:inline distT="0" distR="0" distB="0" distL="0">
                   <wp:extent cx="203200" cy="177800"/>
-                  <wp:docPr id="98" name="Drawing 98" descr="file:/tmp/ViewElement__48vDxhVIEeetFdz5pzgWAw1488139145971867886.png"/>
+                  <wp:docPr id="95" name="Drawing 95" descr="file:/tmp/ViewElement__48vDxhVIEeetFdz5pzgWAw449938576916736257.png"/>
                   <a:graphic xmlns:a="http://schemas.openxmlformats.org/drawingml/2006/main">
                     <a:graphicData uri="http://schemas.openxmlformats.org/drawingml/2006/picture">
                       <pic:pic xmlns:pic="http://schemas.openxmlformats.org/drawingml/2006/picture">
                         <pic:nvPicPr>
-                          <pic:cNvPr id="0" name="Picture 98" descr="file:/tmp/ViewElement__48vDxhVIEeetFdz5pzgWAw1488139145971867886.png"/>
+                          <pic:cNvPr id="0" name="Picture 95" descr="file:/tmp/ViewElement__48vDxhVIEeetFdz5pzgWAw449938576916736257.png"/>
                           <pic:cNvPicPr>
                             <a:picLocks noChangeAspect="true"/>
                           </pic:cNvPicPr>
@@ -28031,12 +27857,12 @@
               <w:drawing>
                 <wp:inline distT="0" distR="0" distB="0" distL="0">
                   <wp:extent cx="203200" cy="190500"/>
-                  <wp:docPr id="99" name="Drawing 99" descr="file:/tmp/ViewElement__48vDyBVIEeetFdz5pzgWAw16579389712781328038.png"/>
+                  <wp:docPr id="96" name="Drawing 96" descr="file:/tmp/ViewElement__48vDyBVIEeetFdz5pzgWAw3240242925989935736.png"/>
                   <a:graphic xmlns:a="http://schemas.openxmlformats.org/drawingml/2006/main">
                     <a:graphicData uri="http://schemas.openxmlformats.org/drawingml/2006/picture">
                       <pic:pic xmlns:pic="http://schemas.openxmlformats.org/drawingml/2006/picture">
                         <pic:nvPicPr>
-                          <pic:cNvPr id="0" name="Picture 99" descr="file:/tmp/ViewElement__48vDyBVIEeetFdz5pzgWAw16579389712781328038.png"/>
+                          <pic:cNvPr id="0" name="Picture 96" descr="file:/tmp/ViewElement__48vDyBVIEeetFdz5pzgWAw3240242925989935736.png"/>
                           <pic:cNvPicPr>
                             <a:picLocks noChangeAspect="true"/>
                           </pic:cNvPicPr>
@@ -28091,12 +27917,12 @@
               <w:drawing>
                 <wp:inline distT="0" distR="0" distB="0" distL="0">
                   <wp:extent cx="203200" cy="190500"/>
-                  <wp:docPr id="100" name="Drawing 100" descr="file:/tmp/ViewElement__48vDzBVIEeetFdz5pzgWAw11023604628127812032.png"/>
+                  <wp:docPr id="97" name="Drawing 97" descr="file:/tmp/ViewElement__48vDzBVIEeetFdz5pzgWAw5402273968685236636.png"/>
                   <a:graphic xmlns:a="http://schemas.openxmlformats.org/drawingml/2006/main">
                     <a:graphicData uri="http://schemas.openxmlformats.org/drawingml/2006/picture">
                       <pic:pic xmlns:pic="http://schemas.openxmlformats.org/drawingml/2006/picture">
                         <pic:nvPicPr>
-                          <pic:cNvPr id="0" name="Picture 100" descr="file:/tmp/ViewElement__48vDzBVIEeetFdz5pzgWAw11023604628127812032.png"/>
+                          <pic:cNvPr id="0" name="Picture 97" descr="file:/tmp/ViewElement__48vDzBVIEeetFdz5pzgWAw5402273968685236636.png"/>
                           <pic:cNvPicPr>
                             <a:picLocks noChangeAspect="true"/>
                           </pic:cNvPicPr>

</xml_diff>

<commit_message>
[SAFRAN-1240] Review MM declarations in templates properties
</commit_message>
<xml_diff>
--- a/samples/plugins/org.obeonetwork.is.samples/contents/E-BookStore/documentation/doc-src/E-BookStore_Cinematic_template.generated.docx
+++ b/samples/plugins/org.obeonetwork.is.samples/contents/E-BookStore/documentation/doc-src/E-BookStore_Cinematic_template.generated.docx
@@ -2051,12 +2051,12 @@
                     <w:drawing>
                       <wp:inline distT="0" distR="0" distB="0" distL="0">
                         <wp:extent cx="203200" cy="203200"/>
-                        <wp:docPr id="0" name="Drawing 0" descr="file:/tmp/CinematicRoot__47-1sBVIEeetFdz5pzgWAw11353336565241744010.png"/>
+                        <wp:docPr id="0" name="Drawing 0" descr="file:/tmp/CinematicRoot__47-1sBVIEeetFdz5pzgWAw2457421719552199320.png"/>
                         <a:graphic xmlns:a="http://schemas.openxmlformats.org/drawingml/2006/main">
                           <a:graphicData uri="http://schemas.openxmlformats.org/drawingml/2006/picture">
                             <pic:pic xmlns:pic="http://schemas.openxmlformats.org/drawingml/2006/picture">
                               <pic:nvPicPr>
-                                <pic:cNvPr id="0" name="Picture 0" descr="file:/tmp/CinematicRoot__47-1sBVIEeetFdz5pzgWAw11353336565241744010.png"/>
+                                <pic:cNvPr id="0" name="Picture 0" descr="file:/tmp/CinematicRoot__47-1sBVIEeetFdz5pzgWAw2457421719552199320.png"/>
                                 <pic:cNvPicPr>
                                   <a:picLocks noChangeAspect="true"/>
                                 </pic:cNvPicPr>
@@ -2117,12 +2117,12 @@
                     <w:drawing>
                       <wp:inline distT="0" distR="0" distB="0" distL="0">
                         <wp:extent cx="203200" cy="203200"/>
-                        <wp:docPr id="1" name="Drawing 1" descr="file:/tmp/Package__48qyPBVIEeetFdz5pzgWAw7872905843181545527.png"/>
+                        <wp:docPr id="1" name="Drawing 1" descr="file:/tmp/Package__48qyPBVIEeetFdz5pzgWAw6317141299206139556.png"/>
                         <a:graphic xmlns:a="http://schemas.openxmlformats.org/drawingml/2006/main">
                           <a:graphicData uri="http://schemas.openxmlformats.org/drawingml/2006/picture">
                             <pic:pic xmlns:pic="http://schemas.openxmlformats.org/drawingml/2006/picture">
                               <pic:nvPicPr>
-                                <pic:cNvPr id="0" name="Picture 1" descr="file:/tmp/Package__48qyPBVIEeetFdz5pzgWAw7872905843181545527.png"/>
+                                <pic:cNvPr id="0" name="Picture 1" descr="file:/tmp/Package__48qyPBVIEeetFdz5pzgWAw6317141299206139556.png"/>
                                 <pic:cNvPicPr>
                                   <a:picLocks noChangeAspect="true"/>
                                 </pic:cNvPicPr>
@@ -2183,12 +2183,12 @@
                     <w:drawing>
                       <wp:inline distT="0" distR="0" distB="0" distL="0">
                         <wp:extent cx="203200" cy="203200"/>
-                        <wp:docPr id="2" name="Drawing 2" descr="file:/tmp/ViewContainer__48gaJBVIEeetFdz5pzgWAw15355073053068983889.png"/>
+                        <wp:docPr id="2" name="Drawing 2" descr="file:/tmp/ViewContainer__48gaJBVIEeetFdz5pzgWAw7627839229637117476.png"/>
                         <a:graphic xmlns:a="http://schemas.openxmlformats.org/drawingml/2006/main">
                           <a:graphicData uri="http://schemas.openxmlformats.org/drawingml/2006/picture">
                             <pic:pic xmlns:pic="http://schemas.openxmlformats.org/drawingml/2006/picture">
                               <pic:nvPicPr>
-                                <pic:cNvPr id="0" name="Picture 2" descr="file:/tmp/ViewContainer__48gaJBVIEeetFdz5pzgWAw15355073053068983889.png"/>
+                                <pic:cNvPr id="0" name="Picture 2" descr="file:/tmp/ViewContainer__48gaJBVIEeetFdz5pzgWAw7627839229637117476.png"/>
                                 <pic:cNvPicPr>
                                   <a:picLocks noChangeAspect="true"/>
                                 </pic:cNvPicPr>
@@ -2249,12 +2249,12 @@
                     <w:drawing>
                       <wp:inline distT="0" distR="0" distB="0" distL="0">
                         <wp:extent cx="203200" cy="203200"/>
-                        <wp:docPr id="3" name="Drawing 3" descr="file:/tmp/ViewContainer__48qLRRVIEeetFdz5pzgWAw363649048786183271.png"/>
+                        <wp:docPr id="3" name="Drawing 3" descr="file:/tmp/ViewContainer__48qLRRVIEeetFdz5pzgWAw17101472733914911028.png"/>
                         <a:graphic xmlns:a="http://schemas.openxmlformats.org/drawingml/2006/main">
                           <a:graphicData uri="http://schemas.openxmlformats.org/drawingml/2006/picture">
                             <pic:pic xmlns:pic="http://schemas.openxmlformats.org/drawingml/2006/picture">
                               <pic:nvPicPr>
-                                <pic:cNvPr id="0" name="Picture 3" descr="file:/tmp/ViewContainer__48qLRRVIEeetFdz5pzgWAw363649048786183271.png"/>
+                                <pic:cNvPr id="0" name="Picture 3" descr="file:/tmp/ViewContainer__48qLRRVIEeetFdz5pzgWAw17101472733914911028.png"/>
                                 <pic:cNvPicPr>
                                   <a:picLocks noChangeAspect="true"/>
                                 </pic:cNvPicPr>
@@ -2315,12 +2315,12 @@
                     <w:drawing>
                       <wp:inline distT="0" distR="0" distB="0" distL="0">
                         <wp:extent cx="203200" cy="203200"/>
-                        <wp:docPr id="4" name="Drawing 4" descr="file:/tmp/Toolkit__IxeAcKLCEeuqs9mIRWXCLA5063673587357248721.png"/>
+                        <wp:docPr id="4" name="Drawing 4" descr="file:/tmp/Toolkit__IxeAcKLCEeuqs9mIRWXCLA17932569357210283273.png"/>
                         <a:graphic xmlns:a="http://schemas.openxmlformats.org/drawingml/2006/main">
                           <a:graphicData uri="http://schemas.openxmlformats.org/drawingml/2006/picture">
                             <pic:pic xmlns:pic="http://schemas.openxmlformats.org/drawingml/2006/picture">
                               <pic:nvPicPr>
-                                <pic:cNvPr id="0" name="Picture 4" descr="file:/tmp/Toolkit__IxeAcKLCEeuqs9mIRWXCLA5063673587357248721.png"/>
+                                <pic:cNvPr id="0" name="Picture 4" descr="file:/tmp/Toolkit__IxeAcKLCEeuqs9mIRWXCLA17932569357210283273.png"/>
                                 <pic:cNvPicPr>
                                   <a:picLocks noChangeAspect="true"/>
                                 </pic:cNvPicPr>
@@ -2605,12 +2605,12 @@
                     <w:drawing>
                       <wp:inline distT="0" distR="0" distB="0" distL="0">
                         <wp:extent cx="203200" cy="203200"/>
-                        <wp:docPr id="5" name="Drawing 5" descr="file:/tmp/ViewContainer__48gaJBVIEeetFdz5pzgWAw7043107571246062328.png"/>
+                        <wp:docPr id="5" name="Drawing 5" descr="file:/tmp/ViewContainer__48gaJBVIEeetFdz5pzgWAw9361573764633183095.png"/>
                         <a:graphic xmlns:a="http://schemas.openxmlformats.org/drawingml/2006/main">
                           <a:graphicData uri="http://schemas.openxmlformats.org/drawingml/2006/picture">
                             <pic:pic xmlns:pic="http://schemas.openxmlformats.org/drawingml/2006/picture">
                               <pic:nvPicPr>
-                                <pic:cNvPr id="0" name="Picture 5" descr="file:/tmp/ViewContainer__48gaJBVIEeetFdz5pzgWAw7043107571246062328.png"/>
+                                <pic:cNvPr id="0" name="Picture 5" descr="file:/tmp/ViewContainer__48gaJBVIEeetFdz5pzgWAw9361573764633183095.png"/>
                                 <pic:cNvPicPr>
                                   <a:picLocks noChangeAspect="true"/>
                                 </pic:cNvPicPr>
@@ -2671,12 +2671,12 @@
                     <w:drawing>
                       <wp:inline distT="0" distR="0" distB="0" distL="0">
                         <wp:extent cx="203200" cy="203200"/>
-                        <wp:docPr id="6" name="Drawing 6" descr="file:/tmp/ViewContainer__48jdcBVIEeetFdz5pzgWAw15371829056021384825.png"/>
+                        <wp:docPr id="6" name="Drawing 6" descr="file:/tmp/ViewContainer__48jdcBVIEeetFdz5pzgWAw927050090001699788.png"/>
                         <a:graphic xmlns:a="http://schemas.openxmlformats.org/drawingml/2006/main">
                           <a:graphicData uri="http://schemas.openxmlformats.org/drawingml/2006/picture">
                             <pic:pic xmlns:pic="http://schemas.openxmlformats.org/drawingml/2006/picture">
                               <pic:nvPicPr>
-                                <pic:cNvPr id="0" name="Picture 6" descr="file:/tmp/ViewContainer__48jdcBVIEeetFdz5pzgWAw15371829056021384825.png"/>
+                                <pic:cNvPr id="0" name="Picture 6" descr="file:/tmp/ViewContainer__48jdcBVIEeetFdz5pzgWAw927050090001699788.png"/>
                                 <pic:cNvPicPr>
                                   <a:picLocks noChangeAspect="true"/>
                                 </pic:cNvPicPr>
@@ -2737,12 +2737,12 @@
                     <w:drawing>
                       <wp:inline distT="0" distR="0" distB="0" distL="0">
                         <wp:extent cx="203200" cy="203200"/>
-                        <wp:docPr id="7" name="Drawing 7" descr="file:/tmp/ViewContainer__48qLIBVIEeetFdz5pzgWAw11493395312212176430.png"/>
+                        <wp:docPr id="7" name="Drawing 7" descr="file:/tmp/ViewContainer__48qLIBVIEeetFdz5pzgWAw8580573725342588752.png"/>
                         <a:graphic xmlns:a="http://schemas.openxmlformats.org/drawingml/2006/main">
                           <a:graphicData uri="http://schemas.openxmlformats.org/drawingml/2006/picture">
                             <pic:pic xmlns:pic="http://schemas.openxmlformats.org/drawingml/2006/picture">
                               <pic:nvPicPr>
-                                <pic:cNvPr id="0" name="Picture 7" descr="file:/tmp/ViewContainer__48qLIBVIEeetFdz5pzgWAw11493395312212176430.png"/>
+                                <pic:cNvPr id="0" name="Picture 7" descr="file:/tmp/ViewContainer__48qLIBVIEeetFdz5pzgWAw8580573725342588752.png"/>
                                 <pic:cNvPicPr>
                                   <a:picLocks noChangeAspect="true"/>
                                 </pic:cNvPicPr>
@@ -2803,12 +2803,12 @@
                     <w:drawing>
                       <wp:inline distT="0" distR="0" distB="0" distL="0">
                         <wp:extent cx="203200" cy="203200"/>
-                        <wp:docPr id="8" name="Drawing 8" descr="file:/tmp/ViewContainer__48qLLxVIEeetFdz5pzgWAw10459336326838330845.png"/>
+                        <wp:docPr id="8" name="Drawing 8" descr="file:/tmp/ViewContainer__48qLLxVIEeetFdz5pzgWAw12379054279633608544.png"/>
                         <a:graphic xmlns:a="http://schemas.openxmlformats.org/drawingml/2006/main">
                           <a:graphicData uri="http://schemas.openxmlformats.org/drawingml/2006/picture">
                             <pic:pic xmlns:pic="http://schemas.openxmlformats.org/drawingml/2006/picture">
                               <pic:nvPicPr>
-                                <pic:cNvPr id="0" name="Picture 8" descr="file:/tmp/ViewContainer__48qLLxVIEeetFdz5pzgWAw10459336326838330845.png"/>
+                                <pic:cNvPr id="0" name="Picture 8" descr="file:/tmp/ViewContainer__48qLLxVIEeetFdz5pzgWAw12379054279633608544.png"/>
                                 <pic:cNvPicPr>
                                   <a:picLocks noChangeAspect="true"/>
                                 </pic:cNvPicPr>
@@ -2872,12 +2872,12 @@
               <w:drawing>
                 <wp:inline distT="0" distR="0" distB="0" distL="0">
                   <wp:extent cx="5080000" cy="3365500"/>
-                  <wp:docPr id="9" name="Drawing 9" descr="file:/tmp/HomePage%20View%20Container%20Mockup_copy-m2doc12176188487080981016.jpg"/>
+                  <wp:docPr id="9" name="Drawing 9" descr="file:/tmp/HomePage%20View%20Container%20Mockup_copy-m2doc5571146073472931877.jpg"/>
                   <a:graphic xmlns:a="http://schemas.openxmlformats.org/drawingml/2006/main">
                     <a:graphicData uri="http://schemas.openxmlformats.org/drawingml/2006/picture">
                       <pic:pic xmlns:pic="http://schemas.openxmlformats.org/drawingml/2006/picture">
                         <pic:nvPicPr>
-                          <pic:cNvPr id="0" name="Picture 9" descr="file:/tmp/HomePage%20View%20Container%20Mockup_copy-m2doc12176188487080981016.jpg"/>
+                          <pic:cNvPr id="0" name="Picture 9" descr="file:/tmp/HomePage%20View%20Container%20Mockup_copy-m2doc5571146073472931877.jpg"/>
                           <pic:cNvPicPr>
                             <a:picLocks noChangeAspect="true"/>
                           </pic:cNvPicPr>
@@ -4529,12 +4529,12 @@
                     <w:drawing>
                       <wp:inline distT="0" distR="0" distB="0" distL="0">
                         <wp:extent cx="203200" cy="203200"/>
-                        <wp:docPr id="10" name="Drawing 10" descr="file:/tmp/ViewContainer__48qLRRVIEeetFdz5pzgWAw1002355104101148279.png"/>
+                        <wp:docPr id="10" name="Drawing 10" descr="file:/tmp/ViewContainer__48qLRRVIEeetFdz5pzgWAw16045661521533859969.png"/>
                         <a:graphic xmlns:a="http://schemas.openxmlformats.org/drawingml/2006/main">
                           <a:graphicData uri="http://schemas.openxmlformats.org/drawingml/2006/picture">
                             <pic:pic xmlns:pic="http://schemas.openxmlformats.org/drawingml/2006/picture">
                               <pic:nvPicPr>
-                                <pic:cNvPr id="0" name="Picture 10" descr="file:/tmp/ViewContainer__48qLRRVIEeetFdz5pzgWAw1002355104101148279.png"/>
+                                <pic:cNvPr id="0" name="Picture 10" descr="file:/tmp/ViewContainer__48qLRRVIEeetFdz5pzgWAw16045661521533859969.png"/>
                                 <pic:cNvPicPr>
                                   <a:picLocks noChangeAspect="true"/>
                                 </pic:cNvPicPr>
@@ -4598,12 +4598,12 @@
               <w:drawing>
                 <wp:inline distT="0" distR="0" distB="0" distL="0">
                   <wp:extent cx="5080000" cy="3352800"/>
-                  <wp:docPr id="11" name="Drawing 11" descr="file:/tmp/CreateAccount%20View%20Container%20Mockup_copy-m2doc9653542254228849561.jpg"/>
+                  <wp:docPr id="11" name="Drawing 11" descr="file:/tmp/CreateAccount%20View%20Container%20Mockup_copy-m2doc7005410934931203809.jpg"/>
                   <a:graphic xmlns:a="http://schemas.openxmlformats.org/drawingml/2006/main">
                     <a:graphicData uri="http://schemas.openxmlformats.org/drawingml/2006/picture">
                       <pic:pic xmlns:pic="http://schemas.openxmlformats.org/drawingml/2006/picture">
                         <pic:nvPicPr>
-                          <pic:cNvPr id="0" name="Picture 11" descr="file:/tmp/CreateAccount%20View%20Container%20Mockup_copy-m2doc9653542254228849561.jpg"/>
+                          <pic:cNvPr id="0" name="Picture 11" descr="file:/tmp/CreateAccount%20View%20Container%20Mockup_copy-m2doc7005410934931203809.jpg"/>
                           <pic:cNvPicPr>
                             <a:picLocks noChangeAspect="true"/>
                           </pic:cNvPicPr>
@@ -7025,12 +7025,12 @@
                     <w:drawing>
                       <wp:inline distT="0" distR="0" distB="0" distL="0">
                         <wp:extent cx="203200" cy="203200"/>
-                        <wp:docPr id="12" name="Drawing 12" descr="file:/tmp/Package__48qyPBVIEeetFdz5pzgWAw12418580266353415706.png"/>
+                        <wp:docPr id="12" name="Drawing 12" descr="file:/tmp/Package__48qyPBVIEeetFdz5pzgWAw13769370124427966298.png"/>
                         <a:graphic xmlns:a="http://schemas.openxmlformats.org/drawingml/2006/main">
                           <a:graphicData uri="http://schemas.openxmlformats.org/drawingml/2006/picture">
                             <pic:pic xmlns:pic="http://schemas.openxmlformats.org/drawingml/2006/picture">
                               <pic:nvPicPr>
-                                <pic:cNvPr id="0" name="Picture 12" descr="file:/tmp/Package__48qyPBVIEeetFdz5pzgWAw12418580266353415706.png"/>
+                                <pic:cNvPr id="0" name="Picture 12" descr="file:/tmp/Package__48qyPBVIEeetFdz5pzgWAw13769370124427966298.png"/>
                                 <pic:cNvPicPr>
                                   <a:picLocks noChangeAspect="true"/>
                                 </pic:cNvPicPr>
@@ -7091,12 +7091,12 @@
                     <w:drawing>
                       <wp:inline distT="0" distR="0" distB="0" distL="0">
                         <wp:extent cx="203200" cy="203200"/>
-                        <wp:docPr id="13" name="Drawing 13" descr="file:/tmp/ViewContainer__48vDrhVIEeetFdz5pzgWAw4063899638983615070.png"/>
+                        <wp:docPr id="13" name="Drawing 13" descr="file:/tmp/ViewContainer__48vDrhVIEeetFdz5pzgWAw12638976890474204377.png"/>
                         <a:graphic xmlns:a="http://schemas.openxmlformats.org/drawingml/2006/main">
                           <a:graphicData uri="http://schemas.openxmlformats.org/drawingml/2006/picture">
                             <pic:pic xmlns:pic="http://schemas.openxmlformats.org/drawingml/2006/picture">
                               <pic:nvPicPr>
-                                <pic:cNvPr id="0" name="Picture 13" descr="file:/tmp/ViewContainer__48vDrhVIEeetFdz5pzgWAw4063899638983615070.png"/>
+                                <pic:cNvPr id="0" name="Picture 13" descr="file:/tmp/ViewContainer__48vDrhVIEeetFdz5pzgWAw12638976890474204377.png"/>
                                 <pic:cNvPicPr>
                                   <a:picLocks noChangeAspect="true"/>
                                 </pic:cNvPicPr>
@@ -7157,12 +7157,12 @@
                     <w:drawing>
                       <wp:inline distT="0" distR="0" distB="0" distL="0">
                         <wp:extent cx="203200" cy="203200"/>
-                        <wp:docPr id="14" name="Drawing 14" descr="file:/tmp/ViewContainer__48vDwBVIEeetFdz5pzgWAw14995166363267004761.png"/>
+                        <wp:docPr id="14" name="Drawing 14" descr="file:/tmp/ViewContainer__48vDwBVIEeetFdz5pzgWAw4889815883873662578.png"/>
                         <a:graphic xmlns:a="http://schemas.openxmlformats.org/drawingml/2006/main">
                           <a:graphicData uri="http://schemas.openxmlformats.org/drawingml/2006/picture">
                             <pic:pic xmlns:pic="http://schemas.openxmlformats.org/drawingml/2006/picture">
                               <pic:nvPicPr>
-                                <pic:cNvPr id="0" name="Picture 14" descr="file:/tmp/ViewContainer__48vDwBVIEeetFdz5pzgWAw14995166363267004761.png"/>
+                                <pic:cNvPr id="0" name="Picture 14" descr="file:/tmp/ViewContainer__48vDwBVIEeetFdz5pzgWAw4889815883873662578.png"/>
                                 <pic:cNvPicPr>
                                   <a:picLocks noChangeAspect="true"/>
                                 </pic:cNvPicPr>
@@ -7427,12 +7427,12 @@
                     <w:drawing>
                       <wp:inline distT="0" distR="0" distB="0" distL="0">
                         <wp:extent cx="203200" cy="203200"/>
-                        <wp:docPr id="15" name="Drawing 15" descr="file:/tmp/ViewContainer__48vDrhVIEeetFdz5pzgWAw16191188910132853105.png"/>
+                        <wp:docPr id="15" name="Drawing 15" descr="file:/tmp/ViewContainer__48vDrhVIEeetFdz5pzgWAw18326510860031790017.png"/>
                         <a:graphic xmlns:a="http://schemas.openxmlformats.org/drawingml/2006/main">
                           <a:graphicData uri="http://schemas.openxmlformats.org/drawingml/2006/picture">
                             <pic:pic xmlns:pic="http://schemas.openxmlformats.org/drawingml/2006/picture">
                               <pic:nvPicPr>
-                                <pic:cNvPr id="0" name="Picture 15" descr="file:/tmp/ViewContainer__48vDrhVIEeetFdz5pzgWAw16191188910132853105.png"/>
+                                <pic:cNvPr id="0" name="Picture 15" descr="file:/tmp/ViewContainer__48vDrhVIEeetFdz5pzgWAw18326510860031790017.png"/>
                                 <pic:cNvPicPr>
                                   <a:picLocks noChangeAspect="true"/>
                                 </pic:cNvPicPr>
@@ -9390,12 +9390,12 @@
                     <w:drawing>
                       <wp:inline distT="0" distR="0" distB="0" distL="0">
                         <wp:extent cx="203200" cy="203200"/>
-                        <wp:docPr id="16" name="Drawing 16" descr="file:/tmp/ViewContainer__48vDwBVIEeetFdz5pzgWAw2796940961685463619.png"/>
+                        <wp:docPr id="16" name="Drawing 16" descr="file:/tmp/ViewContainer__48vDwBVIEeetFdz5pzgWAw16037760972367367195.png"/>
                         <a:graphic xmlns:a="http://schemas.openxmlformats.org/drawingml/2006/main">
                           <a:graphicData uri="http://schemas.openxmlformats.org/drawingml/2006/picture">
                             <pic:pic xmlns:pic="http://schemas.openxmlformats.org/drawingml/2006/picture">
                               <pic:nvPicPr>
-                                <pic:cNvPr id="0" name="Picture 16" descr="file:/tmp/ViewContainer__48vDwBVIEeetFdz5pzgWAw2796940961685463619.png"/>
+                                <pic:cNvPr id="0" name="Picture 16" descr="file:/tmp/ViewContainer__48vDwBVIEeetFdz5pzgWAw16037760972367367195.png"/>
                                 <pic:cNvPicPr>
                                   <a:picLocks noChangeAspect="true"/>
                                 </pic:cNvPicPr>
@@ -11701,12 +11701,12 @@
         <w:drawing>
           <wp:inline distT="0" distR="0" distB="0" distL="0">
             <wp:extent cx="5080000" cy="2222500"/>
-            <wp:docPr id="17" name="Drawing 17" descr="file:/tmp/E-BookStore%20Package%20Diagram_copy-m2doc1009963335195314013.jpg"/>
+            <wp:docPr id="17" name="Drawing 17" descr="file:/tmp/E-BookStore%20Package%20Diagram_copy-m2doc14743081942175294615.jpg"/>
             <a:graphic xmlns:a="http://schemas.openxmlformats.org/drawingml/2006/main">
               <a:graphicData uri="http://schemas.openxmlformats.org/drawingml/2006/picture">
                 <pic:pic xmlns:pic="http://schemas.openxmlformats.org/drawingml/2006/picture">
                   <pic:nvPicPr>
-                    <pic:cNvPr id="0" name="Picture 17" descr="file:/tmp/E-BookStore%20Package%20Diagram_copy-m2doc1009963335195314013.jpg"/>
+                    <pic:cNvPr id="0" name="Picture 17" descr="file:/tmp/E-BookStore%20Package%20Diagram_copy-m2doc14743081942175294615.jpg"/>
                     <pic:cNvPicPr>
                       <a:picLocks noChangeAspect="true"/>
                     </pic:cNvPicPr>
@@ -11885,12 +11885,12 @@
         <w:drawing>
           <wp:inline distT="0" distR="0" distB="0" distL="0">
             <wp:extent cx="5080000" cy="2616200"/>
-            <wp:docPr id="18" name="Drawing 18" descr="file:/tmp/Main%20Flow%20Diagram_copy-m2doc10589499605456662408.jpg"/>
+            <wp:docPr id="18" name="Drawing 18" descr="file:/tmp/Main%20Flow%20Diagram_copy-m2doc4314139412061210898.jpg"/>
             <a:graphic xmlns:a="http://schemas.openxmlformats.org/drawingml/2006/main">
               <a:graphicData uri="http://schemas.openxmlformats.org/drawingml/2006/picture">
                 <pic:pic xmlns:pic="http://schemas.openxmlformats.org/drawingml/2006/picture">
                   <pic:nvPicPr>
-                    <pic:cNvPr id="0" name="Picture 18" descr="file:/tmp/Main%20Flow%20Diagram_copy-m2doc10589499605456662408.jpg"/>
+                    <pic:cNvPr id="0" name="Picture 18" descr="file:/tmp/Main%20Flow%20Diagram_copy-m2doc4314139412061210898.jpg"/>
                     <pic:cNvPicPr>
                       <a:picLocks noChangeAspect="true"/>
                     </pic:cNvPicPr>
@@ -12350,7 +12350,7 @@
           </w:tcPr>
           <w:p>
             <w:r>
-              <w:t>InitialState</w:t>
+              <w:t>Initial State</w:t>
             </w:r>
           </w:p>
         </w:tc>
@@ -12383,7 +12383,7 @@
           </w:tcPr>
           <w:p>
             <w:r>
-              <w:t>ViewState</w:t>
+              <w:t>View State</w:t>
             </w:r>
           </w:p>
         </w:tc>
@@ -12416,7 +12416,7 @@
           </w:tcPr>
           <w:p>
             <w:r>
-              <w:t>ActionState</w:t>
+              <w:t>Action State</w:t>
             </w:r>
           </w:p>
         </w:tc>
@@ -12449,7 +12449,7 @@
           </w:tcPr>
           <w:p>
             <w:r>
-              <w:t>ActionState</w:t>
+              <w:t>Action State</w:t>
             </w:r>
           </w:p>
         </w:tc>
@@ -12482,7 +12482,7 @@
           </w:tcPr>
           <w:p>
             <w:r>
-              <w:t>ActionState</w:t>
+              <w:t>Action State</w:t>
             </w:r>
           </w:p>
         </w:tc>
@@ -12515,7 +12515,7 @@
           </w:tcPr>
           <w:p>
             <w:r>
-              <w:t>ActionState</w:t>
+              <w:t>Action State</w:t>
             </w:r>
           </w:p>
         </w:tc>
@@ -12548,7 +12548,7 @@
           </w:tcPr>
           <w:p>
             <w:r>
-              <w:t>ViewState</w:t>
+              <w:t>View State</w:t>
             </w:r>
           </w:p>
         </w:tc>
@@ -12581,7 +12581,7 @@
           </w:tcPr>
           <w:p>
             <w:r>
-              <w:t>ActionState</w:t>
+              <w:t>Action State</w:t>
             </w:r>
           </w:p>
         </w:tc>
@@ -12614,7 +12614,7 @@
           </w:tcPr>
           <w:p>
             <w:r>
-              <w:t>SubflowState</w:t>
+              <w:t>Subflow State</w:t>
             </w:r>
           </w:p>
         </w:tc>
@@ -12649,7 +12649,7 @@
           <w:i/>
           <w:u w:val="single"/>
         </w:rPr>
-        <w:t>InitialState</w:t>
+        <w:t>Initial State</w:t>
       </w:r>
       <w:r>
         <w:rPr>
@@ -12838,7 +12838,7 @@
           <w:i/>
           <w:u w:val="single"/>
         </w:rPr>
-        <w:t>ViewState</w:t>
+        <w:t>View State</w:t>
       </w:r>
       <w:r>
         <w:rPr>
@@ -13029,7 +13029,7 @@
           <w:i/>
           <w:u w:val="single"/>
         </w:rPr>
-        <w:t>ActionState</w:t>
+        <w:t>Action State</w:t>
       </w:r>
       <w:r>
         <w:rPr>
@@ -13220,7 +13220,7 @@
           <w:i/>
           <w:u w:val="single"/>
         </w:rPr>
-        <w:t>ActionState</w:t>
+        <w:t>Action State</w:t>
       </w:r>
       <w:r>
         <w:rPr>
@@ -13411,7 +13411,7 @@
           <w:i/>
           <w:u w:val="single"/>
         </w:rPr>
-        <w:t>ActionState</w:t>
+        <w:t>Action State</w:t>
       </w:r>
       <w:r>
         <w:rPr>
@@ -13600,7 +13600,7 @@
           <w:i/>
           <w:u w:val="single"/>
         </w:rPr>
-        <w:t>ActionState</w:t>
+        <w:t>Action State</w:t>
       </w:r>
       <w:r>
         <w:rPr>
@@ -13789,7 +13789,7 @@
           <w:i/>
           <w:u w:val="single"/>
         </w:rPr>
-        <w:t>ViewState</w:t>
+        <w:t>View State</w:t>
       </w:r>
       <w:r>
         <w:rPr>
@@ -13980,7 +13980,7 @@
           <w:i/>
           <w:u w:val="single"/>
         </w:rPr>
-        <w:t>ActionState</w:t>
+        <w:t>Action State</w:t>
       </w:r>
       <w:r>
         <w:rPr>
@@ -14169,7 +14169,7 @@
           <w:i/>
           <w:u w:val="single"/>
         </w:rPr>
-        <w:t>SubflowState</w:t>
+        <w:t>Subflow State</w:t>
       </w:r>
       <w:r>
         <w:rPr>
@@ -17496,12 +17496,12 @@
         <w:drawing>
           <wp:inline distT="0" distR="0" distB="0" distL="0">
             <wp:extent cx="5080000" cy="4775200"/>
-            <wp:docPr id="19" name="Drawing 19" descr="file:/tmp/Checkout%20Flow%20Diagram_copy-m2doc13928194921208584653.jpg"/>
+            <wp:docPr id="19" name="Drawing 19" descr="file:/tmp/Checkout%20Flow%20Diagram_copy-m2doc14226501123629936369.jpg"/>
             <a:graphic xmlns:a="http://schemas.openxmlformats.org/drawingml/2006/main">
               <a:graphicData uri="http://schemas.openxmlformats.org/drawingml/2006/picture">
                 <pic:pic xmlns:pic="http://schemas.openxmlformats.org/drawingml/2006/picture">
                   <pic:nvPicPr>
-                    <pic:cNvPr id="0" name="Picture 19" descr="file:/tmp/Checkout%20Flow%20Diagram_copy-m2doc13928194921208584653.jpg"/>
+                    <pic:cNvPr id="0" name="Picture 19" descr="file:/tmp/Checkout%20Flow%20Diagram_copy-m2doc14226501123629936369.jpg"/>
                     <pic:cNvPicPr>
                       <a:picLocks noChangeAspect="true"/>
                     </pic:cNvPicPr>
@@ -17894,7 +17894,7 @@
           </w:tcPr>
           <w:p>
             <w:r>
-              <w:t>InitialState</w:t>
+              <w:t>Initial State</w:t>
             </w:r>
           </w:p>
         </w:tc>
@@ -17927,7 +17927,7 @@
           </w:tcPr>
           <w:p>
             <w:r>
-              <w:t>DecisionState</w:t>
+              <w:t>Decision State</w:t>
             </w:r>
           </w:p>
         </w:tc>
@@ -17960,7 +17960,7 @@
           </w:tcPr>
           <w:p>
             <w:r>
-              <w:t>ViewState</w:t>
+              <w:t>View State</w:t>
             </w:r>
           </w:p>
         </w:tc>
@@ -17993,7 +17993,7 @@
           </w:tcPr>
           <w:p>
             <w:r>
-              <w:t>ViewState</w:t>
+              <w:t>View State</w:t>
             </w:r>
           </w:p>
         </w:tc>
@@ -18026,7 +18026,7 @@
           </w:tcPr>
           <w:p>
             <w:r>
-              <w:t>ActionState</w:t>
+              <w:t>Action State</w:t>
             </w:r>
           </w:p>
         </w:tc>
@@ -18059,7 +18059,7 @@
           </w:tcPr>
           <w:p>
             <w:r>
-              <w:t>SubflowState</w:t>
+              <w:t>Subflow State</w:t>
             </w:r>
           </w:p>
         </w:tc>
@@ -18092,7 +18092,7 @@
           </w:tcPr>
           <w:p>
             <w:r>
-              <w:t>ActionState</w:t>
+              <w:t>Action State</w:t>
             </w:r>
           </w:p>
         </w:tc>
@@ -18125,7 +18125,7 @@
           </w:tcPr>
           <w:p>
             <w:r>
-              <w:t>FinalState</w:t>
+              <w:t>Final State</w:t>
             </w:r>
           </w:p>
         </w:tc>
@@ -18158,7 +18158,7 @@
           </w:tcPr>
           <w:p>
             <w:r>
-              <w:t>FinalState</w:t>
+              <w:t>Final State</w:t>
             </w:r>
           </w:p>
         </w:tc>
@@ -18193,7 +18193,7 @@
           <w:i/>
           <w:u w:val="single"/>
         </w:rPr>
-        <w:t>InitialState</w:t>
+        <w:t>Initial State</w:t>
       </w:r>
       <w:r>
         <w:rPr>
@@ -18381,7 +18381,7 @@
           <w:i/>
           <w:u w:val="single"/>
         </w:rPr>
-        <w:t>DecisionState</w:t>
+        <w:t>Decision State</w:t>
       </w:r>
       <w:r>
         <w:rPr>
@@ -18569,7 +18569,7 @@
           <w:i/>
           <w:u w:val="single"/>
         </w:rPr>
-        <w:t>ViewState</w:t>
+        <w:t>View State</w:t>
       </w:r>
       <w:r>
         <w:rPr>
@@ -18759,7 +18759,7 @@
           <w:i/>
           <w:u w:val="single"/>
         </w:rPr>
-        <w:t>ViewState</w:t>
+        <w:t>View State</w:t>
       </w:r>
       <w:r>
         <w:rPr>
@@ -18949,7 +18949,7 @@
           <w:i/>
           <w:u w:val="single"/>
         </w:rPr>
-        <w:t>ActionState</w:t>
+        <w:t>Action State</w:t>
       </w:r>
       <w:r>
         <w:rPr>
@@ -19137,7 +19137,7 @@
           <w:i/>
           <w:u w:val="single"/>
         </w:rPr>
-        <w:t>SubflowState</w:t>
+        <w:t>Subflow State</w:t>
       </w:r>
       <w:r>
         <w:rPr>
@@ -19325,7 +19325,7 @@
           <w:i/>
           <w:u w:val="single"/>
         </w:rPr>
-        <w:t>ActionState</w:t>
+        <w:t>Action State</w:t>
       </w:r>
       <w:r>
         <w:rPr>
@@ -19513,7 +19513,7 @@
           <w:i/>
           <w:u w:val="single"/>
         </w:rPr>
-        <w:t>FinalState</w:t>
+        <w:t>Final State</w:t>
       </w:r>
       <w:r>
         <w:rPr>
@@ -19701,7 +19701,7 @@
           <w:i/>
           <w:u w:val="single"/>
         </w:rPr>
-        <w:t>FinalState</w:t>
+        <w:t>Final State</w:t>
       </w:r>
       <w:r>
         <w:rPr>
@@ -22296,12 +22296,12 @@
               <w:drawing>
                 <wp:inline distT="0" distR="0" distB="0" distL="0">
                   <wp:extent cx="203200" cy="203200"/>
-                  <wp:docPr id="20" name="Drawing 20" descr="file:/tmp/ViewContainer__48gaJBVIEeetFdz5pzgWAw600833693451756065.png"/>
+                  <wp:docPr id="20" name="Drawing 20" descr="file:/tmp/ViewContainer__48gaJBVIEeetFdz5pzgWAw6958102869204187978.png"/>
                   <a:graphic xmlns:a="http://schemas.openxmlformats.org/drawingml/2006/main">
                     <a:graphicData uri="http://schemas.openxmlformats.org/drawingml/2006/picture">
                       <pic:pic xmlns:pic="http://schemas.openxmlformats.org/drawingml/2006/picture">
                         <pic:nvPicPr>
-                          <pic:cNvPr id="0" name="Picture 20" descr="file:/tmp/ViewContainer__48gaJBVIEeetFdz5pzgWAw600833693451756065.png"/>
+                          <pic:cNvPr id="0" name="Picture 20" descr="file:/tmp/ViewContainer__48gaJBVIEeetFdz5pzgWAw6958102869204187978.png"/>
                           <pic:cNvPicPr>
                             <a:picLocks noChangeAspect="true"/>
                           </pic:cNvPicPr>
@@ -22356,12 +22356,12 @@
               <w:drawing>
                 <wp:inline distT="0" distR="0" distB="0" distL="0">
                   <wp:extent cx="203200" cy="203200"/>
-                  <wp:docPr id="21" name="Drawing 21" descr="file:/tmp/ViewContainer__48jdcBVIEeetFdz5pzgWAw10842737623758336518.png"/>
+                  <wp:docPr id="21" name="Drawing 21" descr="file:/tmp/ViewContainer__48jdcBVIEeetFdz5pzgWAw5385465760142408648.png"/>
                   <a:graphic xmlns:a="http://schemas.openxmlformats.org/drawingml/2006/main">
                     <a:graphicData uri="http://schemas.openxmlformats.org/drawingml/2006/picture">
                       <pic:pic xmlns:pic="http://schemas.openxmlformats.org/drawingml/2006/picture">
                         <pic:nvPicPr>
-                          <pic:cNvPr id="0" name="Picture 21" descr="file:/tmp/ViewContainer__48jdcBVIEeetFdz5pzgWAw10842737623758336518.png"/>
+                          <pic:cNvPr id="0" name="Picture 21" descr="file:/tmp/ViewContainer__48jdcBVIEeetFdz5pzgWAw5385465760142408648.png"/>
                           <pic:cNvPicPr>
                             <a:picLocks noChangeAspect="true"/>
                           </pic:cNvPicPr>
@@ -22416,12 +22416,12 @@
               <w:drawing>
                 <wp:inline distT="0" distR="0" distB="0" distL="0">
                   <wp:extent cx="203200" cy="203200"/>
-                  <wp:docPr id="22" name="Drawing 22" descr="file:/tmp/ViewContainer__48qLIBVIEeetFdz5pzgWAw4981420561559060790.png"/>
+                  <wp:docPr id="22" name="Drawing 22" descr="file:/tmp/ViewContainer__48qLIBVIEeetFdz5pzgWAw9571656690080389050.png"/>
                   <a:graphic xmlns:a="http://schemas.openxmlformats.org/drawingml/2006/main">
                     <a:graphicData uri="http://schemas.openxmlformats.org/drawingml/2006/picture">
                       <pic:pic xmlns:pic="http://schemas.openxmlformats.org/drawingml/2006/picture">
                         <pic:nvPicPr>
-                          <pic:cNvPr id="0" name="Picture 22" descr="file:/tmp/ViewContainer__48qLIBVIEeetFdz5pzgWAw4981420561559060790.png"/>
+                          <pic:cNvPr id="0" name="Picture 22" descr="file:/tmp/ViewContainer__48qLIBVIEeetFdz5pzgWAw9571656690080389050.png"/>
                           <pic:cNvPicPr>
                             <a:picLocks noChangeAspect="true"/>
                           </pic:cNvPicPr>
@@ -22476,12 +22476,12 @@
               <w:drawing>
                 <wp:inline distT="0" distR="0" distB="0" distL="0">
                   <wp:extent cx="203200" cy="203200"/>
-                  <wp:docPr id="23" name="Drawing 23" descr="file:/tmp/ViewContainer__48qLLxVIEeetFdz5pzgWAw2470240556484571616.png"/>
+                  <wp:docPr id="23" name="Drawing 23" descr="file:/tmp/ViewContainer__48qLLxVIEeetFdz5pzgWAw14209577778372088520.png"/>
                   <a:graphic xmlns:a="http://schemas.openxmlformats.org/drawingml/2006/main">
                     <a:graphicData uri="http://schemas.openxmlformats.org/drawingml/2006/picture">
                       <pic:pic xmlns:pic="http://schemas.openxmlformats.org/drawingml/2006/picture">
                         <pic:nvPicPr>
-                          <pic:cNvPr id="0" name="Picture 23" descr="file:/tmp/ViewContainer__48qLLxVIEeetFdz5pzgWAw2470240556484571616.png"/>
+                          <pic:cNvPr id="0" name="Picture 23" descr="file:/tmp/ViewContainer__48qLLxVIEeetFdz5pzgWAw14209577778372088520.png"/>
                           <pic:cNvPicPr>
                             <a:picLocks noChangeAspect="true"/>
                           </pic:cNvPicPr>
@@ -22536,12 +22536,12 @@
               <w:drawing>
                 <wp:inline distT="0" distR="0" distB="0" distL="0">
                   <wp:extent cx="203200" cy="177800"/>
-                  <wp:docPr id="24" name="Drawing 24" descr="file:/tmp/ViewElement__48qLLBVIEeetFdz5pzgWAw16000420206872999462.png"/>
+                  <wp:docPr id="24" name="Drawing 24" descr="file:/tmp/ViewElement__48qLLBVIEeetFdz5pzgWAw4668451497267834756.png"/>
                   <a:graphic xmlns:a="http://schemas.openxmlformats.org/drawingml/2006/main">
                     <a:graphicData uri="http://schemas.openxmlformats.org/drawingml/2006/picture">
                       <pic:pic xmlns:pic="http://schemas.openxmlformats.org/drawingml/2006/picture">
                         <pic:nvPicPr>
-                          <pic:cNvPr id="0" name="Picture 24" descr="file:/tmp/ViewElement__48qLLBVIEeetFdz5pzgWAw16000420206872999462.png"/>
+                          <pic:cNvPr id="0" name="Picture 24" descr="file:/tmp/ViewElement__48qLLBVIEeetFdz5pzgWAw4668451497267834756.png"/>
                           <pic:cNvPicPr>
                             <a:picLocks noChangeAspect="true"/>
                           </pic:cNvPicPr>
@@ -22643,12 +22643,12 @@
               <w:drawing>
                 <wp:inline distT="0" distR="0" distB="0" distL="0">
                   <wp:extent cx="203200" cy="203200"/>
-                  <wp:docPr id="25" name="Drawing 25" descr="file:/tmp/ViewContainer__48qLRRVIEeetFdz5pzgWAw17001092915427342643.png"/>
+                  <wp:docPr id="25" name="Drawing 25" descr="file:/tmp/ViewContainer__48qLRRVIEeetFdz5pzgWAw13772268404854301693.png"/>
                   <a:graphic xmlns:a="http://schemas.openxmlformats.org/drawingml/2006/main">
                     <a:graphicData uri="http://schemas.openxmlformats.org/drawingml/2006/picture">
                       <pic:pic xmlns:pic="http://schemas.openxmlformats.org/drawingml/2006/picture">
                         <pic:nvPicPr>
-                          <pic:cNvPr id="0" name="Picture 25" descr="file:/tmp/ViewContainer__48qLRRVIEeetFdz5pzgWAw17001092915427342643.png"/>
+                          <pic:cNvPr id="0" name="Picture 25" descr="file:/tmp/ViewContainer__48qLRRVIEeetFdz5pzgWAw13772268404854301693.png"/>
                           <pic:cNvPicPr>
                             <a:picLocks noChangeAspect="true"/>
                           </pic:cNvPicPr>
@@ -22703,12 +22703,12 @@
               <w:drawing>
                 <wp:inline distT="0" distR="0" distB="0" distL="0">
                   <wp:extent cx="203200" cy="177800"/>
-                  <wp:docPr id="26" name="Drawing 26" descr="file:/tmp/ViewElement__48qLRxVIEeetFdz5pzgWAw3634249319757339997.png"/>
+                  <wp:docPr id="26" name="Drawing 26" descr="file:/tmp/ViewElement__48qLRxVIEeetFdz5pzgWAw6301490764100725916.png"/>
                   <a:graphic xmlns:a="http://schemas.openxmlformats.org/drawingml/2006/main">
                     <a:graphicData uri="http://schemas.openxmlformats.org/drawingml/2006/picture">
                       <pic:pic xmlns:pic="http://schemas.openxmlformats.org/drawingml/2006/picture">
                         <pic:nvPicPr>
-                          <pic:cNvPr id="0" name="Picture 26" descr="file:/tmp/ViewElement__48qLRxVIEeetFdz5pzgWAw3634249319757339997.png"/>
+                          <pic:cNvPr id="0" name="Picture 26" descr="file:/tmp/ViewElement__48qLRxVIEeetFdz5pzgWAw6301490764100725916.png"/>
                           <pic:cNvPicPr>
                             <a:picLocks noChangeAspect="true"/>
                           </pic:cNvPicPr>
@@ -22763,12 +22763,12 @@
               <w:drawing>
                 <wp:inline distT="0" distR="0" distB="0" distL="0">
                   <wp:extent cx="203200" cy="203200"/>
-                  <wp:docPr id="27" name="Drawing 27" descr="file:/tmp/ViewElement__48qyMBVIEeetFdz5pzgWAw15949297441565367965.png"/>
+                  <wp:docPr id="27" name="Drawing 27" descr="file:/tmp/ViewElement__48qyMBVIEeetFdz5pzgWAw16482381456849494024.png"/>
                   <a:graphic xmlns:a="http://schemas.openxmlformats.org/drawingml/2006/main">
                     <a:graphicData uri="http://schemas.openxmlformats.org/drawingml/2006/picture">
                       <pic:pic xmlns:pic="http://schemas.openxmlformats.org/drawingml/2006/picture">
                         <pic:nvPicPr>
-                          <pic:cNvPr id="0" name="Picture 27" descr="file:/tmp/ViewElement__48qyMBVIEeetFdz5pzgWAw15949297441565367965.png"/>
+                          <pic:cNvPr id="0" name="Picture 27" descr="file:/tmp/ViewElement__48qyMBVIEeetFdz5pzgWAw16482381456849494024.png"/>
                           <pic:cNvPicPr>
                             <a:picLocks noChangeAspect="true"/>
                           </pic:cNvPicPr>
@@ -22823,12 +22823,12 @@
               <w:drawing>
                 <wp:inline distT="0" distR="0" distB="0" distL="0">
                   <wp:extent cx="203200" cy="177800"/>
-                  <wp:docPr id="28" name="Drawing 28" descr="file:/tmp/ViewElement__48qyMhVIEeetFdz5pzgWAw11156659566119111707.png"/>
+                  <wp:docPr id="28" name="Drawing 28" descr="file:/tmp/ViewElement__48qyMhVIEeetFdz5pzgWAw7857738189924401003.png"/>
                   <a:graphic xmlns:a="http://schemas.openxmlformats.org/drawingml/2006/main">
                     <a:graphicData uri="http://schemas.openxmlformats.org/drawingml/2006/picture">
                       <pic:pic xmlns:pic="http://schemas.openxmlformats.org/drawingml/2006/picture">
                         <pic:nvPicPr>
-                          <pic:cNvPr id="0" name="Picture 28" descr="file:/tmp/ViewElement__48qyMhVIEeetFdz5pzgWAw11156659566119111707.png"/>
+                          <pic:cNvPr id="0" name="Picture 28" descr="file:/tmp/ViewElement__48qyMhVIEeetFdz5pzgWAw7857738189924401003.png"/>
                           <pic:cNvPicPr>
                             <a:picLocks noChangeAspect="true"/>
                           </pic:cNvPicPr>
@@ -22883,12 +22883,12 @@
               <w:drawing>
                 <wp:inline distT="0" distR="0" distB="0" distL="0">
                   <wp:extent cx="203200" cy="190500"/>
-                  <wp:docPr id="29" name="Drawing 29" descr="file:/tmp/ViewElement__48qyNBVIEeetFdz5pzgWAw17124269529029826541.png"/>
+                  <wp:docPr id="29" name="Drawing 29" descr="file:/tmp/ViewElement__48qyNBVIEeetFdz5pzgWAw8526482828279546856.png"/>
                   <a:graphic xmlns:a="http://schemas.openxmlformats.org/drawingml/2006/main">
                     <a:graphicData uri="http://schemas.openxmlformats.org/drawingml/2006/picture">
                       <pic:pic xmlns:pic="http://schemas.openxmlformats.org/drawingml/2006/picture">
                         <pic:nvPicPr>
-                          <pic:cNvPr id="0" name="Picture 29" descr="file:/tmp/ViewElement__48qyNBVIEeetFdz5pzgWAw17124269529029826541.png"/>
+                          <pic:cNvPr id="0" name="Picture 29" descr="file:/tmp/ViewElement__48qyNBVIEeetFdz5pzgWAw8526482828279546856.png"/>
                           <pic:cNvPicPr>
                             <a:picLocks noChangeAspect="true"/>
                           </pic:cNvPicPr>
@@ -22943,12 +22943,12 @@
               <w:drawing>
                 <wp:inline distT="0" distR="0" distB="0" distL="0">
                   <wp:extent cx="203200" cy="190500"/>
-                  <wp:docPr id="30" name="Drawing 30" descr="file:/tmp/ViewElement__48qyOBVIEeetFdz5pzgWAw8386266495909962100.png"/>
+                  <wp:docPr id="30" name="Drawing 30" descr="file:/tmp/ViewElement__48qyOBVIEeetFdz5pzgWAw7350554893706284055.png"/>
                   <a:graphic xmlns:a="http://schemas.openxmlformats.org/drawingml/2006/main">
                     <a:graphicData uri="http://schemas.openxmlformats.org/drawingml/2006/picture">
                       <pic:pic xmlns:pic="http://schemas.openxmlformats.org/drawingml/2006/picture">
                         <pic:nvPicPr>
-                          <pic:cNvPr id="0" name="Picture 30" descr="file:/tmp/ViewElement__48qyOBVIEeetFdz5pzgWAw8386266495909962100.png"/>
+                          <pic:cNvPr id="0" name="Picture 30" descr="file:/tmp/ViewElement__48qyOBVIEeetFdz5pzgWAw7350554893706284055.png"/>
                           <pic:cNvPicPr>
                             <a:picLocks noChangeAspect="true"/>
                           </pic:cNvPicPr>
@@ -23050,12 +23050,12 @@
               <w:drawing>
                 <wp:inline distT="0" distR="0" distB="0" distL="0">
                   <wp:extent cx="203200" cy="203200"/>
-                  <wp:docPr id="31" name="Drawing 31" descr="file:/tmp/ViewContainer__48gaJBVIEeetFdz5pzgWAw1989786519872882759.png"/>
+                  <wp:docPr id="31" name="Drawing 31" descr="file:/tmp/ViewContainer__48gaJBVIEeetFdz5pzgWAw4955847409721672845.png"/>
                   <a:graphic xmlns:a="http://schemas.openxmlformats.org/drawingml/2006/main">
                     <a:graphicData uri="http://schemas.openxmlformats.org/drawingml/2006/picture">
                       <pic:pic xmlns:pic="http://schemas.openxmlformats.org/drawingml/2006/picture">
                         <pic:nvPicPr>
-                          <pic:cNvPr id="0" name="Picture 31" descr="file:/tmp/ViewContainer__48gaJBVIEeetFdz5pzgWAw1989786519872882759.png"/>
+                          <pic:cNvPr id="0" name="Picture 31" descr="file:/tmp/ViewContainer__48gaJBVIEeetFdz5pzgWAw4955847409721672845.png"/>
                           <pic:cNvPicPr>
                             <a:picLocks noChangeAspect="true"/>
                           </pic:cNvPicPr>
@@ -23110,12 +23110,12 @@
               <w:drawing>
                 <wp:inline distT="0" distR="0" distB="0" distL="0">
                   <wp:extent cx="203200" cy="203200"/>
-                  <wp:docPr id="32" name="Drawing 32" descr="file:/tmp/ViewContainer__48jdcBVIEeetFdz5pzgWAw8971646848075081010.png"/>
+                  <wp:docPr id="32" name="Drawing 32" descr="file:/tmp/ViewContainer__48jdcBVIEeetFdz5pzgWAw2786862132433838512.png"/>
                   <a:graphic xmlns:a="http://schemas.openxmlformats.org/drawingml/2006/main">
                     <a:graphicData uri="http://schemas.openxmlformats.org/drawingml/2006/picture">
                       <pic:pic xmlns:pic="http://schemas.openxmlformats.org/drawingml/2006/picture">
                         <pic:nvPicPr>
-                          <pic:cNvPr id="0" name="Picture 32" descr="file:/tmp/ViewContainer__48jdcBVIEeetFdz5pzgWAw8971646848075081010.png"/>
+                          <pic:cNvPr id="0" name="Picture 32" descr="file:/tmp/ViewContainer__48jdcBVIEeetFdz5pzgWAw2786862132433838512.png"/>
                           <pic:cNvPicPr>
                             <a:picLocks noChangeAspect="true"/>
                           </pic:cNvPicPr>
@@ -23170,12 +23170,12 @@
               <w:drawing>
                 <wp:inline distT="0" distR="0" distB="0" distL="0">
                   <wp:extent cx="203200" cy="203200"/>
-                  <wp:docPr id="33" name="Drawing 33" descr="file:/tmp/ViewContainer__48qLIBVIEeetFdz5pzgWAw2182143249353881776.png"/>
+                  <wp:docPr id="33" name="Drawing 33" descr="file:/tmp/ViewContainer__48qLIBVIEeetFdz5pzgWAw5689440058726802599.png"/>
                   <a:graphic xmlns:a="http://schemas.openxmlformats.org/drawingml/2006/main">
                     <a:graphicData uri="http://schemas.openxmlformats.org/drawingml/2006/picture">
                       <pic:pic xmlns:pic="http://schemas.openxmlformats.org/drawingml/2006/picture">
                         <pic:nvPicPr>
-                          <pic:cNvPr id="0" name="Picture 33" descr="file:/tmp/ViewContainer__48qLIBVIEeetFdz5pzgWAw2182143249353881776.png"/>
+                          <pic:cNvPr id="0" name="Picture 33" descr="file:/tmp/ViewContainer__48qLIBVIEeetFdz5pzgWAw5689440058726802599.png"/>
                           <pic:cNvPicPr>
                             <a:picLocks noChangeAspect="true"/>
                           </pic:cNvPicPr>
@@ -23230,12 +23230,12 @@
               <w:drawing>
                 <wp:inline distT="0" distR="0" distB="0" distL="0">
                   <wp:extent cx="203200" cy="203200"/>
-                  <wp:docPr id="34" name="Drawing 34" descr="file:/tmp/ViewContainer__48qLLxVIEeetFdz5pzgWAw2993624666611948614.png"/>
+                  <wp:docPr id="34" name="Drawing 34" descr="file:/tmp/ViewContainer__48qLLxVIEeetFdz5pzgWAw3776599039484580170.png"/>
                   <a:graphic xmlns:a="http://schemas.openxmlformats.org/drawingml/2006/main">
                     <a:graphicData uri="http://schemas.openxmlformats.org/drawingml/2006/picture">
                       <pic:pic xmlns:pic="http://schemas.openxmlformats.org/drawingml/2006/picture">
                         <pic:nvPicPr>
-                          <pic:cNvPr id="0" name="Picture 34" descr="file:/tmp/ViewContainer__48qLLxVIEeetFdz5pzgWAw2993624666611948614.png"/>
+                          <pic:cNvPr id="0" name="Picture 34" descr="file:/tmp/ViewContainer__48qLLxVIEeetFdz5pzgWAw3776599039484580170.png"/>
                           <pic:cNvPicPr>
                             <a:picLocks noChangeAspect="true"/>
                           </pic:cNvPicPr>
@@ -23290,12 +23290,12 @@
               <w:drawing>
                 <wp:inline distT="0" distR="0" distB="0" distL="0">
                   <wp:extent cx="203200" cy="177800"/>
-                  <wp:docPr id="35" name="Drawing 35" descr="file:/tmp/ViewElement__48qLLBVIEeetFdz5pzgWAw13965493424913402775.png"/>
+                  <wp:docPr id="35" name="Drawing 35" descr="file:/tmp/ViewElement__48qLLBVIEeetFdz5pzgWAw2435479564110338868.png"/>
                   <a:graphic xmlns:a="http://schemas.openxmlformats.org/drawingml/2006/main">
                     <a:graphicData uri="http://schemas.openxmlformats.org/drawingml/2006/picture">
                       <pic:pic xmlns:pic="http://schemas.openxmlformats.org/drawingml/2006/picture">
                         <pic:nvPicPr>
-                          <pic:cNvPr id="0" name="Picture 35" descr="file:/tmp/ViewElement__48qLLBVIEeetFdz5pzgWAw13965493424913402775.png"/>
+                          <pic:cNvPr id="0" name="Picture 35" descr="file:/tmp/ViewElement__48qLLBVIEeetFdz5pzgWAw2435479564110338868.png"/>
                           <pic:cNvPicPr>
                             <a:picLocks noChangeAspect="true"/>
                           </pic:cNvPicPr>
@@ -23397,12 +23397,12 @@
               <w:drawing>
                 <wp:inline distT="0" distR="0" distB="0" distL="0">
                   <wp:extent cx="203200" cy="203200"/>
-                  <wp:docPr id="36" name="Drawing 36" descr="file:/tmp/ViewContainer__48jdcBVIEeetFdz5pzgWAw11334277363925259317.png"/>
+                  <wp:docPr id="36" name="Drawing 36" descr="file:/tmp/ViewContainer__48jdcBVIEeetFdz5pzgWAw11904403308819352786.png"/>
                   <a:graphic xmlns:a="http://schemas.openxmlformats.org/drawingml/2006/main">
                     <a:graphicData uri="http://schemas.openxmlformats.org/drawingml/2006/picture">
                       <pic:pic xmlns:pic="http://schemas.openxmlformats.org/drawingml/2006/picture">
                         <pic:nvPicPr>
-                          <pic:cNvPr id="0" name="Picture 36" descr="file:/tmp/ViewContainer__48jdcBVIEeetFdz5pzgWAw11334277363925259317.png"/>
+                          <pic:cNvPr id="0" name="Picture 36" descr="file:/tmp/ViewContainer__48jdcBVIEeetFdz5pzgWAw11904403308819352786.png"/>
                           <pic:cNvPicPr>
                             <a:picLocks noChangeAspect="true"/>
                           </pic:cNvPicPr>
@@ -23457,12 +23457,12 @@
               <w:drawing>
                 <wp:inline distT="0" distR="0" distB="0" distL="0">
                   <wp:extent cx="203200" cy="190500"/>
-                  <wp:docPr id="37" name="Drawing 37" descr="file:/tmp/ViewElement__48jdchVIEeetFdz5pzgWAw3205550766330513007.png"/>
+                  <wp:docPr id="37" name="Drawing 37" descr="file:/tmp/ViewElement__48jdchVIEeetFdz5pzgWAw15115315975661045202.png"/>
                   <a:graphic xmlns:a="http://schemas.openxmlformats.org/drawingml/2006/main">
                     <a:graphicData uri="http://schemas.openxmlformats.org/drawingml/2006/picture">
                       <pic:pic xmlns:pic="http://schemas.openxmlformats.org/drawingml/2006/picture">
                         <pic:nvPicPr>
-                          <pic:cNvPr id="0" name="Picture 37" descr="file:/tmp/ViewElement__48jdchVIEeetFdz5pzgWAw3205550766330513007.png"/>
+                          <pic:cNvPr id="0" name="Picture 37" descr="file:/tmp/ViewElement__48jdchVIEeetFdz5pzgWAw15115315975661045202.png"/>
                           <pic:cNvPicPr>
                             <a:picLocks noChangeAspect="true"/>
                           </pic:cNvPicPr>
@@ -23517,12 +23517,12 @@
               <w:drawing>
                 <wp:inline distT="0" distR="0" distB="0" distL="0">
                   <wp:extent cx="203200" cy="190500"/>
-                  <wp:docPr id="38" name="Drawing 38" descr="file:/tmp/ViewElement__48jddBVIEeetFdz5pzgWAw5292431979156140475.png"/>
+                  <wp:docPr id="38" name="Drawing 38" descr="file:/tmp/ViewElement__48jddBVIEeetFdz5pzgWAw9124664081706332563.png"/>
                   <a:graphic xmlns:a="http://schemas.openxmlformats.org/drawingml/2006/main">
                     <a:graphicData uri="http://schemas.openxmlformats.org/drawingml/2006/picture">
                       <pic:pic xmlns:pic="http://schemas.openxmlformats.org/drawingml/2006/picture">
                         <pic:nvPicPr>
-                          <pic:cNvPr id="0" name="Picture 38" descr="file:/tmp/ViewElement__48jddBVIEeetFdz5pzgWAw5292431979156140475.png"/>
+                          <pic:cNvPr id="0" name="Picture 38" descr="file:/tmp/ViewElement__48jddBVIEeetFdz5pzgWAw9124664081706332563.png"/>
                           <pic:cNvPicPr>
                             <a:picLocks noChangeAspect="true"/>
                           </pic:cNvPicPr>
@@ -23577,12 +23577,12 @@
               <w:drawing>
                 <wp:inline distT="0" distR="0" distB="0" distL="0">
                   <wp:extent cx="203200" cy="177800"/>
-                  <wp:docPr id="39" name="Drawing 39" descr="file:/tmp/ViewElement__48jddhVIEeetFdz5pzgWAw1423926008512154495.png"/>
+                  <wp:docPr id="39" name="Drawing 39" descr="file:/tmp/ViewElement__48jddhVIEeetFdz5pzgWAw8371723256273699260.png"/>
                   <a:graphic xmlns:a="http://schemas.openxmlformats.org/drawingml/2006/main">
                     <a:graphicData uri="http://schemas.openxmlformats.org/drawingml/2006/picture">
                       <pic:pic xmlns:pic="http://schemas.openxmlformats.org/drawingml/2006/picture">
                         <pic:nvPicPr>
-                          <pic:cNvPr id="0" name="Picture 39" descr="file:/tmp/ViewElement__48jddhVIEeetFdz5pzgWAw1423926008512154495.png"/>
+                          <pic:cNvPr id="0" name="Picture 39" descr="file:/tmp/ViewElement__48jddhVIEeetFdz5pzgWAw8371723256273699260.png"/>
                           <pic:cNvPicPr>
                             <a:picLocks noChangeAspect="true"/>
                           </pic:cNvPicPr>
@@ -23637,12 +23637,12 @@
               <w:drawing>
                 <wp:inline distT="0" distR="0" distB="0" distL="0">
                   <wp:extent cx="203200" cy="190500"/>
-                  <wp:docPr id="40" name="Drawing 40" descr="file:/tmp/ViewElement__48jdeBVIEeetFdz5pzgWAw12096986594521713914.png"/>
+                  <wp:docPr id="40" name="Drawing 40" descr="file:/tmp/ViewElement__48jdeBVIEeetFdz5pzgWAw17601000385118820140.png"/>
                   <a:graphic xmlns:a="http://schemas.openxmlformats.org/drawingml/2006/main">
                     <a:graphicData uri="http://schemas.openxmlformats.org/drawingml/2006/picture">
                       <pic:pic xmlns:pic="http://schemas.openxmlformats.org/drawingml/2006/picture">
                         <pic:nvPicPr>
-                          <pic:cNvPr id="0" name="Picture 40" descr="file:/tmp/ViewElement__48jdeBVIEeetFdz5pzgWAw12096986594521713914.png"/>
+                          <pic:cNvPr id="0" name="Picture 40" descr="file:/tmp/ViewElement__48jdeBVIEeetFdz5pzgWAw17601000385118820140.png"/>
                           <pic:cNvPicPr>
                             <a:picLocks noChangeAspect="true"/>
                           </pic:cNvPicPr>
@@ -23744,12 +23744,12 @@
               <w:drawing>
                 <wp:inline distT="0" distR="0" distB="0" distL="0">
                   <wp:extent cx="203200" cy="203200"/>
-                  <wp:docPr id="41" name="Drawing 41" descr="file:/tmp/ViewContainer__48qLIBVIEeetFdz5pzgWAw6812335369467113674.png"/>
+                  <wp:docPr id="41" name="Drawing 41" descr="file:/tmp/ViewContainer__48qLIBVIEeetFdz5pzgWAw12389570091919535173.png"/>
                   <a:graphic xmlns:a="http://schemas.openxmlformats.org/drawingml/2006/main">
                     <a:graphicData uri="http://schemas.openxmlformats.org/drawingml/2006/picture">
                       <pic:pic xmlns:pic="http://schemas.openxmlformats.org/drawingml/2006/picture">
                         <pic:nvPicPr>
-                          <pic:cNvPr id="0" name="Picture 41" descr="file:/tmp/ViewContainer__48qLIBVIEeetFdz5pzgWAw6812335369467113674.png"/>
+                          <pic:cNvPr id="0" name="Picture 41" descr="file:/tmp/ViewContainer__48qLIBVIEeetFdz5pzgWAw12389570091919535173.png"/>
                           <pic:cNvPicPr>
                             <a:picLocks noChangeAspect="true"/>
                           </pic:cNvPicPr>
@@ -23804,12 +23804,12 @@
               <w:drawing>
                 <wp:inline distT="0" distR="0" distB="0" distL="0">
                   <wp:extent cx="203200" cy="190500"/>
-                  <wp:docPr id="42" name="Drawing 42" descr="file:/tmp/ViewElement__48qLIhVIEeetFdz5pzgWAw5441020397193791578.png"/>
+                  <wp:docPr id="42" name="Drawing 42" descr="file:/tmp/ViewElement__48qLIhVIEeetFdz5pzgWAw4876711506841308797.png"/>
                   <a:graphic xmlns:a="http://schemas.openxmlformats.org/drawingml/2006/main">
                     <a:graphicData uri="http://schemas.openxmlformats.org/drawingml/2006/picture">
                       <pic:pic xmlns:pic="http://schemas.openxmlformats.org/drawingml/2006/picture">
                         <pic:nvPicPr>
-                          <pic:cNvPr id="0" name="Picture 42" descr="file:/tmp/ViewElement__48qLIhVIEeetFdz5pzgWAw5441020397193791578.png"/>
+                          <pic:cNvPr id="0" name="Picture 42" descr="file:/tmp/ViewElement__48qLIhVIEeetFdz5pzgWAw4876711506841308797.png"/>
                           <pic:cNvPicPr>
                             <a:picLocks noChangeAspect="true"/>
                           </pic:cNvPicPr>
@@ -23864,12 +23864,12 @@
               <w:drawing>
                 <wp:inline distT="0" distR="0" distB="0" distL="0">
                   <wp:extent cx="203200" cy="190500"/>
-                  <wp:docPr id="43" name="Drawing 43" descr="file:/tmp/ViewElement__48qLJBVIEeetFdz5pzgWAw1060081422236175899.png"/>
+                  <wp:docPr id="43" name="Drawing 43" descr="file:/tmp/ViewElement__48qLJBVIEeetFdz5pzgWAw11365389658015402706.png"/>
                   <a:graphic xmlns:a="http://schemas.openxmlformats.org/drawingml/2006/main">
                     <a:graphicData uri="http://schemas.openxmlformats.org/drawingml/2006/picture">
                       <pic:pic xmlns:pic="http://schemas.openxmlformats.org/drawingml/2006/picture">
                         <pic:nvPicPr>
-                          <pic:cNvPr id="0" name="Picture 43" descr="file:/tmp/ViewElement__48qLJBVIEeetFdz5pzgWAw1060081422236175899.png"/>
+                          <pic:cNvPr id="0" name="Picture 43" descr="file:/tmp/ViewElement__48qLJBVIEeetFdz5pzgWAw11365389658015402706.png"/>
                           <pic:cNvPicPr>
                             <a:picLocks noChangeAspect="true"/>
                           </pic:cNvPicPr>
@@ -23924,12 +23924,12 @@
               <w:drawing>
                 <wp:inline distT="0" distR="0" distB="0" distL="0">
                   <wp:extent cx="203200" cy="190500"/>
-                  <wp:docPr id="44" name="Drawing 44" descr="file:/tmp/ViewElement__48qLJhVIEeetFdz5pzgWAw12195297123182887082.png"/>
+                  <wp:docPr id="44" name="Drawing 44" descr="file:/tmp/ViewElement__48qLJhVIEeetFdz5pzgWAw821557855510787712.png"/>
                   <a:graphic xmlns:a="http://schemas.openxmlformats.org/drawingml/2006/main">
                     <a:graphicData uri="http://schemas.openxmlformats.org/drawingml/2006/picture">
                       <pic:pic xmlns:pic="http://schemas.openxmlformats.org/drawingml/2006/picture">
                         <pic:nvPicPr>
-                          <pic:cNvPr id="0" name="Picture 44" descr="file:/tmp/ViewElement__48qLJhVIEeetFdz5pzgWAw12195297123182887082.png"/>
+                          <pic:cNvPr id="0" name="Picture 44" descr="file:/tmp/ViewElement__48qLJhVIEeetFdz5pzgWAw821557855510787712.png"/>
                           <pic:cNvPicPr>
                             <a:picLocks noChangeAspect="true"/>
                           </pic:cNvPicPr>
@@ -23984,12 +23984,12 @@
               <w:drawing>
                 <wp:inline distT="0" distR="0" distB="0" distL="0">
                   <wp:extent cx="203200" cy="177800"/>
-                  <wp:docPr id="45" name="Drawing 45" descr="file:/tmp/ViewElement__48qLKBVIEeetFdz5pzgWAw15095945313471581228.png"/>
+                  <wp:docPr id="45" name="Drawing 45" descr="file:/tmp/ViewElement__48qLKBVIEeetFdz5pzgWAw15470396449027975086.png"/>
                   <a:graphic xmlns:a="http://schemas.openxmlformats.org/drawingml/2006/main">
                     <a:graphicData uri="http://schemas.openxmlformats.org/drawingml/2006/picture">
                       <pic:pic xmlns:pic="http://schemas.openxmlformats.org/drawingml/2006/picture">
                         <pic:nvPicPr>
-                          <pic:cNvPr id="0" name="Picture 45" descr="file:/tmp/ViewElement__48qLKBVIEeetFdz5pzgWAw15095945313471581228.png"/>
+                          <pic:cNvPr id="0" name="Picture 45" descr="file:/tmp/ViewElement__48qLKBVIEeetFdz5pzgWAw15470396449027975086.png"/>
                           <pic:cNvPicPr>
                             <a:picLocks noChangeAspect="true"/>
                           </pic:cNvPicPr>
@@ -24091,12 +24091,12 @@
               <w:drawing>
                 <wp:inline distT="0" distR="0" distB="0" distL="0">
                   <wp:extent cx="203200" cy="203200"/>
-                  <wp:docPr id="46" name="Drawing 46" descr="file:/tmp/ViewContainer__48qLLxVIEeetFdz5pzgWAw4540089721807842812.png"/>
+                  <wp:docPr id="46" name="Drawing 46" descr="file:/tmp/ViewContainer__48qLLxVIEeetFdz5pzgWAw1384555128335762404.png"/>
                   <a:graphic xmlns:a="http://schemas.openxmlformats.org/drawingml/2006/main">
                     <a:graphicData uri="http://schemas.openxmlformats.org/drawingml/2006/picture">
                       <pic:pic xmlns:pic="http://schemas.openxmlformats.org/drawingml/2006/picture">
                         <pic:nvPicPr>
-                          <pic:cNvPr id="0" name="Picture 46" descr="file:/tmp/ViewContainer__48qLLxVIEeetFdz5pzgWAw4540089721807842812.png"/>
+                          <pic:cNvPr id="0" name="Picture 46" descr="file:/tmp/ViewContainer__48qLLxVIEeetFdz5pzgWAw1384555128335762404.png"/>
                           <pic:cNvPicPr>
                             <a:picLocks noChangeAspect="true"/>
                           </pic:cNvPicPr>
@@ -24151,12 +24151,12 @@
               <w:drawing>
                 <wp:inline distT="0" distR="0" distB="0" distL="0">
                   <wp:extent cx="203200" cy="203200"/>
-                  <wp:docPr id="47" name="Drawing 47" descr="file:/tmp/ViewContainer__48qLMRVIEeetFdz5pzgWAw10389678464156520121.png"/>
+                  <wp:docPr id="47" name="Drawing 47" descr="file:/tmp/ViewContainer__48qLMRVIEeetFdz5pzgWAw5995480480664615876.png"/>
                   <a:graphic xmlns:a="http://schemas.openxmlformats.org/drawingml/2006/main">
                     <a:graphicData uri="http://schemas.openxmlformats.org/drawingml/2006/picture">
                       <pic:pic xmlns:pic="http://schemas.openxmlformats.org/drawingml/2006/picture">
                         <pic:nvPicPr>
-                          <pic:cNvPr id="0" name="Picture 47" descr="file:/tmp/ViewContainer__48qLMRVIEeetFdz5pzgWAw10389678464156520121.png"/>
+                          <pic:cNvPr id="0" name="Picture 47" descr="file:/tmp/ViewContainer__48qLMRVIEeetFdz5pzgWAw5995480480664615876.png"/>
                           <pic:cNvPicPr>
                             <a:picLocks noChangeAspect="true"/>
                           </pic:cNvPicPr>
@@ -24211,12 +24211,12 @@
               <w:drawing>
                 <wp:inline distT="0" distR="0" distB="0" distL="0">
                   <wp:extent cx="203200" cy="190500"/>
-                  <wp:docPr id="48" name="Drawing 48" descr="file:/tmp/ViewElement__48qLPxVIEeetFdz5pzgWAw715354606584276310.png"/>
+                  <wp:docPr id="48" name="Drawing 48" descr="file:/tmp/ViewElement__48qLPxVIEeetFdz5pzgWAw5098833784020403041.png"/>
                   <a:graphic xmlns:a="http://schemas.openxmlformats.org/drawingml/2006/main">
                     <a:graphicData uri="http://schemas.openxmlformats.org/drawingml/2006/picture">
                       <pic:pic xmlns:pic="http://schemas.openxmlformats.org/drawingml/2006/picture">
                         <pic:nvPicPr>
-                          <pic:cNvPr id="0" name="Picture 48" descr="file:/tmp/ViewElement__48qLPxVIEeetFdz5pzgWAw715354606584276310.png"/>
+                          <pic:cNvPr id="0" name="Picture 48" descr="file:/tmp/ViewElement__48qLPxVIEeetFdz5pzgWAw5098833784020403041.png"/>
                           <pic:cNvPicPr>
                             <a:picLocks noChangeAspect="true"/>
                           </pic:cNvPicPr>
@@ -24318,12 +24318,12 @@
               <w:drawing>
                 <wp:inline distT="0" distR="0" distB="0" distL="0">
                   <wp:extent cx="203200" cy="203200"/>
-                  <wp:docPr id="49" name="Drawing 49" descr="file:/tmp/ViewContainer__48qLMRVIEeetFdz5pzgWAw14813556707818446984.png"/>
+                  <wp:docPr id="49" name="Drawing 49" descr="file:/tmp/ViewContainer__48qLMRVIEeetFdz5pzgWAw17635141302440091888.png"/>
                   <a:graphic xmlns:a="http://schemas.openxmlformats.org/drawingml/2006/main">
                     <a:graphicData uri="http://schemas.openxmlformats.org/drawingml/2006/picture">
                       <pic:pic xmlns:pic="http://schemas.openxmlformats.org/drawingml/2006/picture">
                         <pic:nvPicPr>
-                          <pic:cNvPr id="0" name="Picture 49" descr="file:/tmp/ViewContainer__48qLMRVIEeetFdz5pzgWAw14813556707818446984.png"/>
+                          <pic:cNvPr id="0" name="Picture 49" descr="file:/tmp/ViewContainer__48qLMRVIEeetFdz5pzgWAw17635141302440091888.png"/>
                           <pic:cNvPicPr>
                             <a:picLocks noChangeAspect="true"/>
                           </pic:cNvPicPr>
@@ -24378,12 +24378,12 @@
               <w:drawing>
                 <wp:inline distT="0" distR="0" distB="0" distL="0">
                   <wp:extent cx="203200" cy="190500"/>
-                  <wp:docPr id="50" name="Drawing 50" descr="file:/tmp/ViewElement__48qLMxVIEeetFdz5pzgWAw14456814438461675351.png"/>
+                  <wp:docPr id="50" name="Drawing 50" descr="file:/tmp/ViewElement__48qLMxVIEeetFdz5pzgWAw16434290599648923074.png"/>
                   <a:graphic xmlns:a="http://schemas.openxmlformats.org/drawingml/2006/main">
                     <a:graphicData uri="http://schemas.openxmlformats.org/drawingml/2006/picture">
                       <pic:pic xmlns:pic="http://schemas.openxmlformats.org/drawingml/2006/picture">
                         <pic:nvPicPr>
-                          <pic:cNvPr id="0" name="Picture 50" descr="file:/tmp/ViewElement__48qLMxVIEeetFdz5pzgWAw14456814438461675351.png"/>
+                          <pic:cNvPr id="0" name="Picture 50" descr="file:/tmp/ViewElement__48qLMxVIEeetFdz5pzgWAw16434290599648923074.png"/>
                           <pic:cNvPicPr>
                             <a:picLocks noChangeAspect="true"/>
                           </pic:cNvPicPr>
@@ -24438,12 +24438,12 @@
               <w:drawing>
                 <wp:inline distT="0" distR="0" distB="0" distL="0">
                   <wp:extent cx="203200" cy="190500"/>
-                  <wp:docPr id="51" name="Drawing 51" descr="file:/tmp/ViewElement__48qLNRVIEeetFdz5pzgWAw9642978183332711606.png"/>
+                  <wp:docPr id="51" name="Drawing 51" descr="file:/tmp/ViewElement__48qLNRVIEeetFdz5pzgWAw17057361181224538979.png"/>
                   <a:graphic xmlns:a="http://schemas.openxmlformats.org/drawingml/2006/main">
                     <a:graphicData uri="http://schemas.openxmlformats.org/drawingml/2006/picture">
                       <pic:pic xmlns:pic="http://schemas.openxmlformats.org/drawingml/2006/picture">
                         <pic:nvPicPr>
-                          <pic:cNvPr id="0" name="Picture 51" descr="file:/tmp/ViewElement__48qLNRVIEeetFdz5pzgWAw9642978183332711606.png"/>
+                          <pic:cNvPr id="0" name="Picture 51" descr="file:/tmp/ViewElement__48qLNRVIEeetFdz5pzgWAw17057361181224538979.png"/>
                           <pic:cNvPicPr>
                             <a:picLocks noChangeAspect="true"/>
                           </pic:cNvPicPr>
@@ -24498,12 +24498,12 @@
               <w:drawing>
                 <wp:inline distT="0" distR="0" distB="0" distL="0">
                   <wp:extent cx="203200" cy="190500"/>
-                  <wp:docPr id="52" name="Drawing 52" descr="file:/tmp/ViewElement__48qLNxVIEeetFdz5pzgWAw14048251673816449388.png"/>
+                  <wp:docPr id="52" name="Drawing 52" descr="file:/tmp/ViewElement__48qLNxVIEeetFdz5pzgWAw7967188688832488828.png"/>
                   <a:graphic xmlns:a="http://schemas.openxmlformats.org/drawingml/2006/main">
                     <a:graphicData uri="http://schemas.openxmlformats.org/drawingml/2006/picture">
                       <pic:pic xmlns:pic="http://schemas.openxmlformats.org/drawingml/2006/picture">
                         <pic:nvPicPr>
-                          <pic:cNvPr id="0" name="Picture 52" descr="file:/tmp/ViewElement__48qLNxVIEeetFdz5pzgWAw14048251673816449388.png"/>
+                          <pic:cNvPr id="0" name="Picture 52" descr="file:/tmp/ViewElement__48qLNxVIEeetFdz5pzgWAw7967188688832488828.png"/>
                           <pic:cNvPicPr>
                             <a:picLocks noChangeAspect="true"/>
                           </pic:cNvPicPr>
@@ -24558,12 +24558,12 @@
               <w:drawing>
                 <wp:inline distT="0" distR="0" distB="0" distL="0">
                   <wp:extent cx="203200" cy="177800"/>
-                  <wp:docPr id="53" name="Drawing 53" descr="file:/tmp/ViewElement__48qLORVIEeetFdz5pzgWAw12386150979555913277.png"/>
+                  <wp:docPr id="53" name="Drawing 53" descr="file:/tmp/ViewElement__48qLORVIEeetFdz5pzgWAw15895339844584063153.png"/>
                   <a:graphic xmlns:a="http://schemas.openxmlformats.org/drawingml/2006/main">
                     <a:graphicData uri="http://schemas.openxmlformats.org/drawingml/2006/picture">
                       <pic:pic xmlns:pic="http://schemas.openxmlformats.org/drawingml/2006/picture">
                         <pic:nvPicPr>
-                          <pic:cNvPr id="0" name="Picture 53" descr="file:/tmp/ViewElement__48qLORVIEeetFdz5pzgWAw12386150979555913277.png"/>
+                          <pic:cNvPr id="0" name="Picture 53" descr="file:/tmp/ViewElement__48qLORVIEeetFdz5pzgWAw15895339844584063153.png"/>
                           <pic:cNvPicPr>
                             <a:picLocks noChangeAspect="true"/>
                           </pic:cNvPicPr>
@@ -24618,12 +24618,12 @@
               <w:drawing>
                 <wp:inline distT="0" distR="0" distB="0" distL="0">
                   <wp:extent cx="203200" cy="190500"/>
-                  <wp:docPr id="54" name="Drawing 54" descr="file:/tmp/ViewElement__48qLOxVIEeetFdz5pzgWAw3394503358870393793.png"/>
+                  <wp:docPr id="54" name="Drawing 54" descr="file:/tmp/ViewElement__48qLOxVIEeetFdz5pzgWAw11068827040834006870.png"/>
                   <a:graphic xmlns:a="http://schemas.openxmlformats.org/drawingml/2006/main">
                     <a:graphicData uri="http://schemas.openxmlformats.org/drawingml/2006/picture">
                       <pic:pic xmlns:pic="http://schemas.openxmlformats.org/drawingml/2006/picture">
                         <pic:nvPicPr>
-                          <pic:cNvPr id="0" name="Picture 54" descr="file:/tmp/ViewElement__48qLOxVIEeetFdz5pzgWAw3394503358870393793.png"/>
+                          <pic:cNvPr id="0" name="Picture 54" descr="file:/tmp/ViewElement__48qLOxVIEeetFdz5pzgWAw11068827040834006870.png"/>
                           <pic:cNvPicPr>
                             <a:picLocks noChangeAspect="true"/>
                           </pic:cNvPicPr>
@@ -24725,12 +24725,12 @@
               <w:drawing>
                 <wp:inline distT="0" distR="0" distB="0" distL="0">
                   <wp:extent cx="203200" cy="203200"/>
-                  <wp:docPr id="55" name="Drawing 55" descr="file:/tmp/ViewContainer__48qLRRVIEeetFdz5pzgWAw5609500659465200396.png"/>
+                  <wp:docPr id="55" name="Drawing 55" descr="file:/tmp/ViewContainer__48qLRRVIEeetFdz5pzgWAw13785509907599647283.png"/>
                   <a:graphic xmlns:a="http://schemas.openxmlformats.org/drawingml/2006/main">
                     <a:graphicData uri="http://schemas.openxmlformats.org/drawingml/2006/picture">
                       <pic:pic xmlns:pic="http://schemas.openxmlformats.org/drawingml/2006/picture">
                         <pic:nvPicPr>
-                          <pic:cNvPr id="0" name="Picture 55" descr="file:/tmp/ViewContainer__48qLRRVIEeetFdz5pzgWAw5609500659465200396.png"/>
+                          <pic:cNvPr id="0" name="Picture 55" descr="file:/tmp/ViewContainer__48qLRRVIEeetFdz5pzgWAw13785509907599647283.png"/>
                           <pic:cNvPicPr>
                             <a:picLocks noChangeAspect="true"/>
                           </pic:cNvPicPr>
@@ -24785,12 +24785,12 @@
               <w:drawing>
                 <wp:inline distT="0" distR="0" distB="0" distL="0">
                   <wp:extent cx="203200" cy="177800"/>
-                  <wp:docPr id="56" name="Drawing 56" descr="file:/tmp/ViewElement__48qLRxVIEeetFdz5pzgWAw4939686700404657910.png"/>
+                  <wp:docPr id="56" name="Drawing 56" descr="file:/tmp/ViewElement__48qLRxVIEeetFdz5pzgWAw17922335395346809387.png"/>
                   <a:graphic xmlns:a="http://schemas.openxmlformats.org/drawingml/2006/main">
                     <a:graphicData uri="http://schemas.openxmlformats.org/drawingml/2006/picture">
                       <pic:pic xmlns:pic="http://schemas.openxmlformats.org/drawingml/2006/picture">
                         <pic:nvPicPr>
-                          <pic:cNvPr id="0" name="Picture 56" descr="file:/tmp/ViewElement__48qLRxVIEeetFdz5pzgWAw4939686700404657910.png"/>
+                          <pic:cNvPr id="0" name="Picture 56" descr="file:/tmp/ViewElement__48qLRxVIEeetFdz5pzgWAw17922335395346809387.png"/>
                           <pic:cNvPicPr>
                             <a:picLocks noChangeAspect="true"/>
                           </pic:cNvPicPr>
@@ -24845,12 +24845,12 @@
               <w:drawing>
                 <wp:inline distT="0" distR="0" distB="0" distL="0">
                   <wp:extent cx="203200" cy="203200"/>
-                  <wp:docPr id="57" name="Drawing 57" descr="file:/tmp/ViewElement__48qyMBVIEeetFdz5pzgWAw7163269211901735468.png"/>
+                  <wp:docPr id="57" name="Drawing 57" descr="file:/tmp/ViewElement__48qyMBVIEeetFdz5pzgWAw10453185680176944197.png"/>
                   <a:graphic xmlns:a="http://schemas.openxmlformats.org/drawingml/2006/main">
                     <a:graphicData uri="http://schemas.openxmlformats.org/drawingml/2006/picture">
                       <pic:pic xmlns:pic="http://schemas.openxmlformats.org/drawingml/2006/picture">
                         <pic:nvPicPr>
-                          <pic:cNvPr id="0" name="Picture 57" descr="file:/tmp/ViewElement__48qyMBVIEeetFdz5pzgWAw7163269211901735468.png"/>
+                          <pic:cNvPr id="0" name="Picture 57" descr="file:/tmp/ViewElement__48qyMBVIEeetFdz5pzgWAw10453185680176944197.png"/>
                           <pic:cNvPicPr>
                             <a:picLocks noChangeAspect="true"/>
                           </pic:cNvPicPr>
@@ -24905,12 +24905,12 @@
               <w:drawing>
                 <wp:inline distT="0" distR="0" distB="0" distL="0">
                   <wp:extent cx="203200" cy="177800"/>
-                  <wp:docPr id="58" name="Drawing 58" descr="file:/tmp/ViewElement__48qyMhVIEeetFdz5pzgWAw8232227678203019537.png"/>
+                  <wp:docPr id="58" name="Drawing 58" descr="file:/tmp/ViewElement__48qyMhVIEeetFdz5pzgWAw13404298959776520642.png"/>
                   <a:graphic xmlns:a="http://schemas.openxmlformats.org/drawingml/2006/main">
                     <a:graphicData uri="http://schemas.openxmlformats.org/drawingml/2006/picture">
                       <pic:pic xmlns:pic="http://schemas.openxmlformats.org/drawingml/2006/picture">
                         <pic:nvPicPr>
-                          <pic:cNvPr id="0" name="Picture 58" descr="file:/tmp/ViewElement__48qyMhVIEeetFdz5pzgWAw8232227678203019537.png"/>
+                          <pic:cNvPr id="0" name="Picture 58" descr="file:/tmp/ViewElement__48qyMhVIEeetFdz5pzgWAw13404298959776520642.png"/>
                           <pic:cNvPicPr>
                             <a:picLocks noChangeAspect="true"/>
                           </pic:cNvPicPr>
@@ -24965,12 +24965,12 @@
               <w:drawing>
                 <wp:inline distT="0" distR="0" distB="0" distL="0">
                   <wp:extent cx="203200" cy="190500"/>
-                  <wp:docPr id="59" name="Drawing 59" descr="file:/tmp/ViewElement__48qyNBVIEeetFdz5pzgWAw15146895729404637779.png"/>
+                  <wp:docPr id="59" name="Drawing 59" descr="file:/tmp/ViewElement__48qyNBVIEeetFdz5pzgWAw17895150871195425333.png"/>
                   <a:graphic xmlns:a="http://schemas.openxmlformats.org/drawingml/2006/main">
                     <a:graphicData uri="http://schemas.openxmlformats.org/drawingml/2006/picture">
                       <pic:pic xmlns:pic="http://schemas.openxmlformats.org/drawingml/2006/picture">
                         <pic:nvPicPr>
-                          <pic:cNvPr id="0" name="Picture 59" descr="file:/tmp/ViewElement__48qyNBVIEeetFdz5pzgWAw15146895729404637779.png"/>
+                          <pic:cNvPr id="0" name="Picture 59" descr="file:/tmp/ViewElement__48qyNBVIEeetFdz5pzgWAw17895150871195425333.png"/>
                           <pic:cNvPicPr>
                             <a:picLocks noChangeAspect="true"/>
                           </pic:cNvPicPr>
@@ -25025,12 +25025,12 @@
               <w:drawing>
                 <wp:inline distT="0" distR="0" distB="0" distL="0">
                   <wp:extent cx="203200" cy="190500"/>
-                  <wp:docPr id="60" name="Drawing 60" descr="file:/tmp/ViewElement__48qyOBVIEeetFdz5pzgWAw5389464366977781354.png"/>
+                  <wp:docPr id="60" name="Drawing 60" descr="file:/tmp/ViewElement__48qyOBVIEeetFdz5pzgWAw14925693430866677016.png"/>
                   <a:graphic xmlns:a="http://schemas.openxmlformats.org/drawingml/2006/main">
                     <a:graphicData uri="http://schemas.openxmlformats.org/drawingml/2006/picture">
                       <pic:pic xmlns:pic="http://schemas.openxmlformats.org/drawingml/2006/picture">
                         <pic:nvPicPr>
-                          <pic:cNvPr id="0" name="Picture 60" descr="file:/tmp/ViewElement__48qyOBVIEeetFdz5pzgWAw5389464366977781354.png"/>
+                          <pic:cNvPr id="0" name="Picture 60" descr="file:/tmp/ViewElement__48qyOBVIEeetFdz5pzgWAw14925693430866677016.png"/>
                           <pic:cNvPicPr>
                             <a:picLocks noChangeAspect="true"/>
                           </pic:cNvPicPr>
@@ -25132,12 +25132,12 @@
               <w:drawing>
                 <wp:inline distT="0" distR="0" distB="0" distL="0">
                   <wp:extent cx="203200" cy="203200"/>
-                  <wp:docPr id="61" name="Drawing 61" descr="file:/tmp/ViewContainer__48vDrhVIEeetFdz5pzgWAw17683175812735203450.png"/>
+                  <wp:docPr id="61" name="Drawing 61" descr="file:/tmp/ViewContainer__48vDrhVIEeetFdz5pzgWAw9355452468413700180.png"/>
                   <a:graphic xmlns:a="http://schemas.openxmlformats.org/drawingml/2006/main">
                     <a:graphicData uri="http://schemas.openxmlformats.org/drawingml/2006/picture">
                       <pic:pic xmlns:pic="http://schemas.openxmlformats.org/drawingml/2006/picture">
                         <pic:nvPicPr>
-                          <pic:cNvPr id="0" name="Picture 61" descr="file:/tmp/ViewContainer__48vDrhVIEeetFdz5pzgWAw17683175812735203450.png"/>
+                          <pic:cNvPr id="0" name="Picture 61" descr="file:/tmp/ViewContainer__48vDrhVIEeetFdz5pzgWAw9355452468413700180.png"/>
                           <pic:cNvPicPr>
                             <a:picLocks noChangeAspect="true"/>
                           </pic:cNvPicPr>
@@ -25192,12 +25192,12 @@
               <w:drawing>
                 <wp:inline distT="0" distR="0" distB="0" distL="0">
                   <wp:extent cx="203200" cy="177800"/>
-                  <wp:docPr id="62" name="Drawing 62" descr="file:/tmp/ViewElement__48vDsBVIEeetFdz5pzgWAw9972735714637813655.png"/>
+                  <wp:docPr id="62" name="Drawing 62" descr="file:/tmp/ViewElement__48vDsBVIEeetFdz5pzgWAw6749632363422228398.png"/>
                   <a:graphic xmlns:a="http://schemas.openxmlformats.org/drawingml/2006/main">
                     <a:graphicData uri="http://schemas.openxmlformats.org/drawingml/2006/picture">
                       <pic:pic xmlns:pic="http://schemas.openxmlformats.org/drawingml/2006/picture">
                         <pic:nvPicPr>
-                          <pic:cNvPr id="0" name="Picture 62" descr="file:/tmp/ViewElement__48vDsBVIEeetFdz5pzgWAw9972735714637813655.png"/>
+                          <pic:cNvPr id="0" name="Picture 62" descr="file:/tmp/ViewElement__48vDsBVIEeetFdz5pzgWAw6749632363422228398.png"/>
                           <pic:cNvPicPr>
                             <a:picLocks noChangeAspect="true"/>
                           </pic:cNvPicPr>
@@ -25252,12 +25252,12 @@
               <w:drawing>
                 <wp:inline distT="0" distR="0" distB="0" distL="0">
                   <wp:extent cx="203200" cy="203200"/>
-                  <wp:docPr id="63" name="Drawing 63" descr="file:/tmp/ViewElement__48vDshVIEeetFdz5pzgWAw9525264284419161381.png"/>
+                  <wp:docPr id="63" name="Drawing 63" descr="file:/tmp/ViewElement__48vDshVIEeetFdz5pzgWAw14647829853575218540.png"/>
                   <a:graphic xmlns:a="http://schemas.openxmlformats.org/drawingml/2006/main">
                     <a:graphicData uri="http://schemas.openxmlformats.org/drawingml/2006/picture">
                       <pic:pic xmlns:pic="http://schemas.openxmlformats.org/drawingml/2006/picture">
                         <pic:nvPicPr>
-                          <pic:cNvPr id="0" name="Picture 63" descr="file:/tmp/ViewElement__48vDshVIEeetFdz5pzgWAw9525264284419161381.png"/>
+                          <pic:cNvPr id="0" name="Picture 63" descr="file:/tmp/ViewElement__48vDshVIEeetFdz5pzgWAw14647829853575218540.png"/>
                           <pic:cNvPicPr>
                             <a:picLocks noChangeAspect="true"/>
                           </pic:cNvPicPr>
@@ -25312,12 +25312,12 @@
               <w:drawing>
                 <wp:inline distT="0" distR="0" distB="0" distL="0">
                   <wp:extent cx="203200" cy="190500"/>
-                  <wp:docPr id="64" name="Drawing 64" descr="file:/tmp/ViewElement__48vDtBVIEeetFdz5pzgWAw11620670644241241539.png"/>
+                  <wp:docPr id="64" name="Drawing 64" descr="file:/tmp/ViewElement__48vDtBVIEeetFdz5pzgWAw11401645151138966564.png"/>
                   <a:graphic xmlns:a="http://schemas.openxmlformats.org/drawingml/2006/main">
                     <a:graphicData uri="http://schemas.openxmlformats.org/drawingml/2006/picture">
                       <pic:pic xmlns:pic="http://schemas.openxmlformats.org/drawingml/2006/picture">
                         <pic:nvPicPr>
-                          <pic:cNvPr id="0" name="Picture 64" descr="file:/tmp/ViewElement__48vDtBVIEeetFdz5pzgWAw11620670644241241539.png"/>
+                          <pic:cNvPr id="0" name="Picture 64" descr="file:/tmp/ViewElement__48vDtBVIEeetFdz5pzgWAw11401645151138966564.png"/>
                           <pic:cNvPicPr>
                             <a:picLocks noChangeAspect="true"/>
                           </pic:cNvPicPr>
@@ -25372,12 +25372,12 @@
               <w:drawing>
                 <wp:inline distT="0" distR="0" distB="0" distL="0">
                   <wp:extent cx="203200" cy="190500"/>
-                  <wp:docPr id="65" name="Drawing 65" descr="file:/tmp/ViewElement__48vDuBVIEeetFdz5pzgWAw5517032725234521913.png"/>
+                  <wp:docPr id="65" name="Drawing 65" descr="file:/tmp/ViewElement__48vDuBVIEeetFdz5pzgWAw10301766309436710385.png"/>
                   <a:graphic xmlns:a="http://schemas.openxmlformats.org/drawingml/2006/main">
                     <a:graphicData uri="http://schemas.openxmlformats.org/drawingml/2006/picture">
                       <pic:pic xmlns:pic="http://schemas.openxmlformats.org/drawingml/2006/picture">
                         <pic:nvPicPr>
-                          <pic:cNvPr id="0" name="Picture 65" descr="file:/tmp/ViewElement__48vDuBVIEeetFdz5pzgWAw5517032725234521913.png"/>
+                          <pic:cNvPr id="0" name="Picture 65" descr="file:/tmp/ViewElement__48vDuBVIEeetFdz5pzgWAw10301766309436710385.png"/>
                           <pic:cNvPicPr>
                             <a:picLocks noChangeAspect="true"/>
                           </pic:cNvPicPr>
@@ -25432,12 +25432,12 @@
               <w:drawing>
                 <wp:inline distT="0" distR="0" distB="0" distL="0">
                   <wp:extent cx="203200" cy="177800"/>
-                  <wp:docPr id="66" name="Drawing 66" descr="file:/tmp/ViewElement__48vDvBVIEeetFdz5pzgWAw12221278636999564968.png"/>
+                  <wp:docPr id="66" name="Drawing 66" descr="file:/tmp/ViewElement__48vDvBVIEeetFdz5pzgWAw12923759806285109238.png"/>
                   <a:graphic xmlns:a="http://schemas.openxmlformats.org/drawingml/2006/main">
                     <a:graphicData uri="http://schemas.openxmlformats.org/drawingml/2006/picture">
                       <pic:pic xmlns:pic="http://schemas.openxmlformats.org/drawingml/2006/picture">
                         <pic:nvPicPr>
-                          <pic:cNvPr id="0" name="Picture 66" descr="file:/tmp/ViewElement__48vDvBVIEeetFdz5pzgWAw12221278636999564968.png"/>
+                          <pic:cNvPr id="0" name="Picture 66" descr="file:/tmp/ViewElement__48vDvBVIEeetFdz5pzgWAw12923759806285109238.png"/>
                           <pic:cNvPicPr>
                             <a:picLocks noChangeAspect="true"/>
                           </pic:cNvPicPr>
@@ -25539,12 +25539,12 @@
               <w:drawing>
                 <wp:inline distT="0" distR="0" distB="0" distL="0">
                   <wp:extent cx="203200" cy="203200"/>
-                  <wp:docPr id="67" name="Drawing 67" descr="file:/tmp/ViewContainer__48vDwBVIEeetFdz5pzgWAw6692370827179843188.png"/>
+                  <wp:docPr id="67" name="Drawing 67" descr="file:/tmp/ViewContainer__48vDwBVIEeetFdz5pzgWAw12592397758674036829.png"/>
                   <a:graphic xmlns:a="http://schemas.openxmlformats.org/drawingml/2006/main">
                     <a:graphicData uri="http://schemas.openxmlformats.org/drawingml/2006/picture">
                       <pic:pic xmlns:pic="http://schemas.openxmlformats.org/drawingml/2006/picture">
                         <pic:nvPicPr>
-                          <pic:cNvPr id="0" name="Picture 67" descr="file:/tmp/ViewContainer__48vDwBVIEeetFdz5pzgWAw6692370827179843188.png"/>
+                          <pic:cNvPr id="0" name="Picture 67" descr="file:/tmp/ViewContainer__48vDwBVIEeetFdz5pzgWAw12592397758674036829.png"/>
                           <pic:cNvPicPr>
                             <a:picLocks noChangeAspect="true"/>
                           </pic:cNvPicPr>
@@ -25599,12 +25599,12 @@
               <w:drawing>
                 <wp:inline distT="0" distR="0" distB="0" distL="0">
                   <wp:extent cx="203200" cy="177800"/>
-                  <wp:docPr id="68" name="Drawing 68" descr="file:/tmp/ViewElement__48vDwhVIEeetFdz5pzgWAw1619031671787570619.png"/>
+                  <wp:docPr id="68" name="Drawing 68" descr="file:/tmp/ViewElement__48vDwhVIEeetFdz5pzgWAw2272310703113293800.png"/>
                   <a:graphic xmlns:a="http://schemas.openxmlformats.org/drawingml/2006/main">
                     <a:graphicData uri="http://schemas.openxmlformats.org/drawingml/2006/picture">
                       <pic:pic xmlns:pic="http://schemas.openxmlformats.org/drawingml/2006/picture">
                         <pic:nvPicPr>
-                          <pic:cNvPr id="0" name="Picture 68" descr="file:/tmp/ViewElement__48vDwhVIEeetFdz5pzgWAw1619031671787570619.png"/>
+                          <pic:cNvPr id="0" name="Picture 68" descr="file:/tmp/ViewElement__48vDwhVIEeetFdz5pzgWAw2272310703113293800.png"/>
                           <pic:cNvPicPr>
                             <a:picLocks noChangeAspect="true"/>
                           </pic:cNvPicPr>
@@ -25659,12 +25659,12 @@
               <w:drawing>
                 <wp:inline distT="0" distR="0" distB="0" distL="0">
                   <wp:extent cx="203200" cy="177800"/>
-                  <wp:docPr id="69" name="Drawing 69" descr="file:/tmp/ViewElement__48vDxBVIEeetFdz5pzgWAw2451894357258490171.png"/>
+                  <wp:docPr id="69" name="Drawing 69" descr="file:/tmp/ViewElement__48vDxBVIEeetFdz5pzgWAw2771163007522341826.png"/>
                   <a:graphic xmlns:a="http://schemas.openxmlformats.org/drawingml/2006/main">
                     <a:graphicData uri="http://schemas.openxmlformats.org/drawingml/2006/picture">
                       <pic:pic xmlns:pic="http://schemas.openxmlformats.org/drawingml/2006/picture">
                         <pic:nvPicPr>
-                          <pic:cNvPr id="0" name="Picture 69" descr="file:/tmp/ViewElement__48vDxBVIEeetFdz5pzgWAw2451894357258490171.png"/>
+                          <pic:cNvPr id="0" name="Picture 69" descr="file:/tmp/ViewElement__48vDxBVIEeetFdz5pzgWAw2771163007522341826.png"/>
                           <pic:cNvPicPr>
                             <a:picLocks noChangeAspect="true"/>
                           </pic:cNvPicPr>
@@ -25719,12 +25719,12 @@
               <w:drawing>
                 <wp:inline distT="0" distR="0" distB="0" distL="0">
                   <wp:extent cx="203200" cy="177800"/>
-                  <wp:docPr id="70" name="Drawing 70" descr="file:/tmp/ViewElement__48vDxhVIEeetFdz5pzgWAw3053166383561164226.png"/>
+                  <wp:docPr id="70" name="Drawing 70" descr="file:/tmp/ViewElement__48vDxhVIEeetFdz5pzgWAw12899894596035890401.png"/>
                   <a:graphic xmlns:a="http://schemas.openxmlformats.org/drawingml/2006/main">
                     <a:graphicData uri="http://schemas.openxmlformats.org/drawingml/2006/picture">
                       <pic:pic xmlns:pic="http://schemas.openxmlformats.org/drawingml/2006/picture">
                         <pic:nvPicPr>
-                          <pic:cNvPr id="0" name="Picture 70" descr="file:/tmp/ViewElement__48vDxhVIEeetFdz5pzgWAw3053166383561164226.png"/>
+                          <pic:cNvPr id="0" name="Picture 70" descr="file:/tmp/ViewElement__48vDxhVIEeetFdz5pzgWAw12899894596035890401.png"/>
                           <pic:cNvPicPr>
                             <a:picLocks noChangeAspect="true"/>
                           </pic:cNvPicPr>
@@ -25779,12 +25779,12 @@
               <w:drawing>
                 <wp:inline distT="0" distR="0" distB="0" distL="0">
                   <wp:extent cx="203200" cy="190500"/>
-                  <wp:docPr id="71" name="Drawing 71" descr="file:/tmp/ViewElement__48vDyBVIEeetFdz5pzgWAw1322419776846618431.png"/>
+                  <wp:docPr id="71" name="Drawing 71" descr="file:/tmp/ViewElement__48vDyBVIEeetFdz5pzgWAw12346963205887033042.png"/>
                   <a:graphic xmlns:a="http://schemas.openxmlformats.org/drawingml/2006/main">
                     <a:graphicData uri="http://schemas.openxmlformats.org/drawingml/2006/picture">
                       <pic:pic xmlns:pic="http://schemas.openxmlformats.org/drawingml/2006/picture">
                         <pic:nvPicPr>
-                          <pic:cNvPr id="0" name="Picture 71" descr="file:/tmp/ViewElement__48vDyBVIEeetFdz5pzgWAw1322419776846618431.png"/>
+                          <pic:cNvPr id="0" name="Picture 71" descr="file:/tmp/ViewElement__48vDyBVIEeetFdz5pzgWAw12346963205887033042.png"/>
                           <pic:cNvPicPr>
                             <a:picLocks noChangeAspect="true"/>
                           </pic:cNvPicPr>
@@ -25839,12 +25839,12 @@
               <w:drawing>
                 <wp:inline distT="0" distR="0" distB="0" distL="0">
                   <wp:extent cx="203200" cy="190500"/>
-                  <wp:docPr id="72" name="Drawing 72" descr="file:/tmp/ViewElement__48vDzBVIEeetFdz5pzgWAw154242135002376637.png"/>
+                  <wp:docPr id="72" name="Drawing 72" descr="file:/tmp/ViewElement__48vDzBVIEeetFdz5pzgWAw8061451783944092138.png"/>
                   <a:graphic xmlns:a="http://schemas.openxmlformats.org/drawingml/2006/main">
                     <a:graphicData uri="http://schemas.openxmlformats.org/drawingml/2006/picture">
                       <pic:pic xmlns:pic="http://schemas.openxmlformats.org/drawingml/2006/picture">
                         <pic:nvPicPr>
-                          <pic:cNvPr id="0" name="Picture 72" descr="file:/tmp/ViewElement__48vDzBVIEeetFdz5pzgWAw154242135002376637.png"/>
+                          <pic:cNvPr id="0" name="Picture 72" descr="file:/tmp/ViewElement__48vDzBVIEeetFdz5pzgWAw8061451783944092138.png"/>
                           <pic:cNvPicPr>
                             <a:picLocks noChangeAspect="true"/>
                           </pic:cNvPicPr>
@@ -25946,12 +25946,12 @@
               <w:drawing>
                 <wp:inline distT="0" distR="0" distB="0" distL="0">
                   <wp:extent cx="203200" cy="203200"/>
-                  <wp:docPr id="73" name="Drawing 73" descr="file:/tmp/ViewContainer__48vDrhVIEeetFdz5pzgWAw4656430655936428834.png"/>
+                  <wp:docPr id="73" name="Drawing 73" descr="file:/tmp/ViewContainer__48vDrhVIEeetFdz5pzgWAw2312758188048387673.png"/>
                   <a:graphic xmlns:a="http://schemas.openxmlformats.org/drawingml/2006/main">
                     <a:graphicData uri="http://schemas.openxmlformats.org/drawingml/2006/picture">
                       <pic:pic xmlns:pic="http://schemas.openxmlformats.org/drawingml/2006/picture">
                         <pic:nvPicPr>
-                          <pic:cNvPr id="0" name="Picture 73" descr="file:/tmp/ViewContainer__48vDrhVIEeetFdz5pzgWAw4656430655936428834.png"/>
+                          <pic:cNvPr id="0" name="Picture 73" descr="file:/tmp/ViewContainer__48vDrhVIEeetFdz5pzgWAw2312758188048387673.png"/>
                           <pic:cNvPicPr>
                             <a:picLocks noChangeAspect="true"/>
                           </pic:cNvPicPr>
@@ -26006,12 +26006,12 @@
               <w:drawing>
                 <wp:inline distT="0" distR="0" distB="0" distL="0">
                   <wp:extent cx="203200" cy="177800"/>
-                  <wp:docPr id="74" name="Drawing 74" descr="file:/tmp/ViewElement__48vDsBVIEeetFdz5pzgWAw15806978803302864098.png"/>
+                  <wp:docPr id="74" name="Drawing 74" descr="file:/tmp/ViewElement__48vDsBVIEeetFdz5pzgWAw14608519882151813419.png"/>
                   <a:graphic xmlns:a="http://schemas.openxmlformats.org/drawingml/2006/main">
                     <a:graphicData uri="http://schemas.openxmlformats.org/drawingml/2006/picture">
                       <pic:pic xmlns:pic="http://schemas.openxmlformats.org/drawingml/2006/picture">
                         <pic:nvPicPr>
-                          <pic:cNvPr id="0" name="Picture 74" descr="file:/tmp/ViewElement__48vDsBVIEeetFdz5pzgWAw15806978803302864098.png"/>
+                          <pic:cNvPr id="0" name="Picture 74" descr="file:/tmp/ViewElement__48vDsBVIEeetFdz5pzgWAw14608519882151813419.png"/>
                           <pic:cNvPicPr>
                             <a:picLocks noChangeAspect="true"/>
                           </pic:cNvPicPr>
@@ -26066,12 +26066,12 @@
               <w:drawing>
                 <wp:inline distT="0" distR="0" distB="0" distL="0">
                   <wp:extent cx="203200" cy="203200"/>
-                  <wp:docPr id="75" name="Drawing 75" descr="file:/tmp/ViewElement__48vDshVIEeetFdz5pzgWAw8568800544294448876.png"/>
+                  <wp:docPr id="75" name="Drawing 75" descr="file:/tmp/ViewElement__48vDshVIEeetFdz5pzgWAw2390043565135477331.png"/>
                   <a:graphic xmlns:a="http://schemas.openxmlformats.org/drawingml/2006/main">
                     <a:graphicData uri="http://schemas.openxmlformats.org/drawingml/2006/picture">
                       <pic:pic xmlns:pic="http://schemas.openxmlformats.org/drawingml/2006/picture">
                         <pic:nvPicPr>
-                          <pic:cNvPr id="0" name="Picture 75" descr="file:/tmp/ViewElement__48vDshVIEeetFdz5pzgWAw8568800544294448876.png"/>
+                          <pic:cNvPr id="0" name="Picture 75" descr="file:/tmp/ViewElement__48vDshVIEeetFdz5pzgWAw2390043565135477331.png"/>
                           <pic:cNvPicPr>
                             <a:picLocks noChangeAspect="true"/>
                           </pic:cNvPicPr>
@@ -26126,12 +26126,12 @@
               <w:drawing>
                 <wp:inline distT="0" distR="0" distB="0" distL="0">
                   <wp:extent cx="203200" cy="190500"/>
-                  <wp:docPr id="76" name="Drawing 76" descr="file:/tmp/ViewElement__48vDtBVIEeetFdz5pzgWAw17481143917103043092.png"/>
+                  <wp:docPr id="76" name="Drawing 76" descr="file:/tmp/ViewElement__48vDtBVIEeetFdz5pzgWAw1466402457335299526.png"/>
                   <a:graphic xmlns:a="http://schemas.openxmlformats.org/drawingml/2006/main">
                     <a:graphicData uri="http://schemas.openxmlformats.org/drawingml/2006/picture">
                       <pic:pic xmlns:pic="http://schemas.openxmlformats.org/drawingml/2006/picture">
                         <pic:nvPicPr>
-                          <pic:cNvPr id="0" name="Picture 76" descr="file:/tmp/ViewElement__48vDtBVIEeetFdz5pzgWAw17481143917103043092.png"/>
+                          <pic:cNvPr id="0" name="Picture 76" descr="file:/tmp/ViewElement__48vDtBVIEeetFdz5pzgWAw1466402457335299526.png"/>
                           <pic:cNvPicPr>
                             <a:picLocks noChangeAspect="true"/>
                           </pic:cNvPicPr>
@@ -26186,12 +26186,12 @@
               <w:drawing>
                 <wp:inline distT="0" distR="0" distB="0" distL="0">
                   <wp:extent cx="203200" cy="190500"/>
-                  <wp:docPr id="77" name="Drawing 77" descr="file:/tmp/ViewElement__48vDuBVIEeetFdz5pzgWAw415426640830551128.png"/>
+                  <wp:docPr id="77" name="Drawing 77" descr="file:/tmp/ViewElement__48vDuBVIEeetFdz5pzgWAw2753325094218711897.png"/>
                   <a:graphic xmlns:a="http://schemas.openxmlformats.org/drawingml/2006/main">
                     <a:graphicData uri="http://schemas.openxmlformats.org/drawingml/2006/picture">
                       <pic:pic xmlns:pic="http://schemas.openxmlformats.org/drawingml/2006/picture">
                         <pic:nvPicPr>
-                          <pic:cNvPr id="0" name="Picture 77" descr="file:/tmp/ViewElement__48vDuBVIEeetFdz5pzgWAw415426640830551128.png"/>
+                          <pic:cNvPr id="0" name="Picture 77" descr="file:/tmp/ViewElement__48vDuBVIEeetFdz5pzgWAw2753325094218711897.png"/>
                           <pic:cNvPicPr>
                             <a:picLocks noChangeAspect="true"/>
                           </pic:cNvPicPr>
@@ -26246,12 +26246,12 @@
               <w:drawing>
                 <wp:inline distT="0" distR="0" distB="0" distL="0">
                   <wp:extent cx="203200" cy="177800"/>
-                  <wp:docPr id="78" name="Drawing 78" descr="file:/tmp/ViewElement__48vDvBVIEeetFdz5pzgWAw2597862241352539727.png"/>
+                  <wp:docPr id="78" name="Drawing 78" descr="file:/tmp/ViewElement__48vDvBVIEeetFdz5pzgWAw16930845205177967763.png"/>
                   <a:graphic xmlns:a="http://schemas.openxmlformats.org/drawingml/2006/main">
                     <a:graphicData uri="http://schemas.openxmlformats.org/drawingml/2006/picture">
                       <pic:pic xmlns:pic="http://schemas.openxmlformats.org/drawingml/2006/picture">
                         <pic:nvPicPr>
-                          <pic:cNvPr id="0" name="Picture 78" descr="file:/tmp/ViewElement__48vDvBVIEeetFdz5pzgWAw2597862241352539727.png"/>
+                          <pic:cNvPr id="0" name="Picture 78" descr="file:/tmp/ViewElement__48vDvBVIEeetFdz5pzgWAw16930845205177967763.png"/>
                           <pic:cNvPicPr>
                             <a:picLocks noChangeAspect="true"/>
                           </pic:cNvPicPr>
@@ -26353,12 +26353,12 @@
               <w:drawing>
                 <wp:inline distT="0" distR="0" distB="0" distL="0">
                   <wp:extent cx="203200" cy="203200"/>
-                  <wp:docPr id="79" name="Drawing 79" descr="file:/tmp/ViewContainer__48vDwBVIEeetFdz5pzgWAw10703313197312491899.png"/>
+                  <wp:docPr id="79" name="Drawing 79" descr="file:/tmp/ViewContainer__48vDwBVIEeetFdz5pzgWAw2937808080379025462.png"/>
                   <a:graphic xmlns:a="http://schemas.openxmlformats.org/drawingml/2006/main">
                     <a:graphicData uri="http://schemas.openxmlformats.org/drawingml/2006/picture">
                       <pic:pic xmlns:pic="http://schemas.openxmlformats.org/drawingml/2006/picture">
                         <pic:nvPicPr>
-                          <pic:cNvPr id="0" name="Picture 79" descr="file:/tmp/ViewContainer__48vDwBVIEeetFdz5pzgWAw10703313197312491899.png"/>
+                          <pic:cNvPr id="0" name="Picture 79" descr="file:/tmp/ViewContainer__48vDwBVIEeetFdz5pzgWAw2937808080379025462.png"/>
                           <pic:cNvPicPr>
                             <a:picLocks noChangeAspect="true"/>
                           </pic:cNvPicPr>
@@ -26413,12 +26413,12 @@
               <w:drawing>
                 <wp:inline distT="0" distR="0" distB="0" distL="0">
                   <wp:extent cx="203200" cy="177800"/>
-                  <wp:docPr id="80" name="Drawing 80" descr="file:/tmp/ViewElement__48vDwhVIEeetFdz5pzgWAw5767673027084592550.png"/>
+                  <wp:docPr id="80" name="Drawing 80" descr="file:/tmp/ViewElement__48vDwhVIEeetFdz5pzgWAw15770858472393753899.png"/>
                   <a:graphic xmlns:a="http://schemas.openxmlformats.org/drawingml/2006/main">
                     <a:graphicData uri="http://schemas.openxmlformats.org/drawingml/2006/picture">
                       <pic:pic xmlns:pic="http://schemas.openxmlformats.org/drawingml/2006/picture">
                         <pic:nvPicPr>
-                          <pic:cNvPr id="0" name="Picture 80" descr="file:/tmp/ViewElement__48vDwhVIEeetFdz5pzgWAw5767673027084592550.png"/>
+                          <pic:cNvPr id="0" name="Picture 80" descr="file:/tmp/ViewElement__48vDwhVIEeetFdz5pzgWAw15770858472393753899.png"/>
                           <pic:cNvPicPr>
                             <a:picLocks noChangeAspect="true"/>
                           </pic:cNvPicPr>
@@ -26473,12 +26473,12 @@
               <w:drawing>
                 <wp:inline distT="0" distR="0" distB="0" distL="0">
                   <wp:extent cx="203200" cy="177800"/>
-                  <wp:docPr id="81" name="Drawing 81" descr="file:/tmp/ViewElement__48vDxBVIEeetFdz5pzgWAw12347469551901079493.png"/>
+                  <wp:docPr id="81" name="Drawing 81" descr="file:/tmp/ViewElement__48vDxBVIEeetFdz5pzgWAw1070248259891127210.png"/>
                   <a:graphic xmlns:a="http://schemas.openxmlformats.org/drawingml/2006/main">
                     <a:graphicData uri="http://schemas.openxmlformats.org/drawingml/2006/picture">
                       <pic:pic xmlns:pic="http://schemas.openxmlformats.org/drawingml/2006/picture">
                         <pic:nvPicPr>
-                          <pic:cNvPr id="0" name="Picture 81" descr="file:/tmp/ViewElement__48vDxBVIEeetFdz5pzgWAw12347469551901079493.png"/>
+                          <pic:cNvPr id="0" name="Picture 81" descr="file:/tmp/ViewElement__48vDxBVIEeetFdz5pzgWAw1070248259891127210.png"/>
                           <pic:cNvPicPr>
                             <a:picLocks noChangeAspect="true"/>
                           </pic:cNvPicPr>
@@ -26533,12 +26533,12 @@
               <w:drawing>
                 <wp:inline distT="0" distR="0" distB="0" distL="0">
                   <wp:extent cx="203200" cy="177800"/>
-                  <wp:docPr id="82" name="Drawing 82" descr="file:/tmp/ViewElement__48vDxhVIEeetFdz5pzgWAw2015197134271891646.png"/>
+                  <wp:docPr id="82" name="Drawing 82" descr="file:/tmp/ViewElement__48vDxhVIEeetFdz5pzgWAw8495084182501680419.png"/>
                   <a:graphic xmlns:a="http://schemas.openxmlformats.org/drawingml/2006/main">
                     <a:graphicData uri="http://schemas.openxmlformats.org/drawingml/2006/picture">
                       <pic:pic xmlns:pic="http://schemas.openxmlformats.org/drawingml/2006/picture">
                         <pic:nvPicPr>
-                          <pic:cNvPr id="0" name="Picture 82" descr="file:/tmp/ViewElement__48vDxhVIEeetFdz5pzgWAw2015197134271891646.png"/>
+                          <pic:cNvPr id="0" name="Picture 82" descr="file:/tmp/ViewElement__48vDxhVIEeetFdz5pzgWAw8495084182501680419.png"/>
                           <pic:cNvPicPr>
                             <a:picLocks noChangeAspect="true"/>
                           </pic:cNvPicPr>
@@ -26593,12 +26593,12 @@
               <w:drawing>
                 <wp:inline distT="0" distR="0" distB="0" distL="0">
                   <wp:extent cx="203200" cy="190500"/>
-                  <wp:docPr id="83" name="Drawing 83" descr="file:/tmp/ViewElement__48vDyBVIEeetFdz5pzgWAw3684479240844910004.png"/>
+                  <wp:docPr id="83" name="Drawing 83" descr="file:/tmp/ViewElement__48vDyBVIEeetFdz5pzgWAw963073821406745315.png"/>
                   <a:graphic xmlns:a="http://schemas.openxmlformats.org/drawingml/2006/main">
                     <a:graphicData uri="http://schemas.openxmlformats.org/drawingml/2006/picture">
                       <pic:pic xmlns:pic="http://schemas.openxmlformats.org/drawingml/2006/picture">
                         <pic:nvPicPr>
-                          <pic:cNvPr id="0" name="Picture 83" descr="file:/tmp/ViewElement__48vDyBVIEeetFdz5pzgWAw3684479240844910004.png"/>
+                          <pic:cNvPr id="0" name="Picture 83" descr="file:/tmp/ViewElement__48vDyBVIEeetFdz5pzgWAw963073821406745315.png"/>
                           <pic:cNvPicPr>
                             <a:picLocks noChangeAspect="true"/>
                           </pic:cNvPicPr>
@@ -26653,12 +26653,12 @@
               <w:drawing>
                 <wp:inline distT="0" distR="0" distB="0" distL="0">
                   <wp:extent cx="203200" cy="190500"/>
-                  <wp:docPr id="84" name="Drawing 84" descr="file:/tmp/ViewElement__48vDzBVIEeetFdz5pzgWAw12088432899288681985.png"/>
+                  <wp:docPr id="84" name="Drawing 84" descr="file:/tmp/ViewElement__48vDzBVIEeetFdz5pzgWAw4209445003261584157.png"/>
                   <a:graphic xmlns:a="http://schemas.openxmlformats.org/drawingml/2006/main">
                     <a:graphicData uri="http://schemas.openxmlformats.org/drawingml/2006/picture">
                       <pic:pic xmlns:pic="http://schemas.openxmlformats.org/drawingml/2006/picture">
                         <pic:nvPicPr>
-                          <pic:cNvPr id="0" name="Picture 84" descr="file:/tmp/ViewElement__48vDzBVIEeetFdz5pzgWAw12088432899288681985.png"/>
+                          <pic:cNvPr id="0" name="Picture 84" descr="file:/tmp/ViewElement__48vDzBVIEeetFdz5pzgWAw4209445003261584157.png"/>
                           <pic:cNvPicPr>
                             <a:picLocks noChangeAspect="true"/>
                           </pic:cNvPicPr>

</xml_diff>